<commit_message>
Projektbericht 1. Entwurf fertig
</commit_message>
<xml_diff>
--- a/Dokumentation/Abschlussprojekt Web Mapping.docx
+++ b/Dokumentation/Abschlussprojekt Web Mapping.docx
@@ -27,6 +27,16 @@
           <w:r>
             <w:t>Inhalt</w:t>
           </w:r>
+          <w:r>
+            <w:t>sverzeichnis</w:t>
+          </w:r>
+        </w:p>
+        <w:p>
+          <w:pPr>
+            <w:rPr>
+              <w:lang w:eastAsia="de-DE"/>
+            </w:rPr>
+          </w:pPr>
         </w:p>
         <w:p>
           <w:pPr>
@@ -49,16 +59,6 @@
             </w:rPr>
             <w:t>Projektbeschreibung</w:t>
           </w:r>
-        </w:p>
-        <w:p>
-          <w:pPr>
-            <w:spacing w:line="360" w:lineRule="auto"/>
-            <w:jc w:val="both"/>
-            <w:rPr>
-              <w:sz w:val="24"/>
-              <w:szCs w:val="24"/>
-            </w:rPr>
-          </w:pPr>
         </w:p>
         <w:p>
           <w:pPr>
@@ -180,18 +180,6 @@
         <w:p>
           <w:pPr>
             <w:pStyle w:val="Listenabsatz"/>
-            <w:spacing w:line="360" w:lineRule="auto"/>
-            <w:ind w:left="1224"/>
-            <w:jc w:val="both"/>
-            <w:rPr>
-              <w:sz w:val="24"/>
-              <w:szCs w:val="24"/>
-            </w:rPr>
-          </w:pPr>
-        </w:p>
-        <w:p>
-          <w:pPr>
-            <w:pStyle w:val="Listenabsatz"/>
             <w:numPr>
               <w:ilvl w:val="1"/>
               <w:numId w:val="1"/>
@@ -213,16 +201,6 @@
         </w:p>
         <w:p>
           <w:pPr>
-            <w:spacing w:line="360" w:lineRule="auto"/>
-            <w:jc w:val="both"/>
-            <w:rPr>
-              <w:sz w:val="24"/>
-              <w:szCs w:val="24"/>
-            </w:rPr>
-          </w:pPr>
-        </w:p>
-        <w:p>
-          <w:pPr>
             <w:pStyle w:val="Listenabsatz"/>
             <w:numPr>
               <w:ilvl w:val="0"/>
@@ -248,103 +226,429 @@
     </w:p>
     <w:p>
       <w:pPr>
-        <w:jc w:val="both"/>
-      </w:pPr>
-    </w:p>
-    <w:p>
-      <w:pPr>
-        <w:jc w:val="both"/>
-      </w:pPr>
-    </w:p>
-    <w:p>
-      <w:pPr>
-        <w:jc w:val="both"/>
-      </w:pPr>
-    </w:p>
-    <w:p>
-      <w:pPr>
-        <w:jc w:val="both"/>
-      </w:pPr>
-    </w:p>
-    <w:p>
-      <w:pPr>
-        <w:jc w:val="both"/>
-      </w:pPr>
-    </w:p>
-    <w:p>
-      <w:pPr>
-        <w:jc w:val="both"/>
-      </w:pPr>
-    </w:p>
-    <w:p>
-      <w:pPr>
-        <w:jc w:val="both"/>
-      </w:pPr>
-    </w:p>
-    <w:p>
-      <w:pPr>
-        <w:jc w:val="both"/>
-      </w:pPr>
-    </w:p>
-    <w:p>
-      <w:pPr>
-        <w:jc w:val="both"/>
-      </w:pPr>
-    </w:p>
-    <w:p>
-      <w:pPr>
-        <w:jc w:val="both"/>
-      </w:pPr>
-    </w:p>
-    <w:p>
-      <w:pPr>
-        <w:jc w:val="both"/>
-      </w:pPr>
-    </w:p>
-    <w:p>
-      <w:pPr>
-        <w:jc w:val="both"/>
-      </w:pPr>
-    </w:p>
-    <w:p>
-      <w:pPr>
-        <w:jc w:val="both"/>
-      </w:pPr>
-    </w:p>
-    <w:p>
-      <w:pPr>
-        <w:jc w:val="both"/>
-      </w:pPr>
-    </w:p>
-    <w:p>
-      <w:pPr>
-        <w:jc w:val="both"/>
-      </w:pPr>
-    </w:p>
-    <w:p>
-      <w:pPr>
-        <w:jc w:val="both"/>
-      </w:pPr>
-    </w:p>
-    <w:p>
-      <w:pPr>
-        <w:jc w:val="both"/>
-      </w:pPr>
-    </w:p>
-    <w:p>
-      <w:pPr>
-        <w:jc w:val="both"/>
-      </w:pPr>
-    </w:p>
-    <w:p>
-      <w:pPr>
-        <w:jc w:val="both"/>
-      </w:pPr>
-    </w:p>
-    <w:p>
-      <w:pPr>
-        <w:jc w:val="both"/>
-      </w:pPr>
+        <w:pStyle w:val="berschrift1"/>
+      </w:pPr>
+      <w:r>
+        <w:t>Abbildungsverzeichnis</w:t>
+      </w:r>
+    </w:p>
+    <w:p/>
+    <w:p>
+      <w:pPr>
+        <w:spacing w:line="360" w:lineRule="auto"/>
+        <w:jc w:val="both"/>
+        <w:rPr>
+          <w:sz w:val="24"/>
+          <w:szCs w:val="24"/>
+        </w:rPr>
+      </w:pPr>
+      <w:r>
+        <w:rPr>
+          <w:sz w:val="24"/>
+          <w:szCs w:val="24"/>
+        </w:rPr>
+        <w:t xml:space="preserve">Abbildung 1: </w:t>
+      </w:r>
+      <w:r>
+        <w:rPr>
+          <w:sz w:val="24"/>
+          <w:szCs w:val="24"/>
+        </w:rPr>
+        <w:t>Ordnerstruktur des Repository</w:t>
+      </w:r>
+    </w:p>
+    <w:p>
+      <w:pPr>
+        <w:spacing w:line="360" w:lineRule="auto"/>
+        <w:jc w:val="both"/>
+        <w:rPr>
+          <w:sz w:val="24"/>
+          <w:szCs w:val="24"/>
+        </w:rPr>
+      </w:pPr>
+      <w:r>
+        <w:rPr>
+          <w:sz w:val="24"/>
+          <w:szCs w:val="24"/>
+        </w:rPr>
+        <w:t>Abbildung</w:t>
+      </w:r>
+      <w:r>
+        <w:rPr>
+          <w:sz w:val="24"/>
+          <w:szCs w:val="24"/>
+        </w:rPr>
+        <w:t xml:space="preserve"> 2: </w:t>
+      </w:r>
+      <w:r>
+        <w:rPr>
+          <w:sz w:val="24"/>
+          <w:szCs w:val="24"/>
+        </w:rPr>
+        <w:t>Zwischenschritt der .html Datei der Startseite</w:t>
+      </w:r>
+    </w:p>
+    <w:p>
+      <w:pPr>
+        <w:spacing w:line="360" w:lineRule="auto"/>
+        <w:jc w:val="both"/>
+        <w:rPr>
+          <w:sz w:val="24"/>
+          <w:szCs w:val="24"/>
+        </w:rPr>
+      </w:pPr>
+      <w:r>
+        <w:rPr>
+          <w:sz w:val="24"/>
+          <w:szCs w:val="24"/>
+        </w:rPr>
+        <w:t>Abbildung</w:t>
+      </w:r>
+      <w:r>
+        <w:rPr>
+          <w:sz w:val="24"/>
+          <w:szCs w:val="24"/>
+        </w:rPr>
+        <w:t xml:space="preserve"> 3: </w:t>
+      </w:r>
+      <w:r>
+        <w:rPr>
+          <w:sz w:val="24"/>
+          <w:szCs w:val="24"/>
+        </w:rPr>
+        <w:t>Startseite des Projekts</w:t>
+      </w:r>
+    </w:p>
+    <w:p>
+      <w:pPr>
+        <w:spacing w:line="360" w:lineRule="auto"/>
+        <w:jc w:val="both"/>
+        <w:rPr>
+          <w:sz w:val="24"/>
+          <w:szCs w:val="24"/>
+        </w:rPr>
+      </w:pPr>
+      <w:r>
+        <w:rPr>
+          <w:sz w:val="24"/>
+          <w:szCs w:val="24"/>
+        </w:rPr>
+        <w:t>Abbildung</w:t>
+      </w:r>
+      <w:r>
+        <w:rPr>
+          <w:sz w:val="24"/>
+          <w:szCs w:val="24"/>
+        </w:rPr>
+        <w:t xml:space="preserve"> 4: </w:t>
+      </w:r>
+      <w:r>
+        <w:rPr>
+          <w:sz w:val="24"/>
+          <w:szCs w:val="24"/>
+        </w:rPr>
+        <w:t>Auszug aus dem .html Head der Unterseiten mit verwendeten Leaflet-Plugins</w:t>
+      </w:r>
+    </w:p>
+    <w:p>
+      <w:pPr>
+        <w:spacing w:line="360" w:lineRule="auto"/>
+        <w:jc w:val="both"/>
+        <w:rPr>
+          <w:sz w:val="24"/>
+          <w:szCs w:val="24"/>
+        </w:rPr>
+      </w:pPr>
+      <w:r>
+        <w:rPr>
+          <w:sz w:val="24"/>
+          <w:szCs w:val="24"/>
+        </w:rPr>
+        <w:t>Abbildung</w:t>
+      </w:r>
+      <w:r>
+        <w:rPr>
+          <w:sz w:val="24"/>
+          <w:szCs w:val="24"/>
+        </w:rPr>
+        <w:t xml:space="preserve"> 5: </w:t>
+      </w:r>
+      <w:r>
+        <w:rPr>
+          <w:sz w:val="24"/>
+          <w:szCs w:val="24"/>
+        </w:rPr>
+        <w:t>Code der Navigationsleiste</w:t>
+      </w:r>
+    </w:p>
+    <w:p>
+      <w:pPr>
+        <w:spacing w:line="360" w:lineRule="auto"/>
+        <w:jc w:val="both"/>
+        <w:rPr>
+          <w:sz w:val="24"/>
+          <w:szCs w:val="24"/>
+        </w:rPr>
+      </w:pPr>
+      <w:r>
+        <w:rPr>
+          <w:sz w:val="24"/>
+          <w:szCs w:val="24"/>
+        </w:rPr>
+        <w:t>Abbildung</w:t>
+      </w:r>
+      <w:r>
+        <w:rPr>
+          <w:sz w:val="24"/>
+          <w:szCs w:val="24"/>
+        </w:rPr>
+        <w:t xml:space="preserve"> 6: </w:t>
+      </w:r>
+      <w:r>
+        <w:rPr>
+          <w:sz w:val="24"/>
+          <w:szCs w:val="24"/>
+        </w:rPr>
+        <w:t>Streckeninformationen auf der .html Seite</w:t>
+      </w:r>
+    </w:p>
+    <w:p>
+      <w:pPr>
+        <w:spacing w:line="360" w:lineRule="auto"/>
+        <w:jc w:val="both"/>
+        <w:rPr>
+          <w:sz w:val="24"/>
+          <w:szCs w:val="24"/>
+        </w:rPr>
+      </w:pPr>
+      <w:r>
+        <w:rPr>
+          <w:sz w:val="24"/>
+          <w:szCs w:val="24"/>
+        </w:rPr>
+        <w:t>Abbildung</w:t>
+      </w:r>
+      <w:r>
+        <w:rPr>
+          <w:sz w:val="24"/>
+          <w:szCs w:val="24"/>
+        </w:rPr>
+        <w:t xml:space="preserve"> 7: </w:t>
+      </w:r>
+      <w:r>
+        <w:rPr>
+          <w:sz w:val="24"/>
+          <w:szCs w:val="24"/>
+        </w:rPr>
+        <w:t>Ausschnitt der beschriebenen Codierung</w:t>
+      </w:r>
+    </w:p>
+    <w:p>
+      <w:pPr>
+        <w:spacing w:line="360" w:lineRule="auto"/>
+        <w:jc w:val="both"/>
+        <w:rPr>
+          <w:sz w:val="24"/>
+          <w:szCs w:val="24"/>
+        </w:rPr>
+      </w:pPr>
+      <w:r>
+        <w:rPr>
+          <w:sz w:val="24"/>
+          <w:szCs w:val="24"/>
+        </w:rPr>
+        <w:t>Abbildung</w:t>
+      </w:r>
+      <w:r>
+        <w:rPr>
+          <w:sz w:val="24"/>
+          <w:szCs w:val="24"/>
+        </w:rPr>
+        <w:t xml:space="preserve"> 8: </w:t>
+      </w:r>
+      <w:r>
+        <w:rPr>
+          <w:sz w:val="24"/>
+          <w:szCs w:val="24"/>
+        </w:rPr>
+        <w:t>: Abrufen der Streckendetails</w:t>
+      </w:r>
+    </w:p>
+    <w:p>
+      <w:pPr>
+        <w:spacing w:line="360" w:lineRule="auto"/>
+        <w:jc w:val="both"/>
+        <w:rPr>
+          <w:sz w:val="24"/>
+          <w:szCs w:val="24"/>
+        </w:rPr>
+      </w:pPr>
+      <w:r>
+        <w:rPr>
+          <w:sz w:val="24"/>
+          <w:szCs w:val="24"/>
+        </w:rPr>
+        <w:t>Abbildung</w:t>
+      </w:r>
+      <w:r>
+        <w:rPr>
+          <w:sz w:val="24"/>
+          <w:szCs w:val="24"/>
+        </w:rPr>
+        <w:t xml:space="preserve"> 9: </w:t>
+      </w:r>
+      <w:r>
+        <w:rPr>
+          <w:sz w:val="24"/>
+          <w:szCs w:val="24"/>
+        </w:rPr>
+        <w:t>Beispielhafte Kartendarstellung</w:t>
+      </w:r>
+    </w:p>
+    <w:p>
+      <w:pPr>
+        <w:spacing w:line="360" w:lineRule="auto"/>
+        <w:jc w:val="both"/>
+        <w:rPr>
+          <w:sz w:val="24"/>
+          <w:szCs w:val="24"/>
+        </w:rPr>
+      </w:pPr>
+      <w:r>
+        <w:rPr>
+          <w:sz w:val="24"/>
+          <w:szCs w:val="24"/>
+        </w:rPr>
+        <w:t>Abbildung</w:t>
+      </w:r>
+      <w:r>
+        <w:rPr>
+          <w:sz w:val="24"/>
+          <w:szCs w:val="24"/>
+        </w:rPr>
+        <w:t xml:space="preserve"> 10: </w:t>
+      </w:r>
+      <w:r>
+        <w:rPr>
+          <w:sz w:val="24"/>
+          <w:szCs w:val="24"/>
+        </w:rPr>
+        <w:t>Beispielhafte Kartendarstellung</w:t>
+      </w:r>
+    </w:p>
+    <w:p>
+      <w:pPr>
+        <w:spacing w:line="360" w:lineRule="auto"/>
+        <w:jc w:val="both"/>
+        <w:rPr>
+          <w:sz w:val="24"/>
+          <w:szCs w:val="24"/>
+        </w:rPr>
+      </w:pPr>
+      <w:r>
+        <w:rPr>
+          <w:sz w:val="24"/>
+          <w:szCs w:val="24"/>
+        </w:rPr>
+        <w:t>Abbildung</w:t>
+      </w:r>
+      <w:r>
+        <w:rPr>
+          <w:sz w:val="24"/>
+          <w:szCs w:val="24"/>
+        </w:rPr>
+        <w:t xml:space="preserve"> 11:</w:t>
+      </w:r>
+      <w:r>
+        <w:rPr>
+          <w:sz w:val="24"/>
+          <w:szCs w:val="24"/>
+        </w:rPr>
+        <w:t xml:space="preserve"> </w:t>
+      </w:r>
+      <w:r>
+        <w:rPr>
+          <w:sz w:val="24"/>
+          <w:szCs w:val="24"/>
+        </w:rPr>
+        <w:t>Ausschnitt der .css Codierung der Navigationsleiste</w:t>
+      </w:r>
+      <w:r>
+        <w:rPr>
+          <w:sz w:val="24"/>
+          <w:szCs w:val="24"/>
+        </w:rPr>
+        <w:t xml:space="preserve"> </w:t>
+      </w:r>
+    </w:p>
+    <w:p>
+      <w:pPr>
+        <w:spacing w:line="360" w:lineRule="auto"/>
+        <w:jc w:val="both"/>
+        <w:rPr>
+          <w:sz w:val="24"/>
+          <w:szCs w:val="24"/>
+        </w:rPr>
+      </w:pPr>
+      <w:r>
+        <w:rPr>
+          <w:sz w:val="24"/>
+          <w:szCs w:val="24"/>
+        </w:rPr>
+        <w:t>Abbildung</w:t>
+      </w:r>
+      <w:r>
+        <w:rPr>
+          <w:sz w:val="24"/>
+          <w:szCs w:val="24"/>
+        </w:rPr>
+        <w:t xml:space="preserve"> 12:</w:t>
+      </w:r>
+      <w:r>
+        <w:rPr>
+          <w:sz w:val="24"/>
+          <w:szCs w:val="24"/>
+        </w:rPr>
+        <w:t xml:space="preserve"> </w:t>
+      </w:r>
+      <w:r>
+        <w:rPr>
+          <w:sz w:val="24"/>
+          <w:szCs w:val="24"/>
+        </w:rPr>
+        <w:t>: Auschnitt der .css Codierung der Bilddarstellung auf der Homepage</w:t>
+      </w:r>
+    </w:p>
+    <w:p>
+      <w:pPr>
+        <w:spacing w:line="360" w:lineRule="auto"/>
+        <w:jc w:val="both"/>
+        <w:rPr>
+          <w:sz w:val="24"/>
+          <w:szCs w:val="24"/>
+        </w:rPr>
+      </w:pPr>
+      <w:r>
+        <w:rPr>
+          <w:sz w:val="24"/>
+          <w:szCs w:val="24"/>
+        </w:rPr>
+        <w:t>Abbildung</w:t>
+      </w:r>
+      <w:r>
+        <w:rPr>
+          <w:sz w:val="24"/>
+          <w:szCs w:val="24"/>
+        </w:rPr>
+        <w:t xml:space="preserve"> 13: </w:t>
+      </w:r>
+      <w:r>
+        <w:rPr>
+          <w:sz w:val="24"/>
+          <w:szCs w:val="24"/>
+        </w:rPr>
+        <w:t>Fehlermeldung Plug-In „Draw“</w:t>
+      </w:r>
     </w:p>
     <w:p>
       <w:pPr>
@@ -356,6 +660,7 @@
         <w:jc w:val="both"/>
       </w:pPr>
       <w:r>
+        <w:lastRenderedPageBreak/>
         <w:t>Projektbeschreibung: Das Radwanderland Bayern</w:t>
       </w:r>
     </w:p>
@@ -558,6 +863,26 @@
     </w:p>
     <w:p>
       <w:pPr>
+        <w:spacing w:line="360" w:lineRule="auto"/>
+        <w:jc w:val="both"/>
+        <w:rPr>
+          <w:sz w:val="24"/>
+          <w:szCs w:val="24"/>
+        </w:rPr>
+      </w:pPr>
+    </w:p>
+    <w:p>
+      <w:pPr>
+        <w:spacing w:line="360" w:lineRule="auto"/>
+        <w:jc w:val="both"/>
+        <w:rPr>
+          <w:sz w:val="24"/>
+          <w:szCs w:val="24"/>
+        </w:rPr>
+      </w:pPr>
+    </w:p>
+    <w:p>
+      <w:pPr>
         <w:pStyle w:val="berschrift1"/>
         <w:numPr>
           <w:ilvl w:val="0"/>
@@ -651,8 +976,14 @@
         </w:rPr>
         <w:t>In diesem Teil des Berichts werden die durchgeführten Schritte der Programmierung des Projekts beschrieben. Die Dokumentation wird nach Homepage, Unterseiten und Styles untergliedert.</w:t>
       </w:r>
-    </w:p>
-    <w:p/>
+      <w:r>
+        <w:rPr>
+          <w:sz w:val="24"/>
+          <w:szCs w:val="24"/>
+        </w:rPr>
+        <w:t xml:space="preserve"> Die Programmierung der Codes wurde mit Hilfe des Programms Visual Studio Code durchgeführt. Als Browser wurde Mozilla Firefox gewählt. </w:t>
+      </w:r>
+    </w:p>
     <w:p/>
     <w:p>
       <w:pPr>
@@ -788,7 +1119,35 @@
           <w:sz w:val="16"/>
           <w:szCs w:val="16"/>
         </w:rPr>
-        <w:t>Abb. 1 Ordnerstruktur des Repository</w:t>
+        <w:t>Abb. 1</w:t>
+      </w:r>
+      <w:r>
+        <w:rPr>
+          <w:sz w:val="16"/>
+          <w:szCs w:val="16"/>
+        </w:rPr>
+        <w:t>:</w:t>
+      </w:r>
+      <w:r>
+        <w:rPr>
+          <w:sz w:val="16"/>
+          <w:szCs w:val="16"/>
+        </w:rPr>
+        <w:t xml:space="preserve"> Ordnerstruktur des Repository</w:t>
+      </w:r>
+      <w:r>
+        <w:rPr>
+          <w:sz w:val="16"/>
+          <w:szCs w:val="16"/>
+        </w:rPr>
+        <w:t xml:space="preserve"> </w:t>
+      </w:r>
+      <w:r>
+        <w:rPr>
+          <w:sz w:val="16"/>
+          <w:szCs w:val="16"/>
+        </w:rPr>
+        <w:t>(eigene Darstellung)</w:t>
       </w:r>
     </w:p>
     <w:p>
@@ -933,6 +1292,20 @@
         </w:rPr>
         <w:t>schritt der .html Datei der Startseite</w:t>
       </w:r>
+      <w:r>
+        <w:rPr>
+          <w:sz w:val="16"/>
+          <w:szCs w:val="16"/>
+        </w:rPr>
+        <w:t xml:space="preserve"> </w:t>
+      </w:r>
+      <w:r>
+        <w:rPr>
+          <w:sz w:val="16"/>
+          <w:szCs w:val="16"/>
+        </w:rPr>
+        <w:t>(eigene Darstellung)</w:t>
+      </w:r>
     </w:p>
     <w:p>
       <w:pPr>
@@ -1017,377 +1390,558 @@
       </w:pPr>
       <w:r>
         <w:rPr>
-          <w:sz w:val="24"/>
-          <w:szCs w:val="24"/>
-          <w:highlight w:val="yellow"/>
-        </w:rPr>
-        <w:t>Bild html Code Grafiken links/Aufbau html Datei Startseite</w:t>
-      </w:r>
-    </w:p>
-    <w:p>
-      <w:pPr>
-        <w:spacing w:line="360" w:lineRule="auto"/>
-        <w:jc w:val="both"/>
-        <w:rPr>
-          <w:sz w:val="24"/>
-          <w:szCs w:val="24"/>
-        </w:rPr>
-      </w:pPr>
-      <w:r>
-        <w:rPr>
-          <w:sz w:val="24"/>
-          <w:szCs w:val="24"/>
-        </w:rPr>
-        <w:t xml:space="preserve">Weiter werden die Unterseiten der Radrouten auf der Homepage verlinkt. Durch klicken auf die jeweiligen Bilder </w:t>
-      </w:r>
-      <w:r>
-        <w:rPr>
-          <w:sz w:val="24"/>
-          <w:szCs w:val="24"/>
-        </w:rPr>
-        <w:t xml:space="preserve">gelangt man auf die zugehörige Unterseite. </w:t>
-      </w:r>
-    </w:p>
-    <w:p>
-      <w:pPr>
-        <w:spacing w:line="360" w:lineRule="auto"/>
-        <w:jc w:val="both"/>
-        <w:rPr>
-          <w:sz w:val="24"/>
-          <w:szCs w:val="24"/>
-        </w:rPr>
-      </w:pPr>
-    </w:p>
-    <w:p>
-      <w:pPr>
-        <w:pStyle w:val="berschrift2"/>
-        <w:spacing w:line="360" w:lineRule="auto"/>
-        <w:ind w:firstLine="708"/>
-        <w:jc w:val="both"/>
-      </w:pPr>
-      <w:bookmarkStart w:id="0" w:name="_GoBack"/>
-      <w:bookmarkEnd w:id="0"/>
-      <w:r>
-        <w:t>2.1.2 Unterseiten</w:t>
-      </w:r>
-    </w:p>
-    <w:p>
-      <w:pPr>
-        <w:spacing w:line="360" w:lineRule="auto"/>
-        <w:jc w:val="both"/>
-        <w:rPr>
-          <w:sz w:val="24"/>
-          <w:szCs w:val="24"/>
-        </w:rPr>
-      </w:pPr>
-      <w:r>
-        <w:rPr>
-          <w:sz w:val="24"/>
-          <w:szCs w:val="24"/>
-        </w:rPr>
-        <w:t>Im weiteren Verlauf der Bearbeitung werden nun die Unterseiten mit Inhalten gefüllt. Dazu werden pr</w:t>
-      </w:r>
-      <w:r>
-        <w:rPr>
-          <w:sz w:val="24"/>
-          <w:szCs w:val="24"/>
-        </w:rPr>
-        <w:t>o Seite eine .html und eine zugehörige .js</w:t>
-      </w:r>
-      <w:r>
-        <w:rPr>
-          <w:sz w:val="24"/>
-          <w:szCs w:val="24"/>
-        </w:rPr>
-        <w:t xml:space="preserve"> Datei im jeweiligen Ordner angelegt. </w:t>
-      </w:r>
-      <w:r>
-        <w:rPr>
-          <w:sz w:val="24"/>
-          <w:szCs w:val="24"/>
-        </w:rPr>
-        <w:t>In der Programmierung wird darauf geachtet, dass sich die Seiten in ihrem Aufbau ähneln, damit zum einen die Übersichtlichkeit für den Nutzer der Seiten gegeben ist und zum anderen die Codierung einen sinnvollen Aufbau erhält. Da sich die Unterseiten dementsprechend nur in ihren dargestellten Inhalten unterscheiden, werden in der folgenden Beschreibung einzelne Abschnitte beispielhaft beschrieben.</w:t>
-      </w:r>
-    </w:p>
-    <w:p>
-      <w:pPr>
-        <w:spacing w:line="360" w:lineRule="auto"/>
-        <w:jc w:val="both"/>
-        <w:rPr>
-          <w:sz w:val="24"/>
-          <w:szCs w:val="24"/>
-          <w:highlight w:val="yellow"/>
-        </w:rPr>
-      </w:pPr>
-      <w:r>
-        <w:rPr>
-          <w:sz w:val="24"/>
-          <w:szCs w:val="24"/>
-          <w:highlight w:val="yellow"/>
-        </w:rPr>
-        <w:t xml:space="preserve">In der .html Datei </w:t>
-      </w:r>
-    </w:p>
-    <w:p>
-      <w:pPr>
-        <w:spacing w:line="360" w:lineRule="auto"/>
-        <w:jc w:val="both"/>
-        <w:rPr>
-          <w:sz w:val="24"/>
-          <w:szCs w:val="24"/>
-        </w:rPr>
-      </w:pPr>
-      <w:r>
-        <w:rPr>
-          <w:sz w:val="24"/>
-          <w:szCs w:val="24"/>
-          <w:highlight w:val="yellow"/>
-        </w:rPr>
-        <w:t>In der zugehörigen .js Datei</w:t>
-      </w:r>
-      <w:r>
-        <w:rPr>
-          <w:sz w:val="24"/>
-          <w:szCs w:val="24"/>
-        </w:rPr>
-        <w:t xml:space="preserve"> </w:t>
-      </w:r>
-    </w:p>
-    <w:p>
-      <w:pPr>
-        <w:spacing w:line="360" w:lineRule="auto"/>
-        <w:jc w:val="both"/>
-        <w:rPr>
-          <w:sz w:val="24"/>
-          <w:szCs w:val="24"/>
-        </w:rPr>
-      </w:pPr>
-    </w:p>
-    <w:p>
-      <w:pPr>
-        <w:pStyle w:val="berschrift2"/>
-        <w:spacing w:line="360" w:lineRule="auto"/>
-        <w:jc w:val="both"/>
-      </w:pPr>
-      <w:r>
-        <w:tab/>
-        <w:t>2.1.3 Styles und .css</w:t>
-      </w:r>
-    </w:p>
-    <w:p>
-      <w:pPr>
-        <w:spacing w:line="360" w:lineRule="auto"/>
-        <w:jc w:val="both"/>
-        <w:rPr>
-          <w:sz w:val="24"/>
-          <w:szCs w:val="24"/>
-        </w:rPr>
-      </w:pPr>
-      <w:r>
-        <w:rPr>
-          <w:sz w:val="24"/>
-          <w:szCs w:val="24"/>
-        </w:rPr>
-        <w:t xml:space="preserve">Um die erstellten Seiten nun in eine ansehnliche Darstellungsweise zu übertragen, werden die Styles in einer .css Datei angelegt. In dieser Datei werden die Styles aller Pages programmiert und festgelegt. </w:t>
-      </w:r>
-    </w:p>
-    <w:p>
-      <w:pPr>
-        <w:spacing w:line="360" w:lineRule="auto"/>
-        <w:jc w:val="both"/>
-        <w:rPr>
-          <w:sz w:val="24"/>
-          <w:szCs w:val="24"/>
-        </w:rPr>
-      </w:pPr>
-    </w:p>
-    <w:p>
-      <w:pPr>
-        <w:spacing w:line="360" w:lineRule="auto"/>
-        <w:jc w:val="both"/>
-        <w:rPr>
-          <w:sz w:val="24"/>
-          <w:szCs w:val="24"/>
-        </w:rPr>
-      </w:pPr>
-      <w:r>
-        <w:rPr>
-          <w:sz w:val="24"/>
-          <w:szCs w:val="24"/>
-        </w:rPr>
-        <w:t xml:space="preserve">Als finale Unterseite wird ein Impressum erstellt. Hier </w:t>
-      </w:r>
-    </w:p>
-    <w:p/>
-    <w:p>
-      <w:pPr>
-        <w:pStyle w:val="berschrift2"/>
-        <w:numPr>
-          <w:ilvl w:val="1"/>
-          <w:numId w:val="2"/>
-        </w:numPr>
-      </w:pPr>
-      <w:r>
-        <w:t>Problematiken</w:t>
-      </w:r>
-    </w:p>
-    <w:p>
-      <w:pPr>
-        <w:spacing w:line="360" w:lineRule="auto"/>
-        <w:jc w:val="both"/>
-        <w:rPr>
-          <w:rFonts w:asciiTheme="majorHAnsi" w:eastAsiaTheme="majorEastAsia" w:hAnsiTheme="majorHAnsi" w:cstheme="majorBidi"/>
-          <w:color w:val="2E74B5" w:themeColor="accent1" w:themeShade="BF"/>
-          <w:sz w:val="32"/>
-          <w:szCs w:val="32"/>
-        </w:rPr>
-      </w:pPr>
-    </w:p>
-    <w:p>
-      <w:pPr>
-        <w:spacing w:line="360" w:lineRule="auto"/>
-        <w:jc w:val="both"/>
-        <w:rPr>
-          <w:sz w:val="24"/>
-          <w:szCs w:val="24"/>
-        </w:rPr>
-      </w:pPr>
-      <w:r>
-        <w:rPr>
-          <w:sz w:val="24"/>
-          <w:szCs w:val="24"/>
-        </w:rPr>
-        <w:t xml:space="preserve">Während der Bearbeitung haben sich einige Problematiken ergeben, welche den Aufbau und Inhalt der Projektarbeit </w:t>
-      </w:r>
-      <w:r>
-        <w:rPr>
-          <w:sz w:val="24"/>
-          <w:szCs w:val="24"/>
-        </w:rPr>
-        <w:t>beeinflusst haben. Diese werden im Bericht des Projektes beschrieben, um den Verlauf der Bearbeitung nachvollziehbar zu gestalten.</w:t>
-      </w:r>
-    </w:p>
-    <w:p>
-      <w:pPr>
-        <w:spacing w:line="360" w:lineRule="auto"/>
-        <w:jc w:val="both"/>
-        <w:rPr>
-          <w:sz w:val="24"/>
-          <w:szCs w:val="24"/>
-        </w:rPr>
-      </w:pPr>
-      <w:r>
-        <w:rPr>
-          <w:sz w:val="24"/>
-          <w:szCs w:val="24"/>
-        </w:rPr>
-        <w:t>Zu Beginn des Projekts einigt sich die Arbeitsgruppe auf die Bearbeitung einer Darstellung von Mountainbike-Trails und Kletterrouten in Südtirol. Dieses Konzept musste verworfen werden, da die benötigten Datengrundlagen nicht als Open Source verfügbar sind und deshalb nicht für die Programmierung verwendet werden konnten.</w:t>
-      </w:r>
-    </w:p>
-    <w:p>
-      <w:pPr>
-        <w:spacing w:line="360" w:lineRule="auto"/>
-        <w:jc w:val="both"/>
-        <w:rPr>
-          <w:sz w:val="24"/>
-          <w:szCs w:val="24"/>
-        </w:rPr>
-      </w:pPr>
-      <w:r>
-        <w:rPr>
-          <w:sz w:val="24"/>
-          <w:szCs w:val="24"/>
-        </w:rPr>
-        <w:t xml:space="preserve">Das zweite Konzept der Arbeitsgruppe beinhaltete ebenfalls Mountainbike-Trails und Kletterrouten, jedoch in der Region Salzburg. Hier </w:t>
-      </w:r>
-      <w:r>
-        <w:rPr>
-          <w:sz w:val="24"/>
-          <w:szCs w:val="24"/>
-        </w:rPr>
-        <w:t xml:space="preserve">haben sich jedoch Probleme mit der verfügbaren GeoJSON Datei ergeben, wodurch eine weitere Bearbeitung nicht möglich war. Eine detaillierte Abfolge dieses Bearbeitungsschrittes, durchgeführten Fehlerbehebungen und weiteren Fehlermeldungen kann im Repository unter dem Namen „Fehlermeldung GeoJSON MTB-Trails Salzburg“ eingesehen werden. </w:t>
-      </w:r>
-    </w:p>
-    <w:p>
-      <w:pPr>
-        <w:spacing w:line="360" w:lineRule="auto"/>
-        <w:jc w:val="both"/>
-        <w:rPr>
-          <w:sz w:val="24"/>
-          <w:szCs w:val="24"/>
-        </w:rPr>
-      </w:pPr>
-      <w:r>
-        <w:rPr>
-          <w:sz w:val="24"/>
-          <w:szCs w:val="24"/>
-        </w:rPr>
-        <w:t>Da nun beide Konzepte der Arbeitsgruppe mit Problemen verbunden waren, wurde sich auf das neue Konzept der Radrouten in Bayern geeinigt.</w:t>
-      </w:r>
-    </w:p>
-    <w:p>
-      <w:pPr>
-        <w:spacing w:line="360" w:lineRule="auto"/>
-        <w:jc w:val="both"/>
-        <w:rPr>
-          <w:sz w:val="24"/>
-          <w:szCs w:val="24"/>
-        </w:rPr>
-      </w:pPr>
-    </w:p>
-    <w:p>
-      <w:pPr>
-        <w:spacing w:line="360" w:lineRule="auto"/>
-        <w:jc w:val="both"/>
-        <w:rPr>
-          <w:sz w:val="24"/>
-          <w:szCs w:val="24"/>
-        </w:rPr>
-      </w:pPr>
-      <w:r>
-        <w:rPr>
-          <w:sz w:val="24"/>
-          <w:szCs w:val="24"/>
-        </w:rPr>
-        <w:t xml:space="preserve">Eine weitere Problematik hat sich bei der Einbindung des Plug-Ins „Draw“ ergeben. Hier wurde nach der Einbindung in die .js Datei auf der Repository-Ansicht auf </w:t>
-      </w:r>
-      <w:hyperlink r:id="rId12" w:history="1">
-        <w:r>
-          <w:rPr>
-            <w:rStyle w:val="Hyperlink"/>
-            <w:sz w:val="24"/>
-            <w:szCs w:val="24"/>
-          </w:rPr>
-          <w:t>https://github.com/GITBROS/GITBROS.github.io</w:t>
-        </w:r>
-      </w:hyperlink>
-      <w:r>
-        <w:rPr>
-          <w:sz w:val="24"/>
-          <w:szCs w:val="24"/>
-        </w:rPr>
-        <w:t xml:space="preserve"> eine Fehlermeldung sichtbar.</w:t>
-      </w:r>
-    </w:p>
-    <w:p>
-      <w:pPr>
-        <w:spacing w:line="240" w:lineRule="auto"/>
-        <w:jc w:val="both"/>
-        <w:rPr>
-          <w:sz w:val="16"/>
-          <w:szCs w:val="16"/>
-        </w:rPr>
-      </w:pPr>
-      <w:r>
-        <w:rPr>
           <w:noProof/>
           <w:lang w:eastAsia="de-DE"/>
         </w:rPr>
         <w:drawing>
-          <wp:inline distT="0" distB="0" distL="0" distR="0" wp14:anchorId="171C1881" wp14:editId="135015BF">
-            <wp:extent cx="5760720" cy="1156335"/>
-            <wp:effectExtent l="0" t="0" r="0" b="5715"/>
-            <wp:docPr id="2" name="Grafik 2"/>
+          <wp:inline distT="0" distB="0" distL="0" distR="0" wp14:anchorId="5A505800" wp14:editId="21CC7490">
+            <wp:extent cx="5760720" cy="3636645"/>
+            <wp:effectExtent l="0" t="0" r="0" b="1905"/>
+            <wp:docPr id="4" name="Grafik 4"/>
+            <wp:cNvGraphicFramePr>
+              <a:graphicFrameLocks xmlns:a="http://schemas.openxmlformats.org/drawingml/2006/main" noChangeAspect="1"/>
+            </wp:cNvGraphicFramePr>
+            <a:graphic xmlns:a="http://schemas.openxmlformats.org/drawingml/2006/main">
+              <a:graphicData uri="http://schemas.openxmlformats.org/drawingml/2006/picture">
+                <pic:pic xmlns:pic="http://schemas.openxmlformats.org/drawingml/2006/picture">
+                  <pic:nvPicPr>
+                    <pic:cNvPr id="1" name=""/>
+                    <pic:cNvPicPr/>
+                  </pic:nvPicPr>
+                  <pic:blipFill>
+                    <a:blip r:embed="rId12"/>
+                    <a:stretch>
+                      <a:fillRect/>
+                    </a:stretch>
+                  </pic:blipFill>
+                  <pic:spPr>
+                    <a:xfrm>
+                      <a:off x="0" y="0"/>
+                      <a:ext cx="5760720" cy="3636645"/>
+                    </a:xfrm>
+                    <a:prstGeom prst="rect">
+                      <a:avLst/>
+                    </a:prstGeom>
+                  </pic:spPr>
+                </pic:pic>
+              </a:graphicData>
+            </a:graphic>
+          </wp:inline>
+        </w:drawing>
+      </w:r>
+    </w:p>
+    <w:p>
+      <w:pPr>
+        <w:spacing w:line="360" w:lineRule="auto"/>
+        <w:jc w:val="both"/>
+        <w:rPr>
+          <w:sz w:val="16"/>
+          <w:szCs w:val="16"/>
+        </w:rPr>
+      </w:pPr>
+      <w:r>
+        <w:rPr>
+          <w:sz w:val="16"/>
+          <w:szCs w:val="16"/>
+        </w:rPr>
+        <w:t>Abb. 3: Startseite des Projekts</w:t>
+      </w:r>
+      <w:r>
+        <w:rPr>
+          <w:sz w:val="16"/>
+          <w:szCs w:val="16"/>
+        </w:rPr>
+        <w:t xml:space="preserve"> </w:t>
+      </w:r>
+      <w:r>
+        <w:rPr>
+          <w:sz w:val="16"/>
+          <w:szCs w:val="16"/>
+        </w:rPr>
+        <w:t>(eigene Darstellung)</w:t>
+      </w:r>
+    </w:p>
+    <w:p>
+      <w:pPr>
+        <w:spacing w:line="360" w:lineRule="auto"/>
+        <w:jc w:val="both"/>
+        <w:rPr>
+          <w:sz w:val="24"/>
+          <w:szCs w:val="24"/>
+        </w:rPr>
+      </w:pPr>
+      <w:r>
+        <w:rPr>
+          <w:sz w:val="24"/>
+          <w:szCs w:val="24"/>
+        </w:rPr>
+        <w:t xml:space="preserve">Weiter werden die Unterseiten der Radrouten auf der Homepage verlinkt. </w:t>
+      </w:r>
+      <w:r>
+        <w:rPr>
+          <w:sz w:val="24"/>
+          <w:szCs w:val="24"/>
+        </w:rPr>
+        <w:t>Durch K</w:t>
+      </w:r>
+      <w:r>
+        <w:rPr>
+          <w:sz w:val="24"/>
+          <w:szCs w:val="24"/>
+        </w:rPr>
+        <w:t xml:space="preserve">licken auf die jeweiligen Bilder </w:t>
+      </w:r>
+      <w:r>
+        <w:rPr>
+          <w:sz w:val="24"/>
+          <w:szCs w:val="24"/>
+        </w:rPr>
+        <w:t xml:space="preserve">gelangt man auf die zugehörige Unterseite. </w:t>
+      </w:r>
+    </w:p>
+    <w:p>
+      <w:pPr>
+        <w:spacing w:line="360" w:lineRule="auto"/>
+        <w:jc w:val="both"/>
+        <w:rPr>
+          <w:sz w:val="24"/>
+          <w:szCs w:val="24"/>
+        </w:rPr>
+      </w:pPr>
+    </w:p>
+    <w:p>
+      <w:pPr>
+        <w:pStyle w:val="berschrift2"/>
+        <w:spacing w:line="360" w:lineRule="auto"/>
+        <w:ind w:firstLine="708"/>
+        <w:jc w:val="both"/>
+      </w:pPr>
+      <w:r>
+        <w:t>2.1.2 Unterseiten</w:t>
+      </w:r>
+    </w:p>
+    <w:p>
+      <w:pPr>
+        <w:spacing w:line="360" w:lineRule="auto"/>
+        <w:jc w:val="both"/>
+        <w:rPr>
+          <w:sz w:val="24"/>
+          <w:szCs w:val="24"/>
+        </w:rPr>
+      </w:pPr>
+      <w:r>
+        <w:rPr>
+          <w:sz w:val="24"/>
+          <w:szCs w:val="24"/>
+        </w:rPr>
+        <w:t>Im weiteren Verlauf der Bearbeitung werden nun die Unterseiten mit Inhalten gefüllt. Dazu werden pr</w:t>
+      </w:r>
+      <w:r>
+        <w:rPr>
+          <w:sz w:val="24"/>
+          <w:szCs w:val="24"/>
+        </w:rPr>
+        <w:t>o Seite eine .html und eine zugehörige .js</w:t>
+      </w:r>
+      <w:r>
+        <w:rPr>
+          <w:sz w:val="24"/>
+          <w:szCs w:val="24"/>
+        </w:rPr>
+        <w:t xml:space="preserve"> Datei im jeweiligen Ordner angelegt. </w:t>
+      </w:r>
+      <w:r>
+        <w:rPr>
+          <w:sz w:val="24"/>
+          <w:szCs w:val="24"/>
+        </w:rPr>
+        <w:t>In der Programmierung wird darauf geachtet, dass sich die Seiten in ihrem Aufbau ähneln, damit zum einen die Übersichtlichkeit für den Nutzer der Seiten gegeben ist und zum anderen die Codierung einen sinnvollen Aufbau erhält. Da sich die Unterseiten dementsprechend nur in ihren dargestellten Inhalten unterscheiden, werden in der folgenden Beschreibung einzelne Abschnitte beispielhaft beschrieben.</w:t>
+      </w:r>
+    </w:p>
+    <w:p>
+      <w:pPr>
+        <w:spacing w:line="360" w:lineRule="auto"/>
+        <w:jc w:val="both"/>
+        <w:rPr>
+          <w:sz w:val="24"/>
+          <w:szCs w:val="24"/>
+        </w:rPr>
+      </w:pPr>
+      <w:r>
+        <w:rPr>
+          <w:sz w:val="24"/>
+          <w:szCs w:val="24"/>
+        </w:rPr>
+        <w:t xml:space="preserve">Die .html Dateien sind in zwei Teile aufgeteilt: Head und Body. Im Head werden mehrere Leaflet-Plugins als Scripts verlinkt, die </w:t>
+      </w:r>
+      <w:r>
+        <w:rPr>
+          <w:sz w:val="24"/>
+          <w:szCs w:val="24"/>
+        </w:rPr>
+        <w:t>unterschiedliche</w:t>
+      </w:r>
+      <w:r>
+        <w:rPr>
+          <w:sz w:val="24"/>
+          <w:szCs w:val="24"/>
+        </w:rPr>
+        <w:t xml:space="preserve"> Darstellungsmöglichkeiten der Karten und der hinterlegten Radrouten beinhalten.</w:t>
+      </w:r>
+      <w:r>
+        <w:rPr>
+          <w:sz w:val="24"/>
+          <w:szCs w:val="24"/>
+        </w:rPr>
+        <w:t xml:space="preserve"> Bei den verwendeten Plug-Ins handelt es sich um folgende:</w:t>
+      </w:r>
+    </w:p>
+    <w:p>
+      <w:pPr>
+        <w:spacing w:line="360" w:lineRule="auto"/>
+        <w:jc w:val="both"/>
+        <w:rPr>
+          <w:sz w:val="24"/>
+          <w:szCs w:val="24"/>
+        </w:rPr>
+      </w:pPr>
+    </w:p>
+    <w:p>
+      <w:pPr>
+        <w:pStyle w:val="Listenabsatz"/>
+        <w:numPr>
+          <w:ilvl w:val="0"/>
+          <w:numId w:val="4"/>
+        </w:numPr>
+        <w:spacing w:line="360" w:lineRule="auto"/>
+        <w:jc w:val="both"/>
+        <w:rPr>
+          <w:sz w:val="24"/>
+          <w:szCs w:val="24"/>
+        </w:rPr>
+      </w:pPr>
+      <w:r>
+        <w:rPr>
+          <w:sz w:val="24"/>
+          <w:szCs w:val="24"/>
+        </w:rPr>
+        <w:t xml:space="preserve">D3 Plugin: </w:t>
+      </w:r>
+      <w:r>
+        <w:rPr>
+          <w:sz w:val="24"/>
+          <w:szCs w:val="24"/>
+        </w:rPr>
+        <w:t>Grundlage für das Draw Plugin</w:t>
+      </w:r>
+    </w:p>
+    <w:p>
+      <w:pPr>
+        <w:pStyle w:val="Listenabsatz"/>
+        <w:numPr>
+          <w:ilvl w:val="0"/>
+          <w:numId w:val="4"/>
+        </w:numPr>
+        <w:spacing w:line="360" w:lineRule="auto"/>
+        <w:jc w:val="both"/>
+        <w:rPr>
+          <w:sz w:val="24"/>
+          <w:szCs w:val="24"/>
+        </w:rPr>
+      </w:pPr>
+      <w:r>
+        <w:rPr>
+          <w:sz w:val="24"/>
+          <w:szCs w:val="24"/>
+        </w:rPr>
+        <w:t>Leaflet Plugin: Initialisiert die Leaflet Kartengrundlage</w:t>
+      </w:r>
+    </w:p>
+    <w:p>
+      <w:pPr>
+        <w:pStyle w:val="Listenabsatz"/>
+        <w:numPr>
+          <w:ilvl w:val="0"/>
+          <w:numId w:val="4"/>
+        </w:numPr>
+        <w:spacing w:line="360" w:lineRule="auto"/>
+        <w:jc w:val="both"/>
+        <w:rPr>
+          <w:sz w:val="24"/>
+          <w:szCs w:val="24"/>
+        </w:rPr>
+      </w:pPr>
+      <w:r>
+        <w:rPr>
+          <w:sz w:val="24"/>
+          <w:szCs w:val="24"/>
+        </w:rPr>
+        <w:t>Draw Plugin: Grundlage für den Measure Plugin zum Zeichnen auf der Karte</w:t>
+      </w:r>
+    </w:p>
+    <w:p>
+      <w:pPr>
+        <w:pStyle w:val="Listenabsatz"/>
+        <w:numPr>
+          <w:ilvl w:val="0"/>
+          <w:numId w:val="4"/>
+        </w:numPr>
+        <w:spacing w:line="360" w:lineRule="auto"/>
+        <w:jc w:val="both"/>
+        <w:rPr>
+          <w:sz w:val="24"/>
+          <w:szCs w:val="24"/>
+        </w:rPr>
+      </w:pPr>
+      <w:r>
+        <w:rPr>
+          <w:sz w:val="24"/>
+          <w:szCs w:val="24"/>
+        </w:rPr>
+        <w:t xml:space="preserve">Elevation Plugin: Darstellung </w:t>
+      </w:r>
+      <w:r>
+        <w:rPr>
+          <w:sz w:val="24"/>
+          <w:szCs w:val="24"/>
+        </w:rPr>
+        <w:t>der Elevation im extra Button auf der Karte</w:t>
+      </w:r>
+    </w:p>
+    <w:p>
+      <w:pPr>
+        <w:pStyle w:val="Listenabsatz"/>
+        <w:numPr>
+          <w:ilvl w:val="0"/>
+          <w:numId w:val="4"/>
+        </w:numPr>
+        <w:spacing w:line="360" w:lineRule="auto"/>
+        <w:jc w:val="both"/>
+        <w:rPr>
+          <w:sz w:val="24"/>
+          <w:szCs w:val="24"/>
+        </w:rPr>
+      </w:pPr>
+      <w:r>
+        <w:rPr>
+          <w:sz w:val="24"/>
+          <w:szCs w:val="24"/>
+        </w:rPr>
+        <w:t>Fullscreen Plugin: Darstellung der Karte im Fullscreen-Modus</w:t>
+      </w:r>
+    </w:p>
+    <w:p>
+      <w:pPr>
+        <w:pStyle w:val="Listenabsatz"/>
+        <w:numPr>
+          <w:ilvl w:val="0"/>
+          <w:numId w:val="4"/>
+        </w:numPr>
+        <w:spacing w:line="360" w:lineRule="auto"/>
+        <w:jc w:val="both"/>
+        <w:rPr>
+          <w:sz w:val="24"/>
+          <w:szCs w:val="24"/>
+        </w:rPr>
+      </w:pPr>
+      <w:r>
+        <w:rPr>
+          <w:sz w:val="24"/>
+          <w:szCs w:val="24"/>
+        </w:rPr>
+        <w:t>GPX Plugin:</w:t>
+      </w:r>
+      <w:r>
+        <w:rPr>
+          <w:sz w:val="24"/>
+          <w:szCs w:val="24"/>
+        </w:rPr>
+        <w:t xml:space="preserve"> Ermöglicht das Abrufen der Daten aus den .gpx Dateien</w:t>
+      </w:r>
+    </w:p>
+    <w:p>
+      <w:pPr>
+        <w:pStyle w:val="Listenabsatz"/>
+        <w:numPr>
+          <w:ilvl w:val="0"/>
+          <w:numId w:val="4"/>
+        </w:numPr>
+        <w:spacing w:line="360" w:lineRule="auto"/>
+        <w:jc w:val="both"/>
+        <w:rPr>
+          <w:sz w:val="24"/>
+          <w:szCs w:val="24"/>
+        </w:rPr>
+      </w:pPr>
+      <w:r>
+        <w:rPr>
+          <w:sz w:val="24"/>
+          <w:szCs w:val="24"/>
+        </w:rPr>
+        <w:t>Hash Plugin: Darstellung der jeweili</w:t>
+      </w:r>
+      <w:r>
+        <w:rPr>
+          <w:sz w:val="24"/>
+          <w:szCs w:val="24"/>
+        </w:rPr>
+        <w:t>gen Koordinaten, an denen man sich befindet</w:t>
+      </w:r>
+    </w:p>
+    <w:p>
+      <w:pPr>
+        <w:pStyle w:val="Listenabsatz"/>
+        <w:numPr>
+          <w:ilvl w:val="0"/>
+          <w:numId w:val="4"/>
+        </w:numPr>
+        <w:spacing w:line="360" w:lineRule="auto"/>
+        <w:jc w:val="both"/>
+        <w:rPr>
+          <w:sz w:val="24"/>
+          <w:szCs w:val="24"/>
+        </w:rPr>
+      </w:pPr>
+      <w:r>
+        <w:rPr>
+          <w:sz w:val="24"/>
+          <w:szCs w:val="24"/>
+        </w:rPr>
+        <w:t>Measure Plugin: Ermöglicht das Abklicken einer eigenen Strecke mit Entfernungsangaben</w:t>
+      </w:r>
+    </w:p>
+    <w:p>
+      <w:pPr>
+        <w:pStyle w:val="Listenabsatz"/>
+        <w:numPr>
+          <w:ilvl w:val="0"/>
+          <w:numId w:val="4"/>
+        </w:numPr>
+        <w:spacing w:line="360" w:lineRule="auto"/>
+        <w:jc w:val="both"/>
+        <w:rPr>
+          <w:sz w:val="24"/>
+          <w:szCs w:val="24"/>
+        </w:rPr>
+      </w:pPr>
+      <w:r>
+        <w:rPr>
+          <w:sz w:val="24"/>
+          <w:szCs w:val="24"/>
+        </w:rPr>
+        <w:t>Mouseposition Plugin:</w:t>
+      </w:r>
+      <w:r>
+        <w:rPr>
+          <w:sz w:val="24"/>
+          <w:szCs w:val="24"/>
+        </w:rPr>
+        <w:t xml:space="preserve"> Zeigt die Position der Maus auf der Karte an</w:t>
+      </w:r>
+    </w:p>
+    <w:p>
+      <w:pPr>
+        <w:spacing w:line="360" w:lineRule="auto"/>
+        <w:jc w:val="both"/>
+        <w:rPr>
+          <w:sz w:val="24"/>
+          <w:szCs w:val="24"/>
+        </w:rPr>
+      </w:pPr>
+      <w:r>
+        <w:rPr>
+          <w:sz w:val="24"/>
+          <w:szCs w:val="24"/>
+        </w:rPr>
+        <w:t>Die Plugins wurden von der Leaflet Homepage heruntergeladen und lokal in der vorhandenen Ordnerstruktur abgespeichert. Von dort aus können sie in die Codierungen eingebaut und abgerufen werden.</w:t>
+      </w:r>
+    </w:p>
+    <w:p>
+      <w:pPr>
+        <w:spacing w:line="360" w:lineRule="auto"/>
+        <w:jc w:val="both"/>
+        <w:rPr>
+          <w:sz w:val="24"/>
+          <w:szCs w:val="24"/>
+        </w:rPr>
+      </w:pPr>
+      <w:r>
+        <w:rPr>
+          <w:sz w:val="24"/>
+          <w:szCs w:val="24"/>
+        </w:rPr>
+        <w:t xml:space="preserve"> </w:t>
+      </w:r>
+      <w:r>
+        <w:rPr>
+          <w:sz w:val="24"/>
+          <w:szCs w:val="24"/>
+        </w:rPr>
+        <w:t xml:space="preserve">Die Plugins </w:t>
+      </w:r>
+      <w:r>
+        <w:rPr>
+          <w:sz w:val="24"/>
+          <w:szCs w:val="24"/>
+        </w:rPr>
+        <w:t>werden</w:t>
+      </w:r>
+      <w:r>
+        <w:rPr>
+          <w:sz w:val="24"/>
+          <w:szCs w:val="24"/>
+        </w:rPr>
+        <w:t xml:space="preserve"> mit der zugehörigen .js Datei verbunden</w:t>
+      </w:r>
+      <w:r>
+        <w:rPr>
+          <w:sz w:val="24"/>
+          <w:szCs w:val="24"/>
+        </w:rPr>
+        <w:t>, um optionale Einstellungen an den Plugins vorzunehmen</w:t>
+      </w:r>
+      <w:r>
+        <w:rPr>
+          <w:sz w:val="24"/>
+          <w:szCs w:val="24"/>
+        </w:rPr>
+        <w:t>. Zusätzlich wird im Head die zugehörige .css Datei verlinkt, um die Styleanpassungen auf der .html Seite darstellen zu können. Im</w:t>
+      </w:r>
+      <w:r>
+        <w:rPr>
+          <w:sz w:val="24"/>
+          <w:szCs w:val="24"/>
+        </w:rPr>
+        <w:t xml:space="preserve"> Head wird</w:t>
+      </w:r>
+      <w:r>
+        <w:rPr>
+          <w:sz w:val="24"/>
+          <w:szCs w:val="24"/>
+        </w:rPr>
+        <w:t xml:space="preserve"> außerdem das Tabbild und verwendete Schriftarten verlinkt. </w:t>
+      </w:r>
+    </w:p>
+    <w:p>
+      <w:pPr>
+        <w:spacing w:line="360" w:lineRule="auto"/>
+        <w:jc w:val="both"/>
+        <w:rPr>
+          <w:sz w:val="24"/>
+          <w:szCs w:val="24"/>
+          <w:highlight w:val="yellow"/>
+        </w:rPr>
+      </w:pPr>
+      <w:r>
+        <w:rPr>
+          <w:noProof/>
+          <w:lang w:eastAsia="de-DE"/>
+        </w:rPr>
+        <w:drawing>
+          <wp:inline distT="0" distB="0" distL="0" distR="0" wp14:anchorId="3F92C2D3" wp14:editId="7D345882">
+            <wp:extent cx="5760720" cy="3202940"/>
+            <wp:effectExtent l="0" t="0" r="0" b="0"/>
+            <wp:docPr id="5" name="Grafik 5"/>
             <wp:cNvGraphicFramePr>
               <a:graphicFrameLocks xmlns:a="http://schemas.openxmlformats.org/drawingml/2006/main" noChangeAspect="1"/>
             </wp:cNvGraphicFramePr>
@@ -1407,6 +1961,1265 @@
                   <pic:spPr>
                     <a:xfrm>
                       <a:off x="0" y="0"/>
+                      <a:ext cx="5760720" cy="3202940"/>
+                    </a:xfrm>
+                    <a:prstGeom prst="rect">
+                      <a:avLst/>
+                    </a:prstGeom>
+                  </pic:spPr>
+                </pic:pic>
+              </a:graphicData>
+            </a:graphic>
+          </wp:inline>
+        </w:drawing>
+      </w:r>
+    </w:p>
+    <w:p>
+      <w:pPr>
+        <w:spacing w:line="360" w:lineRule="auto"/>
+        <w:jc w:val="both"/>
+        <w:rPr>
+          <w:sz w:val="16"/>
+          <w:szCs w:val="16"/>
+        </w:rPr>
+      </w:pPr>
+      <w:r>
+        <w:rPr>
+          <w:sz w:val="16"/>
+          <w:szCs w:val="16"/>
+        </w:rPr>
+        <w:t>Abb. 4</w:t>
+      </w:r>
+      <w:r>
+        <w:rPr>
+          <w:sz w:val="16"/>
+          <w:szCs w:val="16"/>
+        </w:rPr>
+        <w:t>: Auszug aus dem .html Head der Unterseiten</w:t>
+      </w:r>
+      <w:r>
+        <w:rPr>
+          <w:sz w:val="16"/>
+          <w:szCs w:val="16"/>
+        </w:rPr>
+        <w:t xml:space="preserve"> mit verwendeten Leaflet-Plugins</w:t>
+      </w:r>
+      <w:r>
+        <w:rPr>
+          <w:sz w:val="16"/>
+          <w:szCs w:val="16"/>
+        </w:rPr>
+        <w:t xml:space="preserve"> (eigene Darstellung)</w:t>
+      </w:r>
+    </w:p>
+    <w:p>
+      <w:pPr>
+        <w:spacing w:line="360" w:lineRule="auto"/>
+        <w:jc w:val="both"/>
+        <w:rPr>
+          <w:sz w:val="24"/>
+          <w:szCs w:val="24"/>
+        </w:rPr>
+      </w:pPr>
+      <w:r>
+        <w:rPr>
+          <w:sz w:val="24"/>
+          <w:szCs w:val="24"/>
+        </w:rPr>
+        <w:t>Im Body der .html wird zunächst die Navigationsleiste angelegt, um ein schnelles Wechseln unter den einzelnen Seiten zu ermöglichen.</w:t>
+      </w:r>
+    </w:p>
+    <w:p>
+      <w:pPr>
+        <w:spacing w:line="360" w:lineRule="auto"/>
+        <w:jc w:val="both"/>
+        <w:rPr>
+          <w:sz w:val="24"/>
+          <w:szCs w:val="24"/>
+          <w:highlight w:val="yellow"/>
+        </w:rPr>
+      </w:pPr>
+      <w:r>
+        <w:rPr>
+          <w:noProof/>
+          <w:lang w:eastAsia="de-DE"/>
+        </w:rPr>
+        <w:drawing>
+          <wp:inline distT="0" distB="0" distL="0" distR="0" wp14:anchorId="098C3469" wp14:editId="7D8DC859">
+            <wp:extent cx="2552700" cy="3156379"/>
+            <wp:effectExtent l="0" t="0" r="0" b="6350"/>
+            <wp:docPr id="6" name="Grafik 6"/>
+            <wp:cNvGraphicFramePr>
+              <a:graphicFrameLocks xmlns:a="http://schemas.openxmlformats.org/drawingml/2006/main" noChangeAspect="1"/>
+            </wp:cNvGraphicFramePr>
+            <a:graphic xmlns:a="http://schemas.openxmlformats.org/drawingml/2006/main">
+              <a:graphicData uri="http://schemas.openxmlformats.org/drawingml/2006/picture">
+                <pic:pic xmlns:pic="http://schemas.openxmlformats.org/drawingml/2006/picture">
+                  <pic:nvPicPr>
+                    <pic:cNvPr id="1" name=""/>
+                    <pic:cNvPicPr/>
+                  </pic:nvPicPr>
+                  <pic:blipFill>
+                    <a:blip r:embed="rId14"/>
+                    <a:stretch>
+                      <a:fillRect/>
+                    </a:stretch>
+                  </pic:blipFill>
+                  <pic:spPr>
+                    <a:xfrm>
+                      <a:off x="0" y="0"/>
+                      <a:ext cx="2556609" cy="3161213"/>
+                    </a:xfrm>
+                    <a:prstGeom prst="rect">
+                      <a:avLst/>
+                    </a:prstGeom>
+                  </pic:spPr>
+                </pic:pic>
+              </a:graphicData>
+            </a:graphic>
+          </wp:inline>
+        </w:drawing>
+      </w:r>
+    </w:p>
+    <w:p>
+      <w:pPr>
+        <w:spacing w:line="360" w:lineRule="auto"/>
+        <w:jc w:val="both"/>
+        <w:rPr>
+          <w:sz w:val="16"/>
+          <w:szCs w:val="16"/>
+        </w:rPr>
+      </w:pPr>
+      <w:r>
+        <w:rPr>
+          <w:sz w:val="16"/>
+          <w:szCs w:val="16"/>
+        </w:rPr>
+        <w:t>Abb. 5</w:t>
+      </w:r>
+      <w:r>
+        <w:rPr>
+          <w:sz w:val="16"/>
+          <w:szCs w:val="16"/>
+        </w:rPr>
+        <w:t>: Code der Navigationsleiste</w:t>
+      </w:r>
+      <w:r>
+        <w:rPr>
+          <w:sz w:val="16"/>
+          <w:szCs w:val="16"/>
+        </w:rPr>
+        <w:t xml:space="preserve"> </w:t>
+      </w:r>
+      <w:r>
+        <w:rPr>
+          <w:sz w:val="16"/>
+          <w:szCs w:val="16"/>
+        </w:rPr>
+        <w:t>(eigene Darstellung)</w:t>
+      </w:r>
+    </w:p>
+    <w:p>
+      <w:pPr>
+        <w:spacing w:line="360" w:lineRule="auto"/>
+        <w:jc w:val="both"/>
+        <w:rPr>
+          <w:sz w:val="24"/>
+          <w:szCs w:val="24"/>
+        </w:rPr>
+      </w:pPr>
+      <w:r>
+        <w:rPr>
+          <w:sz w:val="24"/>
+          <w:szCs w:val="24"/>
+        </w:rPr>
+        <w:t xml:space="preserve">Neben einem Foto werden auf der .html Seite eine Übersicht über Streckendaten gegeben. </w:t>
+      </w:r>
+      <w:r>
+        <w:rPr>
+          <w:sz w:val="24"/>
+          <w:szCs w:val="24"/>
+        </w:rPr>
+        <w:t>Diese werden mit den .gpx Dateien</w:t>
+      </w:r>
+      <w:r>
+        <w:rPr>
+          <w:sz w:val="24"/>
+          <w:szCs w:val="24"/>
+        </w:rPr>
+        <w:t xml:space="preserve"> verbunden, damit die vorhandenen Daten von dort abgerufen werden können und in der .html Seite angezeigt werden.</w:t>
+      </w:r>
+    </w:p>
+    <w:p>
+      <w:pPr>
+        <w:spacing w:line="360" w:lineRule="auto"/>
+        <w:jc w:val="both"/>
+        <w:rPr>
+          <w:sz w:val="24"/>
+          <w:szCs w:val="24"/>
+          <w:highlight w:val="yellow"/>
+        </w:rPr>
+      </w:pPr>
+      <w:r>
+        <w:rPr>
+          <w:noProof/>
+          <w:lang w:eastAsia="de-DE"/>
+        </w:rPr>
+        <w:drawing>
+          <wp:inline distT="0" distB="0" distL="0" distR="0" wp14:anchorId="2BC569F4" wp14:editId="43B825D9">
+            <wp:extent cx="1943100" cy="2664338"/>
+            <wp:effectExtent l="0" t="0" r="0" b="3175"/>
+            <wp:docPr id="7" name="Grafik 7"/>
+            <wp:cNvGraphicFramePr>
+              <a:graphicFrameLocks xmlns:a="http://schemas.openxmlformats.org/drawingml/2006/main" noChangeAspect="1"/>
+            </wp:cNvGraphicFramePr>
+            <a:graphic xmlns:a="http://schemas.openxmlformats.org/drawingml/2006/main">
+              <a:graphicData uri="http://schemas.openxmlformats.org/drawingml/2006/picture">
+                <pic:pic xmlns:pic="http://schemas.openxmlformats.org/drawingml/2006/picture">
+                  <pic:nvPicPr>
+                    <pic:cNvPr id="1" name=""/>
+                    <pic:cNvPicPr/>
+                  </pic:nvPicPr>
+                  <pic:blipFill>
+                    <a:blip r:embed="rId15"/>
+                    <a:stretch>
+                      <a:fillRect/>
+                    </a:stretch>
+                  </pic:blipFill>
+                  <pic:spPr>
+                    <a:xfrm>
+                      <a:off x="0" y="0"/>
+                      <a:ext cx="1950439" cy="2674401"/>
+                    </a:xfrm>
+                    <a:prstGeom prst="rect">
+                      <a:avLst/>
+                    </a:prstGeom>
+                  </pic:spPr>
+                </pic:pic>
+              </a:graphicData>
+            </a:graphic>
+          </wp:inline>
+        </w:drawing>
+      </w:r>
+    </w:p>
+    <w:p>
+      <w:pPr>
+        <w:spacing w:line="360" w:lineRule="auto"/>
+        <w:jc w:val="both"/>
+        <w:rPr>
+          <w:sz w:val="16"/>
+          <w:szCs w:val="16"/>
+        </w:rPr>
+      </w:pPr>
+      <w:r>
+        <w:rPr>
+          <w:sz w:val="16"/>
+          <w:szCs w:val="16"/>
+        </w:rPr>
+        <w:t>Abb. 6</w:t>
+      </w:r>
+      <w:r>
+        <w:rPr>
+          <w:sz w:val="16"/>
+          <w:szCs w:val="16"/>
+        </w:rPr>
+        <w:t>: Streckeninformationen auf der .html Seite</w:t>
+      </w:r>
+      <w:r>
+        <w:rPr>
+          <w:sz w:val="16"/>
+          <w:szCs w:val="16"/>
+        </w:rPr>
+        <w:t xml:space="preserve"> </w:t>
+      </w:r>
+      <w:r>
+        <w:rPr>
+          <w:sz w:val="16"/>
+          <w:szCs w:val="16"/>
+        </w:rPr>
+        <w:t>(eigene Darstellung)</w:t>
+      </w:r>
+    </w:p>
+    <w:p>
+      <w:pPr>
+        <w:spacing w:line="360" w:lineRule="auto"/>
+        <w:jc w:val="both"/>
+        <w:rPr>
+          <w:sz w:val="24"/>
+          <w:szCs w:val="24"/>
+        </w:rPr>
+      </w:pPr>
+      <w:r>
+        <w:rPr>
+          <w:sz w:val="24"/>
+          <w:szCs w:val="24"/>
+        </w:rPr>
+        <w:t>Das Textfeld in der .html Datei enthält eine Beschreibung der jeweiligen Radroute. Abgerundet werden die .html Seiten mit Links zu den weiteren dargestellten Radrouten.</w:t>
+      </w:r>
+    </w:p>
+    <w:p>
+      <w:pPr>
+        <w:spacing w:line="360" w:lineRule="auto"/>
+        <w:jc w:val="both"/>
+        <w:rPr>
+          <w:sz w:val="24"/>
+          <w:szCs w:val="24"/>
+        </w:rPr>
+      </w:pPr>
+    </w:p>
+    <w:p>
+      <w:pPr>
+        <w:spacing w:line="360" w:lineRule="auto"/>
+        <w:jc w:val="both"/>
+        <w:rPr>
+          <w:sz w:val="24"/>
+          <w:szCs w:val="24"/>
+        </w:rPr>
+      </w:pPr>
+      <w:r>
+        <w:rPr>
+          <w:sz w:val="24"/>
+          <w:szCs w:val="24"/>
+        </w:rPr>
+        <w:t>In der zugehörigen .js Datei</w:t>
+      </w:r>
+      <w:r>
+        <w:rPr>
+          <w:sz w:val="24"/>
+          <w:szCs w:val="24"/>
+        </w:rPr>
+        <w:t xml:space="preserve"> werden die Informationen für die Kartendarstellung codiert. Hier werden zunächst die Streckeninformationen aus der passenden .gpx Datei gezogen, welche die Koordinaten der Radrouten enthält. Die .gpx Dateien werden für jede der vier Radrouten in den passenden Ordner gespeichert und können somit abgerufen werden.</w:t>
+      </w:r>
+    </w:p>
+    <w:p>
+      <w:pPr>
+        <w:spacing w:line="360" w:lineRule="auto"/>
+        <w:jc w:val="both"/>
+        <w:rPr>
+          <w:sz w:val="24"/>
+          <w:szCs w:val="24"/>
+        </w:rPr>
+      </w:pPr>
+      <w:r>
+        <w:rPr>
+          <w:sz w:val="24"/>
+          <w:szCs w:val="24"/>
+        </w:rPr>
+        <w:t xml:space="preserve">Im nächsten Schritt wird die Leaflet Karte initialisiert und die Variablen des Streckenverlaufs und die Steigung hinzugefügt. Als Layer der Karte wird die Openstreetmap Kartengrundlage verwendet und dementsprechend eingebunden. </w:t>
+      </w:r>
+      <w:r>
+        <w:rPr>
+          <w:sz w:val="24"/>
+          <w:szCs w:val="24"/>
+        </w:rPr>
+        <w:t xml:space="preserve">In der Kontrollleiste der Karte kann nun der Streckenverlauf und die vorhandenen Steigungen an- und ausgeschaltet werden. In </w:t>
+      </w:r>
+      <w:r>
+        <w:rPr>
+          <w:sz w:val="24"/>
+          <w:szCs w:val="24"/>
+        </w:rPr>
+        <w:t>Abbildung</w:t>
+      </w:r>
+      <w:r>
+        <w:rPr>
+          <w:sz w:val="24"/>
+          <w:szCs w:val="24"/>
+        </w:rPr>
+        <w:t xml:space="preserve"> 7</w:t>
+      </w:r>
+      <w:r>
+        <w:rPr>
+          <w:sz w:val="24"/>
+          <w:szCs w:val="24"/>
+        </w:rPr>
+        <w:t xml:space="preserve"> können diese Schritte eingesehen werden. </w:t>
+      </w:r>
+    </w:p>
+    <w:p>
+      <w:pPr>
+        <w:spacing w:line="360" w:lineRule="auto"/>
+        <w:jc w:val="both"/>
+        <w:rPr>
+          <w:sz w:val="24"/>
+          <w:szCs w:val="24"/>
+        </w:rPr>
+      </w:pPr>
+      <w:r>
+        <w:rPr>
+          <w:noProof/>
+          <w:lang w:eastAsia="de-DE"/>
+        </w:rPr>
+        <w:drawing>
+          <wp:inline distT="0" distB="0" distL="0" distR="0" wp14:anchorId="622890E3" wp14:editId="360D7935">
+            <wp:extent cx="5760720" cy="4569460"/>
+            <wp:effectExtent l="0" t="0" r="0" b="2540"/>
+            <wp:docPr id="8" name="Grafik 8"/>
+            <wp:cNvGraphicFramePr>
+              <a:graphicFrameLocks xmlns:a="http://schemas.openxmlformats.org/drawingml/2006/main" noChangeAspect="1"/>
+            </wp:cNvGraphicFramePr>
+            <a:graphic xmlns:a="http://schemas.openxmlformats.org/drawingml/2006/main">
+              <a:graphicData uri="http://schemas.openxmlformats.org/drawingml/2006/picture">
+                <pic:pic xmlns:pic="http://schemas.openxmlformats.org/drawingml/2006/picture">
+                  <pic:nvPicPr>
+                    <pic:cNvPr id="1" name=""/>
+                    <pic:cNvPicPr/>
+                  </pic:nvPicPr>
+                  <pic:blipFill>
+                    <a:blip r:embed="rId16"/>
+                    <a:stretch>
+                      <a:fillRect/>
+                    </a:stretch>
+                  </pic:blipFill>
+                  <pic:spPr>
+                    <a:xfrm>
+                      <a:off x="0" y="0"/>
+                      <a:ext cx="5760720" cy="4569460"/>
+                    </a:xfrm>
+                    <a:prstGeom prst="rect">
+                      <a:avLst/>
+                    </a:prstGeom>
+                  </pic:spPr>
+                </pic:pic>
+              </a:graphicData>
+            </a:graphic>
+          </wp:inline>
+        </w:drawing>
+      </w:r>
+    </w:p>
+    <w:p>
+      <w:pPr>
+        <w:spacing w:line="360" w:lineRule="auto"/>
+        <w:jc w:val="both"/>
+        <w:rPr>
+          <w:sz w:val="16"/>
+          <w:szCs w:val="16"/>
+        </w:rPr>
+      </w:pPr>
+      <w:r>
+        <w:rPr>
+          <w:sz w:val="16"/>
+          <w:szCs w:val="16"/>
+        </w:rPr>
+        <w:t>Abb. 7</w:t>
+      </w:r>
+      <w:r>
+        <w:rPr>
+          <w:sz w:val="16"/>
+          <w:szCs w:val="16"/>
+        </w:rPr>
+        <w:t>: Ausschnitt der beschriebenen Codierung</w:t>
+      </w:r>
+      <w:r>
+        <w:rPr>
+          <w:sz w:val="16"/>
+          <w:szCs w:val="16"/>
+        </w:rPr>
+        <w:t xml:space="preserve"> </w:t>
+      </w:r>
+      <w:r>
+        <w:rPr>
+          <w:sz w:val="16"/>
+          <w:szCs w:val="16"/>
+        </w:rPr>
+        <w:t>(eigene Darstellung)</w:t>
+      </w:r>
+    </w:p>
+    <w:p>
+      <w:pPr>
+        <w:spacing w:line="360" w:lineRule="auto"/>
+        <w:jc w:val="both"/>
+        <w:rPr>
+          <w:sz w:val="24"/>
+          <w:szCs w:val="24"/>
+        </w:rPr>
+      </w:pPr>
+      <w:r>
+        <w:rPr>
+          <w:sz w:val="24"/>
+          <w:szCs w:val="24"/>
+        </w:rPr>
+        <w:t>Für weitere Darstellungsoptionen innerhalb der Karte werden zusätzliche Teile eingefügt. Hier werden Icons für den Start- und Zielpunkt eingefügt, die vorher im Image-Ordner abgelegt wurden. Zusätzlich wird eine Ansicht zur Elevation angelegt, um eine Übersicht über die Steigungen auf der Strecke zu erhalten und ein Script aktiviert, welches dem Nutzer ermöglicht eine eigene Strecke abzuklicken und hier eigene Entfernungsabschnitte einsehen zu können. Am Ende des Javascripts werden noch die Streckendetails festgelegt, die abgerufen werden sollen und auf der .html Seite angezeigt werden.</w:t>
+      </w:r>
+    </w:p>
+    <w:p>
+      <w:pPr>
+        <w:spacing w:line="360" w:lineRule="auto"/>
+        <w:jc w:val="both"/>
+        <w:rPr>
+          <w:sz w:val="24"/>
+          <w:szCs w:val="24"/>
+        </w:rPr>
+      </w:pPr>
+      <w:r>
+        <w:rPr>
+          <w:noProof/>
+          <w:lang w:eastAsia="de-DE"/>
+        </w:rPr>
+        <w:drawing>
+          <wp:inline distT="0" distB="0" distL="0" distR="0" wp14:anchorId="013B4F80" wp14:editId="22CE425C">
+            <wp:extent cx="4107180" cy="1707703"/>
+            <wp:effectExtent l="0" t="0" r="7620" b="6985"/>
+            <wp:docPr id="9" name="Grafik 9"/>
+            <wp:cNvGraphicFramePr>
+              <a:graphicFrameLocks xmlns:a="http://schemas.openxmlformats.org/drawingml/2006/main" noChangeAspect="1"/>
+            </wp:cNvGraphicFramePr>
+            <a:graphic xmlns:a="http://schemas.openxmlformats.org/drawingml/2006/main">
+              <a:graphicData uri="http://schemas.openxmlformats.org/drawingml/2006/picture">
+                <pic:pic xmlns:pic="http://schemas.openxmlformats.org/drawingml/2006/picture">
+                  <pic:nvPicPr>
+                    <pic:cNvPr id="1" name=""/>
+                    <pic:cNvPicPr/>
+                  </pic:nvPicPr>
+                  <pic:blipFill>
+                    <a:blip r:embed="rId17"/>
+                    <a:stretch>
+                      <a:fillRect/>
+                    </a:stretch>
+                  </pic:blipFill>
+                  <pic:spPr>
+                    <a:xfrm>
+                      <a:off x="0" y="0"/>
+                      <a:ext cx="4120650" cy="1713304"/>
+                    </a:xfrm>
+                    <a:prstGeom prst="rect">
+                      <a:avLst/>
+                    </a:prstGeom>
+                  </pic:spPr>
+                </pic:pic>
+              </a:graphicData>
+            </a:graphic>
+          </wp:inline>
+        </w:drawing>
+      </w:r>
+    </w:p>
+    <w:p>
+      <w:pPr>
+        <w:spacing w:line="360" w:lineRule="auto"/>
+        <w:jc w:val="both"/>
+        <w:rPr>
+          <w:sz w:val="16"/>
+          <w:szCs w:val="16"/>
+        </w:rPr>
+      </w:pPr>
+      <w:r>
+        <w:rPr>
+          <w:sz w:val="16"/>
+          <w:szCs w:val="16"/>
+        </w:rPr>
+        <w:t>Abb. 8</w:t>
+      </w:r>
+      <w:r>
+        <w:rPr>
+          <w:sz w:val="16"/>
+          <w:szCs w:val="16"/>
+        </w:rPr>
+        <w:t>: Abrufen der Streckendetails</w:t>
+      </w:r>
+      <w:r>
+        <w:rPr>
+          <w:sz w:val="16"/>
+          <w:szCs w:val="16"/>
+        </w:rPr>
+        <w:t xml:space="preserve"> </w:t>
+      </w:r>
+      <w:r>
+        <w:rPr>
+          <w:sz w:val="16"/>
+          <w:szCs w:val="16"/>
+        </w:rPr>
+        <w:t>(eigene Darstellung)</w:t>
+      </w:r>
+    </w:p>
+    <w:p>
+      <w:pPr>
+        <w:spacing w:line="360" w:lineRule="auto"/>
+        <w:jc w:val="both"/>
+        <w:rPr>
+          <w:sz w:val="24"/>
+          <w:szCs w:val="24"/>
+        </w:rPr>
+      </w:pPr>
+      <w:r>
+        <w:rPr>
+          <w:sz w:val="24"/>
+          <w:szCs w:val="24"/>
+        </w:rPr>
+        <w:t>Zusammengefügt ergibt sich durch die Codierung der .html und .js eine Kartenda</w:t>
+      </w:r>
+      <w:r>
+        <w:rPr>
+          <w:sz w:val="24"/>
+          <w:szCs w:val="24"/>
+        </w:rPr>
+        <w:t>rstellung, welche in Abbildung 9</w:t>
+      </w:r>
+      <w:r>
+        <w:rPr>
+          <w:sz w:val="24"/>
+          <w:szCs w:val="24"/>
+        </w:rPr>
+        <w:t xml:space="preserve"> beispielhaft dargestellt wird.</w:t>
+      </w:r>
+      <w:r>
+        <w:rPr>
+          <w:sz w:val="24"/>
+          <w:szCs w:val="24"/>
+        </w:rPr>
+        <w:t xml:space="preserve"> Hier sieht man den Streckenverlauf einer Radroute mit den Start- und Zielpunkten.</w:t>
+      </w:r>
+    </w:p>
+    <w:p>
+      <w:pPr>
+        <w:spacing w:line="360" w:lineRule="auto"/>
+        <w:jc w:val="both"/>
+        <w:rPr>
+          <w:sz w:val="24"/>
+          <w:szCs w:val="24"/>
+        </w:rPr>
+      </w:pPr>
+      <w:r>
+        <w:rPr>
+          <w:noProof/>
+          <w:lang w:eastAsia="de-DE"/>
+        </w:rPr>
+        <w:drawing>
+          <wp:inline distT="0" distB="0" distL="0" distR="0" wp14:anchorId="6A8E0281" wp14:editId="3B636CD9">
+            <wp:extent cx="5760720" cy="3249295"/>
+            <wp:effectExtent l="0" t="0" r="0" b="8255"/>
+            <wp:docPr id="10" name="Grafik 10"/>
+            <wp:cNvGraphicFramePr>
+              <a:graphicFrameLocks xmlns:a="http://schemas.openxmlformats.org/drawingml/2006/main" noChangeAspect="1"/>
+            </wp:cNvGraphicFramePr>
+            <a:graphic xmlns:a="http://schemas.openxmlformats.org/drawingml/2006/main">
+              <a:graphicData uri="http://schemas.openxmlformats.org/drawingml/2006/picture">
+                <pic:pic xmlns:pic="http://schemas.openxmlformats.org/drawingml/2006/picture">
+                  <pic:nvPicPr>
+                    <pic:cNvPr id="1" name=""/>
+                    <pic:cNvPicPr/>
+                  </pic:nvPicPr>
+                  <pic:blipFill>
+                    <a:blip r:embed="rId18"/>
+                    <a:stretch>
+                      <a:fillRect/>
+                    </a:stretch>
+                  </pic:blipFill>
+                  <pic:spPr>
+                    <a:xfrm>
+                      <a:off x="0" y="0"/>
+                      <a:ext cx="5760720" cy="3249295"/>
+                    </a:xfrm>
+                    <a:prstGeom prst="rect">
+                      <a:avLst/>
+                    </a:prstGeom>
+                  </pic:spPr>
+                </pic:pic>
+              </a:graphicData>
+            </a:graphic>
+          </wp:inline>
+        </w:drawing>
+      </w:r>
+    </w:p>
+    <w:p>
+      <w:pPr>
+        <w:spacing w:line="360" w:lineRule="auto"/>
+        <w:jc w:val="both"/>
+        <w:rPr>
+          <w:sz w:val="16"/>
+          <w:szCs w:val="16"/>
+        </w:rPr>
+      </w:pPr>
+      <w:r>
+        <w:rPr>
+          <w:sz w:val="16"/>
+          <w:szCs w:val="16"/>
+        </w:rPr>
+        <w:t>Abb. 9</w:t>
+      </w:r>
+      <w:r>
+        <w:rPr>
+          <w:sz w:val="16"/>
+          <w:szCs w:val="16"/>
+        </w:rPr>
+        <w:t>: Beispielhafte Kartendarstellung</w:t>
+      </w:r>
+      <w:r>
+        <w:rPr>
+          <w:sz w:val="16"/>
+          <w:szCs w:val="16"/>
+        </w:rPr>
+        <w:t xml:space="preserve"> </w:t>
+      </w:r>
+      <w:r>
+        <w:rPr>
+          <w:sz w:val="16"/>
+          <w:szCs w:val="16"/>
+        </w:rPr>
+        <w:t>(eigene Darstellung)</w:t>
+      </w:r>
+    </w:p>
+    <w:p>
+      <w:pPr>
+        <w:spacing w:line="360" w:lineRule="auto"/>
+        <w:jc w:val="both"/>
+        <w:rPr>
+          <w:sz w:val="24"/>
+          <w:szCs w:val="24"/>
+        </w:rPr>
+      </w:pPr>
+      <w:r>
+        <w:rPr>
+          <w:sz w:val="24"/>
+          <w:szCs w:val="24"/>
+        </w:rPr>
+        <w:t>In Abbildung 10 erkennt man eine weitere beispielhafte Kartendarstellung. Hier erkennt man die aktivierte Steigungsanzeige sowie eine beispielhafte Streckenmessung des Measure Plugins.</w:t>
+      </w:r>
+    </w:p>
+    <w:p>
+      <w:pPr>
+        <w:spacing w:line="360" w:lineRule="auto"/>
+        <w:jc w:val="both"/>
+        <w:rPr>
+          <w:sz w:val="24"/>
+          <w:szCs w:val="24"/>
+        </w:rPr>
+      </w:pPr>
+      <w:r>
+        <w:rPr>
+          <w:noProof/>
+          <w:lang w:eastAsia="de-DE"/>
+        </w:rPr>
+        <w:drawing>
+          <wp:inline distT="0" distB="0" distL="0" distR="0" wp14:anchorId="4ED2B437" wp14:editId="1E6539E9">
+            <wp:extent cx="5760720" cy="3289935"/>
+            <wp:effectExtent l="0" t="0" r="0" b="5715"/>
+            <wp:docPr id="13" name="Grafik 13"/>
+            <wp:cNvGraphicFramePr>
+              <a:graphicFrameLocks xmlns:a="http://schemas.openxmlformats.org/drawingml/2006/main" noChangeAspect="1"/>
+            </wp:cNvGraphicFramePr>
+            <a:graphic xmlns:a="http://schemas.openxmlformats.org/drawingml/2006/main">
+              <a:graphicData uri="http://schemas.openxmlformats.org/drawingml/2006/picture">
+                <pic:pic xmlns:pic="http://schemas.openxmlformats.org/drawingml/2006/picture">
+                  <pic:nvPicPr>
+                    <pic:cNvPr id="1" name=""/>
+                    <pic:cNvPicPr/>
+                  </pic:nvPicPr>
+                  <pic:blipFill>
+                    <a:blip r:embed="rId19"/>
+                    <a:stretch>
+                      <a:fillRect/>
+                    </a:stretch>
+                  </pic:blipFill>
+                  <pic:spPr>
+                    <a:xfrm>
+                      <a:off x="0" y="0"/>
+                      <a:ext cx="5760720" cy="3289935"/>
+                    </a:xfrm>
+                    <a:prstGeom prst="rect">
+                      <a:avLst/>
+                    </a:prstGeom>
+                  </pic:spPr>
+                </pic:pic>
+              </a:graphicData>
+            </a:graphic>
+          </wp:inline>
+        </w:drawing>
+      </w:r>
+    </w:p>
+    <w:p>
+      <w:pPr>
+        <w:spacing w:line="360" w:lineRule="auto"/>
+        <w:jc w:val="both"/>
+        <w:rPr>
+          <w:sz w:val="16"/>
+          <w:szCs w:val="16"/>
+        </w:rPr>
+      </w:pPr>
+      <w:r>
+        <w:rPr>
+          <w:sz w:val="16"/>
+          <w:szCs w:val="16"/>
+        </w:rPr>
+        <w:t>Abb. 10: Beispielhafte Kartendarstellung (eigene Darstellung)</w:t>
+      </w:r>
+    </w:p>
+    <w:p>
+      <w:pPr>
+        <w:spacing w:line="360" w:lineRule="auto"/>
+        <w:jc w:val="both"/>
+        <w:rPr>
+          <w:sz w:val="16"/>
+          <w:szCs w:val="16"/>
+        </w:rPr>
+      </w:pPr>
+    </w:p>
+    <w:p>
+      <w:pPr>
+        <w:pStyle w:val="berschrift2"/>
+        <w:spacing w:line="360" w:lineRule="auto"/>
+        <w:jc w:val="both"/>
+      </w:pPr>
+      <w:r>
+        <w:tab/>
+        <w:t>2.1.3 Styles und .css</w:t>
+      </w:r>
+    </w:p>
+    <w:p>
+      <w:pPr>
+        <w:spacing w:line="360" w:lineRule="auto"/>
+        <w:jc w:val="both"/>
+        <w:rPr>
+          <w:sz w:val="24"/>
+          <w:szCs w:val="24"/>
+        </w:rPr>
+      </w:pPr>
+      <w:r>
+        <w:rPr>
+          <w:sz w:val="24"/>
+          <w:szCs w:val="24"/>
+        </w:rPr>
+        <w:t xml:space="preserve">Um die erstellten Seiten nun in eine ansehnliche Darstellungsweise zu übertragen, werden die Styles in einer .css Datei angelegt. In dieser Datei werden die Styles aller Pages programmiert und festgelegt. </w:t>
+      </w:r>
+      <w:r>
+        <w:rPr>
+          <w:sz w:val="24"/>
+          <w:szCs w:val="24"/>
+        </w:rPr>
+        <w:t xml:space="preserve">Zuerst wird der Style des gesamten Bodys bestimmt. Dazu gehören Größe, Schriftart und Hintergrundfarbe. Im nächsten Schritt werden die Styles für die Navigationsleiste bestimmt. Hier werden Größen, Farben, Positionen und Schriftarten der Leiste selbst, der enthaltenen Links und des Dropdown Menüs mit Links und Inhalten festgelegt. </w:t>
+      </w:r>
+    </w:p>
+    <w:p>
+      <w:pPr>
+        <w:spacing w:line="360" w:lineRule="auto"/>
+        <w:jc w:val="both"/>
+        <w:rPr>
+          <w:sz w:val="24"/>
+          <w:szCs w:val="24"/>
+        </w:rPr>
+      </w:pPr>
+      <w:r>
+        <w:rPr>
+          <w:noProof/>
+          <w:lang w:eastAsia="de-DE"/>
+        </w:rPr>
+        <w:drawing>
+          <wp:inline distT="0" distB="0" distL="0" distR="0" wp14:anchorId="108A416D" wp14:editId="294C353E">
+            <wp:extent cx="3093720" cy="3686410"/>
+            <wp:effectExtent l="0" t="0" r="0" b="9525"/>
+            <wp:docPr id="11" name="Grafik 11"/>
+            <wp:cNvGraphicFramePr>
+              <a:graphicFrameLocks xmlns:a="http://schemas.openxmlformats.org/drawingml/2006/main" noChangeAspect="1"/>
+            </wp:cNvGraphicFramePr>
+            <a:graphic xmlns:a="http://schemas.openxmlformats.org/drawingml/2006/main">
+              <a:graphicData uri="http://schemas.openxmlformats.org/drawingml/2006/picture">
+                <pic:pic xmlns:pic="http://schemas.openxmlformats.org/drawingml/2006/picture">
+                  <pic:nvPicPr>
+                    <pic:cNvPr id="1" name=""/>
+                    <pic:cNvPicPr/>
+                  </pic:nvPicPr>
+                  <pic:blipFill>
+                    <a:blip r:embed="rId20"/>
+                    <a:stretch>
+                      <a:fillRect/>
+                    </a:stretch>
+                  </pic:blipFill>
+                  <pic:spPr>
+                    <a:xfrm>
+                      <a:off x="0" y="0"/>
+                      <a:ext cx="3096902" cy="3690201"/>
+                    </a:xfrm>
+                    <a:prstGeom prst="rect">
+                      <a:avLst/>
+                    </a:prstGeom>
+                  </pic:spPr>
+                </pic:pic>
+              </a:graphicData>
+            </a:graphic>
+          </wp:inline>
+        </w:drawing>
+      </w:r>
+    </w:p>
+    <w:p>
+      <w:pPr>
+        <w:spacing w:line="360" w:lineRule="auto"/>
+        <w:jc w:val="both"/>
+        <w:rPr>
+          <w:sz w:val="16"/>
+          <w:szCs w:val="16"/>
+        </w:rPr>
+      </w:pPr>
+      <w:r>
+        <w:rPr>
+          <w:sz w:val="16"/>
+          <w:szCs w:val="16"/>
+        </w:rPr>
+        <w:t>Abb. 11</w:t>
+      </w:r>
+      <w:r>
+        <w:rPr>
+          <w:sz w:val="16"/>
+          <w:szCs w:val="16"/>
+        </w:rPr>
+        <w:t>: Ausschnitt der .css Codierung der Navigationsleiste</w:t>
+      </w:r>
+      <w:r>
+        <w:rPr>
+          <w:sz w:val="16"/>
+          <w:szCs w:val="16"/>
+        </w:rPr>
+        <w:t xml:space="preserve"> </w:t>
+      </w:r>
+      <w:r>
+        <w:rPr>
+          <w:sz w:val="16"/>
+          <w:szCs w:val="16"/>
+        </w:rPr>
+        <w:t>(eigene Darstellung)</w:t>
+      </w:r>
+    </w:p>
+    <w:p>
+      <w:pPr>
+        <w:spacing w:line="360" w:lineRule="auto"/>
+        <w:jc w:val="both"/>
+        <w:rPr>
+          <w:sz w:val="24"/>
+          <w:szCs w:val="24"/>
+        </w:rPr>
+      </w:pPr>
+      <w:r>
+        <w:rPr>
+          <w:sz w:val="24"/>
+          <w:szCs w:val="24"/>
+        </w:rPr>
+        <w:t>Der nächste Schritt beinhaltet die Stylecodierung der Hauptbeschreibung. Hier werden beispielsweise die Bilderanordnungen in zwei Spalten eingeteilt und die Größe, Farbe und Position festgelegt.</w:t>
+      </w:r>
+    </w:p>
+    <w:p>
+      <w:pPr>
+        <w:spacing w:line="360" w:lineRule="auto"/>
+        <w:jc w:val="both"/>
+        <w:rPr>
+          <w:sz w:val="24"/>
+          <w:szCs w:val="24"/>
+        </w:rPr>
+      </w:pPr>
+      <w:r>
+        <w:rPr>
+          <w:noProof/>
+          <w:lang w:eastAsia="de-DE"/>
+        </w:rPr>
+        <w:drawing>
+          <wp:inline distT="0" distB="0" distL="0" distR="0" wp14:anchorId="4B2DE600" wp14:editId="7108A00D">
+            <wp:extent cx="3208020" cy="3150380"/>
+            <wp:effectExtent l="0" t="0" r="0" b="0"/>
+            <wp:docPr id="12" name="Grafik 12"/>
+            <wp:cNvGraphicFramePr>
+              <a:graphicFrameLocks xmlns:a="http://schemas.openxmlformats.org/drawingml/2006/main" noChangeAspect="1"/>
+            </wp:cNvGraphicFramePr>
+            <a:graphic xmlns:a="http://schemas.openxmlformats.org/drawingml/2006/main">
+              <a:graphicData uri="http://schemas.openxmlformats.org/drawingml/2006/picture">
+                <pic:pic xmlns:pic="http://schemas.openxmlformats.org/drawingml/2006/picture">
+                  <pic:nvPicPr>
+                    <pic:cNvPr id="1" name=""/>
+                    <pic:cNvPicPr/>
+                  </pic:nvPicPr>
+                  <pic:blipFill>
+                    <a:blip r:embed="rId21"/>
+                    <a:stretch>
+                      <a:fillRect/>
+                    </a:stretch>
+                  </pic:blipFill>
+                  <pic:spPr>
+                    <a:xfrm>
+                      <a:off x="0" y="0"/>
+                      <a:ext cx="3210312" cy="3152631"/>
+                    </a:xfrm>
+                    <a:prstGeom prst="rect">
+                      <a:avLst/>
+                    </a:prstGeom>
+                  </pic:spPr>
+                </pic:pic>
+              </a:graphicData>
+            </a:graphic>
+          </wp:inline>
+        </w:drawing>
+      </w:r>
+    </w:p>
+    <w:p>
+      <w:pPr>
+        <w:spacing w:line="360" w:lineRule="auto"/>
+        <w:jc w:val="both"/>
+        <w:rPr>
+          <w:sz w:val="16"/>
+          <w:szCs w:val="16"/>
+        </w:rPr>
+      </w:pPr>
+      <w:r>
+        <w:rPr>
+          <w:sz w:val="16"/>
+          <w:szCs w:val="16"/>
+        </w:rPr>
+        <w:t>Abb. 12</w:t>
+      </w:r>
+      <w:r>
+        <w:rPr>
+          <w:sz w:val="16"/>
+          <w:szCs w:val="16"/>
+        </w:rPr>
+        <w:t>: Aus</w:t>
+      </w:r>
+      <w:r>
+        <w:rPr>
+          <w:sz w:val="16"/>
+          <w:szCs w:val="16"/>
+        </w:rPr>
+        <w:t>s</w:t>
+      </w:r>
+      <w:r>
+        <w:rPr>
+          <w:sz w:val="16"/>
+          <w:szCs w:val="16"/>
+        </w:rPr>
+        <w:t>chnitt der .css Codierung der Bilddarstellung auf der Homepage</w:t>
+      </w:r>
+      <w:r>
+        <w:rPr>
+          <w:sz w:val="16"/>
+          <w:szCs w:val="16"/>
+        </w:rPr>
+        <w:t xml:space="preserve"> </w:t>
+      </w:r>
+      <w:r>
+        <w:rPr>
+          <w:sz w:val="16"/>
+          <w:szCs w:val="16"/>
+        </w:rPr>
+        <w:t>(eigene Darstellung)</w:t>
+      </w:r>
+    </w:p>
+    <w:p>
+      <w:pPr>
+        <w:spacing w:line="360" w:lineRule="auto"/>
+        <w:jc w:val="both"/>
+        <w:rPr>
+          <w:sz w:val="24"/>
+          <w:szCs w:val="24"/>
+        </w:rPr>
+      </w:pPr>
+      <w:r>
+        <w:rPr>
+          <w:sz w:val="24"/>
+          <w:szCs w:val="24"/>
+        </w:rPr>
+        <w:t xml:space="preserve">In einem weiteren Schritt wird außerdem die Darstellung der Tabelle auf den Unterseiten festgelegt, welche die Streckeninformationen enthalten. </w:t>
+      </w:r>
+    </w:p>
+    <w:p>
+      <w:pPr>
+        <w:spacing w:line="360" w:lineRule="auto"/>
+        <w:jc w:val="both"/>
+        <w:rPr>
+          <w:sz w:val="24"/>
+          <w:szCs w:val="24"/>
+        </w:rPr>
+      </w:pPr>
+      <w:r>
+        <w:rPr>
+          <w:sz w:val="24"/>
+          <w:szCs w:val="24"/>
+        </w:rPr>
+        <w:t>Durch die Programmierung der .css Dateien ist die Codierung der Projektarbeit abgeschlossen. Durch die verschiedenen .html, .js und .css Dateien ergibt sich das Endergebnis, das in einem Webbrowser (bevorzugt Mozilla Firefox) angezeigt werden kann.</w:t>
+      </w:r>
+    </w:p>
+    <w:p/>
+    <w:p>
+      <w:pPr>
+        <w:pStyle w:val="berschrift2"/>
+        <w:numPr>
+          <w:ilvl w:val="1"/>
+          <w:numId w:val="2"/>
+        </w:numPr>
+      </w:pPr>
+      <w:r>
+        <w:t>Problematiken</w:t>
+      </w:r>
+    </w:p>
+    <w:p>
+      <w:pPr>
+        <w:spacing w:line="360" w:lineRule="auto"/>
+        <w:jc w:val="both"/>
+        <w:rPr>
+          <w:rFonts w:asciiTheme="majorHAnsi" w:eastAsiaTheme="majorEastAsia" w:hAnsiTheme="majorHAnsi" w:cstheme="majorBidi"/>
+          <w:color w:val="2E74B5" w:themeColor="accent1" w:themeShade="BF"/>
+          <w:sz w:val="32"/>
+          <w:szCs w:val="32"/>
+        </w:rPr>
+      </w:pPr>
+    </w:p>
+    <w:p>
+      <w:pPr>
+        <w:spacing w:line="360" w:lineRule="auto"/>
+        <w:jc w:val="both"/>
+        <w:rPr>
+          <w:sz w:val="24"/>
+          <w:szCs w:val="24"/>
+        </w:rPr>
+      </w:pPr>
+      <w:r>
+        <w:rPr>
+          <w:sz w:val="24"/>
+          <w:szCs w:val="24"/>
+        </w:rPr>
+        <w:t xml:space="preserve">Während der Bearbeitung haben sich einige Problematiken ergeben, welche den Aufbau und Inhalt der Projektarbeit </w:t>
+      </w:r>
+      <w:r>
+        <w:rPr>
+          <w:sz w:val="24"/>
+          <w:szCs w:val="24"/>
+        </w:rPr>
+        <w:t>beeinflusst haben. Diese werden im Bericht des Projektes beschrieben, um den Verlauf der Bearbeitung nachvollziehbar zu gestalten.</w:t>
+      </w:r>
+    </w:p>
+    <w:p>
+      <w:pPr>
+        <w:spacing w:line="360" w:lineRule="auto"/>
+        <w:jc w:val="both"/>
+        <w:rPr>
+          <w:sz w:val="24"/>
+          <w:szCs w:val="24"/>
+        </w:rPr>
+      </w:pPr>
+      <w:r>
+        <w:rPr>
+          <w:sz w:val="24"/>
+          <w:szCs w:val="24"/>
+        </w:rPr>
+        <w:t>Zu Beginn des Projekts einigt sich die Arbeitsgruppe auf die Bearbeitung einer Darstellung von Mountainbike-Trails und Kletterrouten in Südtirol. Dieses Konzept musste verworfen werden, da die benötigten Datengrundlagen nicht als Open Source verfügbar sind und deshalb nicht für die Programmierung verwendet werden konnten.</w:t>
+      </w:r>
+    </w:p>
+    <w:p>
+      <w:pPr>
+        <w:spacing w:line="360" w:lineRule="auto"/>
+        <w:jc w:val="both"/>
+        <w:rPr>
+          <w:sz w:val="24"/>
+          <w:szCs w:val="24"/>
+        </w:rPr>
+      </w:pPr>
+      <w:r>
+        <w:rPr>
+          <w:sz w:val="24"/>
+          <w:szCs w:val="24"/>
+        </w:rPr>
+        <w:t xml:space="preserve">Das zweite Konzept der Arbeitsgruppe beinhaltete ebenfalls Mountainbike-Trails und Kletterrouten, jedoch in der Region Salzburg. Hier </w:t>
+      </w:r>
+      <w:r>
+        <w:rPr>
+          <w:sz w:val="24"/>
+          <w:szCs w:val="24"/>
+        </w:rPr>
+        <w:t xml:space="preserve">haben sich jedoch Probleme mit der verfügbaren GeoJSON Datei ergeben, wodurch eine weitere Bearbeitung nicht möglich war. Eine detaillierte Abfolge dieses Bearbeitungsschrittes, durchgeführten Fehlerbehebungen und weiteren Fehlermeldungen kann im Repository unter dem Namen „Fehlermeldung GeoJSON MTB-Trails Salzburg“ eingesehen werden. </w:t>
+      </w:r>
+    </w:p>
+    <w:p>
+      <w:pPr>
+        <w:spacing w:line="360" w:lineRule="auto"/>
+        <w:jc w:val="both"/>
+        <w:rPr>
+          <w:sz w:val="24"/>
+          <w:szCs w:val="24"/>
+        </w:rPr>
+      </w:pPr>
+      <w:r>
+        <w:rPr>
+          <w:sz w:val="24"/>
+          <w:szCs w:val="24"/>
+        </w:rPr>
+        <w:t>Da nun beide Konzepte der Arbeitsgruppe mit Problemen verbunden waren, wurde sich auf das neue Konzept der Radrouten in Bayern geeinigt.</w:t>
+      </w:r>
+    </w:p>
+    <w:p>
+      <w:pPr>
+        <w:spacing w:line="360" w:lineRule="auto"/>
+        <w:jc w:val="both"/>
+        <w:rPr>
+          <w:sz w:val="24"/>
+          <w:szCs w:val="24"/>
+        </w:rPr>
+      </w:pPr>
+    </w:p>
+    <w:p>
+      <w:pPr>
+        <w:spacing w:line="360" w:lineRule="auto"/>
+        <w:jc w:val="both"/>
+        <w:rPr>
+          <w:sz w:val="24"/>
+          <w:szCs w:val="24"/>
+        </w:rPr>
+      </w:pPr>
+      <w:r>
+        <w:rPr>
+          <w:sz w:val="24"/>
+          <w:szCs w:val="24"/>
+        </w:rPr>
+        <w:t xml:space="preserve">Eine weitere Problematik hat sich bei der Einbindung des Plug-Ins „Draw“ ergeben. Hier wurde nach der Einbindung in die .js Datei auf der Repository-Ansicht auf </w:t>
+      </w:r>
+      <w:hyperlink r:id="rId22" w:history="1">
+        <w:r>
+          <w:rPr>
+            <w:rStyle w:val="Hyperlink"/>
+            <w:sz w:val="24"/>
+            <w:szCs w:val="24"/>
+          </w:rPr>
+          <w:t>https://github.com/GITBROS/GITBROS.github.io</w:t>
+        </w:r>
+      </w:hyperlink>
+      <w:r>
+        <w:rPr>
+          <w:sz w:val="24"/>
+          <w:szCs w:val="24"/>
+        </w:rPr>
+        <w:t xml:space="preserve"> eine Fehlermeldung sichtbar.</w:t>
+      </w:r>
+    </w:p>
+    <w:p>
+      <w:pPr>
+        <w:spacing w:line="240" w:lineRule="auto"/>
+        <w:jc w:val="both"/>
+        <w:rPr>
+          <w:sz w:val="16"/>
+          <w:szCs w:val="16"/>
+        </w:rPr>
+      </w:pPr>
+      <w:r>
+        <w:rPr>
+          <w:noProof/>
+          <w:lang w:eastAsia="de-DE"/>
+        </w:rPr>
+        <w:drawing>
+          <wp:inline distT="0" distB="0" distL="0" distR="0" wp14:anchorId="171C1881" wp14:editId="135015BF">
+            <wp:extent cx="5760720" cy="1156335"/>
+            <wp:effectExtent l="0" t="0" r="0" b="5715"/>
+            <wp:docPr id="2" name="Grafik 2"/>
+            <wp:cNvGraphicFramePr>
+              <a:graphicFrameLocks xmlns:a="http://schemas.openxmlformats.org/drawingml/2006/main" noChangeAspect="1"/>
+            </wp:cNvGraphicFramePr>
+            <a:graphic xmlns:a="http://schemas.openxmlformats.org/drawingml/2006/main">
+              <a:graphicData uri="http://schemas.openxmlformats.org/drawingml/2006/picture">
+                <pic:pic xmlns:pic="http://schemas.openxmlformats.org/drawingml/2006/picture">
+                  <pic:nvPicPr>
+                    <pic:cNvPr id="1" name=""/>
+                    <pic:cNvPicPr/>
+                  </pic:nvPicPr>
+                  <pic:blipFill>
+                    <a:blip r:embed="rId23"/>
+                    <a:stretch>
+                      <a:fillRect/>
+                    </a:stretch>
+                  </pic:blipFill>
+                  <pic:spPr>
+                    <a:xfrm>
+                      <a:off x="0" y="0"/>
                       <a:ext cx="5760720" cy="1156335"/>
                     </a:xfrm>
                     <a:prstGeom prst="rect">
@@ -1434,7 +3247,35 @@
           <w:sz w:val="16"/>
           <w:szCs w:val="16"/>
         </w:rPr>
-        <w:t>Abb. X Fehlermeldung Plug-In „Draw“</w:t>
+        <w:t>Abb. 13</w:t>
+      </w:r>
+      <w:r>
+        <w:rPr>
+          <w:sz w:val="16"/>
+          <w:szCs w:val="16"/>
+        </w:rPr>
+        <w:t>:</w:t>
+      </w:r>
+      <w:r>
+        <w:rPr>
+          <w:sz w:val="16"/>
+          <w:szCs w:val="16"/>
+        </w:rPr>
+        <w:t xml:space="preserve"> Fehlermeldung Plug-In „Draw“</w:t>
+      </w:r>
+      <w:r>
+        <w:rPr>
+          <w:sz w:val="16"/>
+          <w:szCs w:val="16"/>
+        </w:rPr>
+        <w:t xml:space="preserve"> </w:t>
+      </w:r>
+      <w:r>
+        <w:rPr>
+          <w:sz w:val="16"/>
+          <w:szCs w:val="16"/>
+        </w:rPr>
+        <w:t>(eigene Darstellung)</w:t>
       </w:r>
     </w:p>
     <w:p>
@@ -1460,11 +3301,946 @@
         <w:t>Literaturverzeichnis</w:t>
       </w:r>
     </w:p>
-    <w:p/>
-    <w:p>
-      <w:pPr>
-        <w:ind w:left="360"/>
-      </w:pPr>
+    <w:p>
+      <w:pPr>
+        <w:spacing w:line="360" w:lineRule="auto"/>
+        <w:jc w:val="both"/>
+        <w:rPr>
+          <w:sz w:val="24"/>
+          <w:szCs w:val="24"/>
+        </w:rPr>
+      </w:pPr>
+    </w:p>
+    <w:p>
+      <w:pPr>
+        <w:spacing w:line="360" w:lineRule="auto"/>
+        <w:jc w:val="both"/>
+        <w:rPr>
+          <w:sz w:val="24"/>
+          <w:szCs w:val="24"/>
+        </w:rPr>
+      </w:pPr>
+      <w:r>
+        <w:rPr>
+          <w:sz w:val="24"/>
+          <w:szCs w:val="24"/>
+        </w:rPr>
+        <w:t>Folgende Daten und Plugins wurden bei der Erstellung der Projektarbeit verwendet:</w:t>
+      </w:r>
+    </w:p>
+    <w:p>
+      <w:pPr>
+        <w:spacing w:line="360" w:lineRule="auto"/>
+        <w:rPr>
+          <w:sz w:val="24"/>
+          <w:szCs w:val="24"/>
+        </w:rPr>
+      </w:pPr>
+      <w:r>
+        <w:rPr>
+          <w:sz w:val="24"/>
+          <w:szCs w:val="24"/>
+        </w:rPr>
+        <w:t>W3 Schools 2018: The World’s large</w:t>
+      </w:r>
+      <w:bookmarkStart w:id="0" w:name="_GoBack"/>
+      <w:bookmarkEnd w:id="0"/>
+      <w:r>
+        <w:rPr>
+          <w:sz w:val="24"/>
+          <w:szCs w:val="24"/>
+        </w:rPr>
+        <w:t xml:space="preserve">st Web Developer Site. Abgerufen von </w:t>
+      </w:r>
+      <w:hyperlink r:id="rId24" w:history="1">
+        <w:r>
+          <w:rPr>
+            <w:rStyle w:val="Hyperlink"/>
+            <w:color w:val="auto"/>
+            <w:sz w:val="24"/>
+            <w:szCs w:val="24"/>
+          </w:rPr>
+          <w:t>https://www.w3schools.com/css/tryi</w:t>
+        </w:r>
+        <w:r>
+          <w:rPr>
+            <w:rStyle w:val="Hyperlink"/>
+            <w:color w:val="auto"/>
+            <w:sz w:val="24"/>
+            <w:szCs w:val="24"/>
+          </w:rPr>
+          <w:t>t</w:t>
+        </w:r>
+        <w:r>
+          <w:rPr>
+            <w:rStyle w:val="Hyperlink"/>
+            <w:color w:val="auto"/>
+            <w:sz w:val="24"/>
+            <w:szCs w:val="24"/>
+          </w:rPr>
+          <w:t>.asp?filename=trycss_website_layout_grid</w:t>
+        </w:r>
+      </w:hyperlink>
+      <w:r>
+        <w:rPr>
+          <w:sz w:val="24"/>
+          <w:szCs w:val="24"/>
+        </w:rPr>
+        <w:t xml:space="preserve"> (zugegriffen am 10.06.2018)</w:t>
+      </w:r>
+    </w:p>
+    <w:p>
+      <w:pPr>
+        <w:spacing w:line="360" w:lineRule="auto"/>
+        <w:rPr>
+          <w:sz w:val="24"/>
+          <w:szCs w:val="24"/>
+        </w:rPr>
+      </w:pPr>
+      <w:r>
+        <w:rPr>
+          <w:sz w:val="24"/>
+          <w:szCs w:val="24"/>
+        </w:rPr>
+        <w:t xml:space="preserve">Github 2018:Github. Abgerufen von </w:t>
+      </w:r>
+      <w:hyperlink r:id="rId25" w:history="1">
+        <w:r>
+          <w:rPr>
+            <w:rStyle w:val="Hyperlink"/>
+            <w:color w:val="auto"/>
+            <w:sz w:val="24"/>
+            <w:szCs w:val="24"/>
+          </w:rPr>
+          <w:t>https://github.</w:t>
+        </w:r>
+        <w:r>
+          <w:rPr>
+            <w:rStyle w:val="Hyperlink"/>
+            <w:color w:val="auto"/>
+            <w:sz w:val="24"/>
+            <w:szCs w:val="24"/>
+          </w:rPr>
+          <w:t>c</w:t>
+        </w:r>
+        <w:r>
+          <w:rPr>
+            <w:rStyle w:val="Hyperlink"/>
+            <w:color w:val="auto"/>
+            <w:sz w:val="24"/>
+            <w:szCs w:val="24"/>
+          </w:rPr>
+          <w:t>om/GITBROS/GITBROS.github.io</w:t>
+        </w:r>
+      </w:hyperlink>
+      <w:r>
+        <w:rPr>
+          <w:sz w:val="24"/>
+          <w:szCs w:val="24"/>
+        </w:rPr>
+        <w:t xml:space="preserve"> </w:t>
+      </w:r>
+      <w:r>
+        <w:rPr>
+          <w:sz w:val="24"/>
+          <w:szCs w:val="24"/>
+        </w:rPr>
+        <w:t>(zugegriffen am 10.06.2018)</w:t>
+      </w:r>
+    </w:p>
+    <w:p>
+      <w:pPr>
+        <w:spacing w:line="360" w:lineRule="auto"/>
+        <w:rPr>
+          <w:sz w:val="24"/>
+          <w:szCs w:val="24"/>
+        </w:rPr>
+      </w:pPr>
+      <w:r>
+        <w:rPr>
+          <w:sz w:val="24"/>
+          <w:szCs w:val="24"/>
+        </w:rPr>
+        <w:t xml:space="preserve">Pixabay 2018: Pixabay – atemberaubende kostenlose Bilder. Abgerufen von </w:t>
+      </w:r>
+      <w:hyperlink r:id="rId26" w:history="1">
+        <w:r>
+          <w:rPr>
+            <w:rStyle w:val="Hyperlink"/>
+            <w:color w:val="auto"/>
+            <w:sz w:val="24"/>
+            <w:szCs w:val="24"/>
+          </w:rPr>
+          <w:t>https://pixabay.com/de/rathaus-altes-rathaus-bamberg-2509169/</w:t>
+        </w:r>
+      </w:hyperlink>
+      <w:r>
+        <w:rPr>
+          <w:sz w:val="24"/>
+          <w:szCs w:val="24"/>
+        </w:rPr>
+        <w:t xml:space="preserve"> </w:t>
+      </w:r>
+      <w:r>
+        <w:rPr>
+          <w:sz w:val="24"/>
+          <w:szCs w:val="24"/>
+        </w:rPr>
+        <w:t>(zugegriffen am 10</w:t>
+      </w:r>
+      <w:r>
+        <w:rPr>
+          <w:sz w:val="24"/>
+          <w:szCs w:val="24"/>
+        </w:rPr>
+        <w:t>.06.2018)</w:t>
+      </w:r>
+    </w:p>
+    <w:p>
+      <w:pPr>
+        <w:spacing w:line="360" w:lineRule="auto"/>
+        <w:rPr>
+          <w:sz w:val="24"/>
+          <w:szCs w:val="24"/>
+        </w:rPr>
+      </w:pPr>
+      <w:r>
+        <w:rPr>
+          <w:sz w:val="24"/>
+          <w:szCs w:val="24"/>
+        </w:rPr>
+        <w:t xml:space="preserve">Pixabay 2018: Pixabay – atemberaubende kostenlose Bilder. Abgerufen von </w:t>
+      </w:r>
+      <w:hyperlink r:id="rId27" w:history="1">
+        <w:r>
+          <w:rPr>
+            <w:rStyle w:val="Hyperlink"/>
+            <w:color w:val="auto"/>
+            <w:sz w:val="24"/>
+            <w:szCs w:val="24"/>
+          </w:rPr>
+          <w:t>https://pixabay.com/de/w%C3%BCrzburg-festung-burg-744581/</w:t>
+        </w:r>
+      </w:hyperlink>
+      <w:r>
+        <w:rPr>
+          <w:sz w:val="24"/>
+          <w:szCs w:val="24"/>
+        </w:rPr>
+        <w:t xml:space="preserve"> </w:t>
+      </w:r>
+      <w:r>
+        <w:rPr>
+          <w:sz w:val="24"/>
+          <w:szCs w:val="24"/>
+        </w:rPr>
+        <w:t>(zugegriffen am 10.06.2018)</w:t>
+      </w:r>
+    </w:p>
+    <w:p>
+      <w:pPr>
+        <w:spacing w:line="360" w:lineRule="auto"/>
+        <w:rPr>
+          <w:sz w:val="24"/>
+          <w:szCs w:val="24"/>
+        </w:rPr>
+      </w:pPr>
+      <w:r>
+        <w:rPr>
+          <w:sz w:val="24"/>
+          <w:szCs w:val="24"/>
+        </w:rPr>
+        <w:t xml:space="preserve">Pixabay 2018: Pixabay – atemberaubende kostenlose Bilder. Abgerufen von </w:t>
+      </w:r>
+      <w:hyperlink r:id="rId28" w:history="1">
+        <w:r>
+          <w:rPr>
+            <w:rStyle w:val="Hyperlink"/>
+            <w:color w:val="auto"/>
+            <w:sz w:val="24"/>
+            <w:szCs w:val="24"/>
+          </w:rPr>
+          <w:t>https://pixabay.com/de/sankt-bartholom%C3%A4-k%C3%B6nigssee-alpen-2928710/</w:t>
+        </w:r>
+      </w:hyperlink>
+      <w:r>
+        <w:rPr>
+          <w:sz w:val="24"/>
+          <w:szCs w:val="24"/>
+        </w:rPr>
+        <w:t xml:space="preserve"> </w:t>
+      </w:r>
+      <w:r>
+        <w:rPr>
+          <w:sz w:val="24"/>
+          <w:szCs w:val="24"/>
+        </w:rPr>
+        <w:t xml:space="preserve"> (zugegriffen am 10.06.2018)</w:t>
+      </w:r>
+    </w:p>
+    <w:p>
+      <w:pPr>
+        <w:spacing w:line="360" w:lineRule="auto"/>
+        <w:rPr>
+          <w:sz w:val="24"/>
+          <w:szCs w:val="24"/>
+        </w:rPr>
+      </w:pPr>
+      <w:r>
+        <w:rPr>
+          <w:sz w:val="24"/>
+          <w:szCs w:val="24"/>
+        </w:rPr>
+        <w:t xml:space="preserve">Pixabay 2018: Pixabay – atemberaubende kostenlose Bilder. Abgerufen von </w:t>
+      </w:r>
+      <w:hyperlink r:id="rId29" w:history="1">
+        <w:r>
+          <w:rPr>
+            <w:rStyle w:val="Hyperlink"/>
+            <w:color w:val="auto"/>
+            <w:sz w:val="24"/>
+            <w:szCs w:val="24"/>
+          </w:rPr>
+          <w:t>https://pixabay.com/de/architektur-reise-himmel-geb%C3%A4ude-3095716/</w:t>
+        </w:r>
+      </w:hyperlink>
+      <w:r>
+        <w:rPr>
+          <w:sz w:val="24"/>
+          <w:szCs w:val="24"/>
+        </w:rPr>
+        <w:t xml:space="preserve"> </w:t>
+      </w:r>
+      <w:r>
+        <w:rPr>
+          <w:sz w:val="24"/>
+          <w:szCs w:val="24"/>
+        </w:rPr>
+        <w:t>(zugegriffen am 10.06.2018)</w:t>
+      </w:r>
+    </w:p>
+    <w:p>
+      <w:pPr>
+        <w:spacing w:line="360" w:lineRule="auto"/>
+        <w:rPr>
+          <w:sz w:val="24"/>
+          <w:szCs w:val="24"/>
+        </w:rPr>
+      </w:pPr>
+      <w:r>
+        <w:rPr>
+          <w:sz w:val="24"/>
+          <w:szCs w:val="24"/>
+        </w:rPr>
+        <w:t xml:space="preserve">Pixabay 2018: Pixabay – atemberaubende kostenlose Bilder. Abgerufen von </w:t>
+      </w:r>
+      <w:hyperlink r:id="rId30" w:history="1">
+        <w:r>
+          <w:rPr>
+            <w:rStyle w:val="Hyperlink"/>
+            <w:color w:val="auto"/>
+            <w:sz w:val="24"/>
+            <w:szCs w:val="24"/>
+          </w:rPr>
+          <w:t>https://pixabay.com/de/mario-luigi-yoschi-figuren-lustig-1557240/</w:t>
+        </w:r>
+      </w:hyperlink>
+      <w:r>
+        <w:rPr>
+          <w:sz w:val="24"/>
+          <w:szCs w:val="24"/>
+        </w:rPr>
+        <w:t xml:space="preserve"> </w:t>
+      </w:r>
+      <w:r>
+        <w:rPr>
+          <w:sz w:val="24"/>
+          <w:szCs w:val="24"/>
+        </w:rPr>
+        <w:t>(zugegriffen am 10.06.2018)</w:t>
+      </w:r>
+    </w:p>
+    <w:p>
+      <w:pPr>
+        <w:spacing w:line="360" w:lineRule="auto"/>
+        <w:rPr>
+          <w:sz w:val="24"/>
+          <w:szCs w:val="24"/>
+        </w:rPr>
+      </w:pPr>
+      <w:r>
+        <w:rPr>
+          <w:sz w:val="24"/>
+          <w:szCs w:val="24"/>
+        </w:rPr>
+        <w:t xml:space="preserve">Leaflet 2017: Leaflet - </w:t>
+      </w:r>
+      <w:r>
+        <w:rPr>
+          <w:sz w:val="24"/>
+          <w:szCs w:val="24"/>
+        </w:rPr>
+        <w:t>Open Source Java Script Bibliothek</w:t>
+      </w:r>
+      <w:r>
+        <w:rPr>
+          <w:sz w:val="24"/>
+          <w:szCs w:val="24"/>
+        </w:rPr>
+        <w:t xml:space="preserve">. Abgerufen von </w:t>
+      </w:r>
+      <w:hyperlink r:id="rId31" w:history="1">
+        <w:r>
+          <w:rPr>
+            <w:rStyle w:val="Hyperlink"/>
+            <w:color w:val="auto"/>
+            <w:sz w:val="24"/>
+            <w:szCs w:val="24"/>
+          </w:rPr>
+          <w:t>https://leafletjs.com/</w:t>
+        </w:r>
+      </w:hyperlink>
+      <w:r>
+        <w:rPr>
+          <w:sz w:val="24"/>
+          <w:szCs w:val="24"/>
+        </w:rPr>
+        <w:t xml:space="preserve"> </w:t>
+      </w:r>
+      <w:r>
+        <w:rPr>
+          <w:sz w:val="24"/>
+          <w:szCs w:val="24"/>
+        </w:rPr>
+        <w:t>(zugegriffen am 10.06.2018)</w:t>
+      </w:r>
+    </w:p>
+    <w:p>
+      <w:pPr>
+        <w:spacing w:line="360" w:lineRule="auto"/>
+        <w:rPr>
+          <w:sz w:val="24"/>
+          <w:szCs w:val="24"/>
+          <w:highlight w:val="yellow"/>
+        </w:rPr>
+      </w:pPr>
+      <w:r>
+        <w:rPr>
+          <w:sz w:val="24"/>
+          <w:szCs w:val="24"/>
+        </w:rPr>
+        <w:t xml:space="preserve">Leaflet 2018: d3 Plugin. Abgerufen von </w:t>
+      </w:r>
+      <w:hyperlink r:id="rId32" w:history="1">
+        <w:r>
+          <w:rPr>
+            <w:rStyle w:val="Hyperlink"/>
+            <w:color w:val="auto"/>
+            <w:sz w:val="24"/>
+            <w:szCs w:val="24"/>
+          </w:rPr>
+          <w:t>https://gith</w:t>
+        </w:r>
+        <w:r>
+          <w:rPr>
+            <w:rStyle w:val="Hyperlink"/>
+            <w:color w:val="auto"/>
+            <w:sz w:val="24"/>
+            <w:szCs w:val="24"/>
+          </w:rPr>
+          <w:t>u</w:t>
+        </w:r>
+        <w:r>
+          <w:rPr>
+            <w:rStyle w:val="Hyperlink"/>
+            <w:color w:val="auto"/>
+            <w:sz w:val="24"/>
+            <w:szCs w:val="24"/>
+          </w:rPr>
+          <w:t>b.com/d3/d3</w:t>
+        </w:r>
+      </w:hyperlink>
+      <w:r>
+        <w:rPr>
+          <w:sz w:val="24"/>
+          <w:szCs w:val="24"/>
+        </w:rPr>
+        <w:t xml:space="preserve"> </w:t>
+      </w:r>
+      <w:r>
+        <w:rPr>
+          <w:sz w:val="24"/>
+          <w:szCs w:val="24"/>
+        </w:rPr>
+        <w:t>(zugegriffen am 10.06.2018)</w:t>
+      </w:r>
+    </w:p>
+    <w:p>
+      <w:pPr>
+        <w:spacing w:line="360" w:lineRule="auto"/>
+        <w:rPr>
+          <w:sz w:val="24"/>
+          <w:szCs w:val="24"/>
+        </w:rPr>
+      </w:pPr>
+      <w:r>
+        <w:rPr>
+          <w:sz w:val="24"/>
+          <w:szCs w:val="24"/>
+        </w:rPr>
+        <w:t xml:space="preserve">Leaflet 2018: Leaflet Quick Start Plugin. Abgerufen von </w:t>
+      </w:r>
+      <w:hyperlink r:id="rId33" w:history="1">
+        <w:r>
+          <w:rPr>
+            <w:rStyle w:val="Hyperlink"/>
+            <w:color w:val="auto"/>
+            <w:sz w:val="24"/>
+            <w:szCs w:val="24"/>
+          </w:rPr>
+          <w:t>https://leafletjs.com/examples/quick-start/</w:t>
+        </w:r>
+      </w:hyperlink>
+      <w:r>
+        <w:rPr>
+          <w:sz w:val="24"/>
+          <w:szCs w:val="24"/>
+        </w:rPr>
+        <w:t xml:space="preserve"> </w:t>
+      </w:r>
+      <w:r>
+        <w:rPr>
+          <w:sz w:val="24"/>
+          <w:szCs w:val="24"/>
+        </w:rPr>
+        <w:t>(zugegriffen am 10.06.2018)</w:t>
+      </w:r>
+    </w:p>
+    <w:p>
+      <w:pPr>
+        <w:spacing w:line="360" w:lineRule="auto"/>
+        <w:rPr>
+          <w:sz w:val="24"/>
+          <w:szCs w:val="24"/>
+        </w:rPr>
+      </w:pPr>
+      <w:r>
+        <w:rPr>
+          <w:sz w:val="24"/>
+          <w:szCs w:val="24"/>
+        </w:rPr>
+        <w:t xml:space="preserve">Leaflet 2018: Draw Plugin. Abgerufen von </w:t>
+      </w:r>
+      <w:hyperlink r:id="rId34" w:history="1">
+        <w:r>
+          <w:rPr>
+            <w:rStyle w:val="Hyperlink"/>
+            <w:color w:val="auto"/>
+            <w:sz w:val="24"/>
+            <w:szCs w:val="24"/>
+          </w:rPr>
+          <w:t>https://github.com/Leaflet/Leaflet.draw</w:t>
+        </w:r>
+      </w:hyperlink>
+      <w:r>
+        <w:rPr>
+          <w:sz w:val="24"/>
+          <w:szCs w:val="24"/>
+        </w:rPr>
+        <w:t xml:space="preserve"> </w:t>
+      </w:r>
+      <w:r>
+        <w:rPr>
+          <w:sz w:val="24"/>
+          <w:szCs w:val="24"/>
+        </w:rPr>
+        <w:t>(zugegriffen am 10.06.2018)</w:t>
+      </w:r>
+    </w:p>
+    <w:p>
+      <w:pPr>
+        <w:spacing w:line="360" w:lineRule="auto"/>
+        <w:rPr>
+          <w:sz w:val="24"/>
+          <w:szCs w:val="24"/>
+        </w:rPr>
+      </w:pPr>
+      <w:r>
+        <w:rPr>
+          <w:sz w:val="24"/>
+          <w:szCs w:val="24"/>
+        </w:rPr>
+        <w:t xml:space="preserve">Leaflet 2018: Elevation Plugin. Abgerufen von </w:t>
+      </w:r>
+      <w:hyperlink r:id="rId35" w:history="1">
+        <w:r>
+          <w:rPr>
+            <w:rStyle w:val="Hyperlink"/>
+            <w:color w:val="auto"/>
+            <w:sz w:val="24"/>
+            <w:szCs w:val="24"/>
+          </w:rPr>
+          <w:t>https://github.com/MrMufflon/Leaflet.Elevation</w:t>
+        </w:r>
+      </w:hyperlink>
+      <w:r>
+        <w:rPr>
+          <w:sz w:val="24"/>
+          <w:szCs w:val="24"/>
+        </w:rPr>
+        <w:t xml:space="preserve"> </w:t>
+      </w:r>
+      <w:r>
+        <w:rPr>
+          <w:sz w:val="24"/>
+          <w:szCs w:val="24"/>
+        </w:rPr>
+        <w:t>(zugegriffen am 10.06.2018)</w:t>
+      </w:r>
+    </w:p>
+    <w:p>
+      <w:pPr>
+        <w:spacing w:line="360" w:lineRule="auto"/>
+        <w:rPr>
+          <w:sz w:val="24"/>
+          <w:szCs w:val="24"/>
+        </w:rPr>
+      </w:pPr>
+      <w:r>
+        <w:rPr>
+          <w:sz w:val="24"/>
+          <w:szCs w:val="24"/>
+        </w:rPr>
+        <w:t xml:space="preserve">Leaflet 2018: Fullscreen Plugin. Abgerufen von </w:t>
+      </w:r>
+      <w:hyperlink r:id="rId36" w:history="1">
+        <w:r>
+          <w:rPr>
+            <w:rStyle w:val="Hyperlink"/>
+            <w:color w:val="auto"/>
+            <w:sz w:val="24"/>
+            <w:szCs w:val="24"/>
+          </w:rPr>
+          <w:t>https://github.com/Leaflet/Leaflet.fullscreen</w:t>
+        </w:r>
+      </w:hyperlink>
+      <w:r>
+        <w:rPr>
+          <w:sz w:val="24"/>
+          <w:szCs w:val="24"/>
+        </w:rPr>
+        <w:t xml:space="preserve"> </w:t>
+      </w:r>
+      <w:r>
+        <w:rPr>
+          <w:sz w:val="24"/>
+          <w:szCs w:val="24"/>
+        </w:rPr>
+        <w:t>(zugegriffen am 10.06.2018)</w:t>
+      </w:r>
+    </w:p>
+    <w:p>
+      <w:pPr>
+        <w:spacing w:line="360" w:lineRule="auto"/>
+        <w:rPr>
+          <w:sz w:val="24"/>
+          <w:szCs w:val="24"/>
+        </w:rPr>
+      </w:pPr>
+      <w:r>
+        <w:rPr>
+          <w:sz w:val="24"/>
+          <w:szCs w:val="24"/>
+        </w:rPr>
+        <w:t xml:space="preserve">Leaflet 2018: GPX Plugin. Abgerufen von </w:t>
+      </w:r>
+      <w:hyperlink r:id="rId37" w:history="1">
+        <w:r>
+          <w:rPr>
+            <w:rStyle w:val="Hyperlink"/>
+            <w:color w:val="auto"/>
+            <w:sz w:val="24"/>
+            <w:szCs w:val="24"/>
+          </w:rPr>
+          <w:t>https://github.com/mpetazzoni/leaflet-gpx</w:t>
+        </w:r>
+      </w:hyperlink>
+      <w:r>
+        <w:rPr>
+          <w:sz w:val="24"/>
+          <w:szCs w:val="24"/>
+        </w:rPr>
+        <w:t xml:space="preserve"> </w:t>
+      </w:r>
+      <w:r>
+        <w:rPr>
+          <w:sz w:val="24"/>
+          <w:szCs w:val="24"/>
+        </w:rPr>
+        <w:t>(zugegriffen am 10.06.2018)</w:t>
+      </w:r>
+    </w:p>
+    <w:p>
+      <w:pPr>
+        <w:spacing w:line="360" w:lineRule="auto"/>
+        <w:rPr>
+          <w:sz w:val="24"/>
+          <w:szCs w:val="24"/>
+        </w:rPr>
+      </w:pPr>
+      <w:r>
+        <w:rPr>
+          <w:sz w:val="24"/>
+          <w:szCs w:val="24"/>
+        </w:rPr>
+        <w:t xml:space="preserve">Leaflet 2018: Hash Plugin. Abgerufen von </w:t>
+      </w:r>
+      <w:hyperlink r:id="rId38" w:history="1">
+        <w:r>
+          <w:rPr>
+            <w:rStyle w:val="Hyperlink"/>
+            <w:color w:val="auto"/>
+            <w:sz w:val="24"/>
+            <w:szCs w:val="24"/>
+          </w:rPr>
+          <w:t>https://github.com/mlevans/leaflet-hash</w:t>
+        </w:r>
+      </w:hyperlink>
+      <w:r>
+        <w:rPr>
+          <w:sz w:val="24"/>
+          <w:szCs w:val="24"/>
+        </w:rPr>
+        <w:t xml:space="preserve"> </w:t>
+      </w:r>
+      <w:r>
+        <w:rPr>
+          <w:sz w:val="24"/>
+          <w:szCs w:val="24"/>
+        </w:rPr>
+        <w:t>(zugegriffen am 10.06.2018)</w:t>
+      </w:r>
+    </w:p>
+    <w:p>
+      <w:pPr>
+        <w:spacing w:line="360" w:lineRule="auto"/>
+        <w:rPr>
+          <w:sz w:val="24"/>
+          <w:szCs w:val="24"/>
+        </w:rPr>
+      </w:pPr>
+      <w:r>
+        <w:rPr>
+          <w:sz w:val="24"/>
+          <w:szCs w:val="24"/>
+        </w:rPr>
+        <w:t xml:space="preserve">Leaflet 2018: Measure Plugin. Abgerufen von </w:t>
+      </w:r>
+      <w:hyperlink r:id="rId39" w:history="1">
+        <w:r>
+          <w:rPr>
+            <w:rStyle w:val="Hyperlink"/>
+            <w:color w:val="auto"/>
+            <w:sz w:val="24"/>
+            <w:szCs w:val="24"/>
+          </w:rPr>
+          <w:t>https://github.com/makinacorpus/Leaflet.MeasureControl</w:t>
+        </w:r>
+      </w:hyperlink>
+      <w:r>
+        <w:rPr>
+          <w:sz w:val="24"/>
+          <w:szCs w:val="24"/>
+        </w:rPr>
+        <w:t xml:space="preserve"> </w:t>
+      </w:r>
+      <w:r>
+        <w:rPr>
+          <w:sz w:val="24"/>
+          <w:szCs w:val="24"/>
+        </w:rPr>
+        <w:t>(zugegriffen am 10.06.2018)</w:t>
+      </w:r>
+    </w:p>
+    <w:p>
+      <w:pPr>
+        <w:spacing w:line="360" w:lineRule="auto"/>
+        <w:rPr>
+          <w:sz w:val="24"/>
+          <w:szCs w:val="24"/>
+        </w:rPr>
+      </w:pPr>
+      <w:r>
+        <w:rPr>
+          <w:sz w:val="24"/>
+          <w:szCs w:val="24"/>
+        </w:rPr>
+        <w:t xml:space="preserve">Leaflet 2018: Mouse Position Plugin. Abgerufen von </w:t>
+      </w:r>
+      <w:hyperlink r:id="rId40" w:history="1">
+        <w:r>
+          <w:rPr>
+            <w:rStyle w:val="Hyperlink"/>
+            <w:color w:val="auto"/>
+            <w:sz w:val="24"/>
+            <w:szCs w:val="24"/>
+          </w:rPr>
+          <w:t>https://github.com/ardhi/Leaflet.MousePosition</w:t>
+        </w:r>
+      </w:hyperlink>
+      <w:r>
+        <w:rPr>
+          <w:sz w:val="24"/>
+          <w:szCs w:val="24"/>
+        </w:rPr>
+        <w:t xml:space="preserve"> </w:t>
+      </w:r>
+      <w:r>
+        <w:rPr>
+          <w:sz w:val="24"/>
+          <w:szCs w:val="24"/>
+        </w:rPr>
+        <w:t>(zugegriffen am 10.06.2018)</w:t>
+      </w:r>
+    </w:p>
+    <w:p>
+      <w:pPr>
+        <w:spacing w:line="360" w:lineRule="auto"/>
+        <w:rPr>
+          <w:sz w:val="24"/>
+          <w:szCs w:val="24"/>
+        </w:rPr>
+      </w:pPr>
+      <w:r>
+        <w:rPr>
+          <w:sz w:val="24"/>
+          <w:szCs w:val="24"/>
+        </w:rPr>
+        <w:t xml:space="preserve">Mapicons 2018: Map Icon Collection – Start Race. Abgerufen von </w:t>
+      </w:r>
+      <w:hyperlink r:id="rId41" w:history="1">
+        <w:r>
+          <w:rPr>
+            <w:rStyle w:val="Hyperlink"/>
+            <w:color w:val="auto"/>
+            <w:sz w:val="24"/>
+            <w:szCs w:val="24"/>
+          </w:rPr>
+          <w:t>https://mapicons.mapsmarker.com/</w:t>
+        </w:r>
+        <w:r>
+          <w:rPr>
+            <w:rStyle w:val="Hyperlink"/>
+            <w:color w:val="auto"/>
+            <w:sz w:val="24"/>
+            <w:szCs w:val="24"/>
+          </w:rPr>
+          <w:t>m</w:t>
+        </w:r>
+        <w:r>
+          <w:rPr>
+            <w:rStyle w:val="Hyperlink"/>
+            <w:color w:val="auto"/>
+            <w:sz w:val="24"/>
+            <w:szCs w:val="24"/>
+          </w:rPr>
+          <w:t>arkers/sports/start-race/?custom_color=b46914</w:t>
+        </w:r>
+      </w:hyperlink>
+      <w:r>
+        <w:rPr>
+          <w:sz w:val="24"/>
+          <w:szCs w:val="24"/>
+        </w:rPr>
+        <w:t xml:space="preserve"> </w:t>
+      </w:r>
+      <w:r>
+        <w:rPr>
+          <w:sz w:val="24"/>
+          <w:szCs w:val="24"/>
+        </w:rPr>
+        <w:t>(zugegriffen am 10.06.2018)</w:t>
+      </w:r>
+    </w:p>
+    <w:p>
+      <w:pPr>
+        <w:spacing w:line="360" w:lineRule="auto"/>
+        <w:rPr>
+          <w:sz w:val="24"/>
+          <w:szCs w:val="24"/>
+        </w:rPr>
+      </w:pPr>
+      <w:r>
+        <w:rPr>
+          <w:sz w:val="24"/>
+          <w:szCs w:val="24"/>
+        </w:rPr>
+        <w:t xml:space="preserve">Mapicons 2018: Map Icon Collection – </w:t>
+      </w:r>
+      <w:r>
+        <w:rPr>
+          <w:sz w:val="24"/>
+          <w:szCs w:val="24"/>
+        </w:rPr>
+        <w:t>Finish</w:t>
+      </w:r>
+      <w:r>
+        <w:rPr>
+          <w:sz w:val="24"/>
+          <w:szCs w:val="24"/>
+        </w:rPr>
+        <w:t xml:space="preserve"> Race. Abgerufen von</w:t>
+      </w:r>
+      <w:r>
+        <w:rPr>
+          <w:sz w:val="24"/>
+          <w:szCs w:val="24"/>
+        </w:rPr>
+        <w:t xml:space="preserve">  </w:t>
+      </w:r>
+      <w:hyperlink r:id="rId42" w:history="1">
+        <w:r>
+          <w:rPr>
+            <w:rStyle w:val="Hyperlink"/>
+            <w:color w:val="auto"/>
+            <w:sz w:val="24"/>
+            <w:szCs w:val="24"/>
+          </w:rPr>
+          <w:t>https://mapicons.mapsmarker.com/</w:t>
+        </w:r>
+        <w:r>
+          <w:rPr>
+            <w:rStyle w:val="Hyperlink"/>
+            <w:color w:val="auto"/>
+            <w:sz w:val="24"/>
+            <w:szCs w:val="24"/>
+          </w:rPr>
+          <w:t>m</w:t>
+        </w:r>
+        <w:r>
+          <w:rPr>
+            <w:rStyle w:val="Hyperlink"/>
+            <w:color w:val="auto"/>
+            <w:sz w:val="24"/>
+            <w:szCs w:val="24"/>
+          </w:rPr>
+          <w:t>arkers/sports/cycling/finish-race/</w:t>
+        </w:r>
+      </w:hyperlink>
+      <w:r>
+        <w:rPr>
+          <w:sz w:val="24"/>
+          <w:szCs w:val="24"/>
+        </w:rPr>
+        <w:t xml:space="preserve"> </w:t>
+      </w:r>
+      <w:r>
+        <w:rPr>
+          <w:sz w:val="24"/>
+          <w:szCs w:val="24"/>
+        </w:rPr>
+        <w:t>(zugegriffen am 10.06.2018)</w:t>
+      </w:r>
     </w:p>
     <w:p>
       <w:pPr>
@@ -1472,7 +4248,7 @@
       </w:pPr>
     </w:p>
     <w:sectPr>
-      <w:footerReference w:type="default" r:id="rId14"/>
+      <w:footerReference w:type="default" r:id="rId43"/>
       <w:pgSz w:w="11906" w:h="16838"/>
       <w:pgMar w:top="1417" w:right="1417" w:bottom="1134" w:left="1417" w:header="708" w:footer="708" w:gutter="0"/>
       <w:cols w:space="708"/>
@@ -2640,6 +5416,18 @@
     <w:uiPriority w:val="99"/>
     <w:rsid w:val="004A2F4D"/>
   </w:style>
+  <w:style w:type="character" w:styleId="BesuchterHyperlink">
+    <w:name w:val="FollowedHyperlink"/>
+    <w:basedOn w:val="Absatz-Standardschriftart"/>
+    <w:uiPriority w:val="99"/>
+    <w:semiHidden/>
+    <w:unhideWhenUsed/>
+    <w:rsid w:val="00A86BB5"/>
+    <w:rPr>
+      <w:color w:val="954F72" w:themeColor="followedHyperlink"/>
+      <w:u w:val="single"/>
+    </w:rPr>
+  </w:style>
 </w:styles>
 </file>
 
@@ -2909,7 +5697,7 @@
 </file>
 
 <file path=customXml/itemProps1.xml><?xml version="1.0" encoding="utf-8"?>
-<ds:datastoreItem xmlns:ds="http://schemas.openxmlformats.org/officeDocument/2006/customXml" ds:itemID="{99398151-5E2B-4C98-B23F-93C96373C23A}">
+<ds:datastoreItem xmlns:ds="http://schemas.openxmlformats.org/officeDocument/2006/customXml" ds:itemID="{ED48F1FD-FDE9-4663-9C9E-B93E6BFC645E}">
   <ds:schemaRefs>
     <ds:schemaRef ds:uri="http://schemas.openxmlformats.org/officeDocument/2006/bibliography"/>
   </ds:schemaRefs>

</xml_diff>

<commit_message>
Iconinfos eingefügt, html Seiten korrigiert
</commit_message>
<xml_diff>
--- a/Dokumentation/Abschlussprojekt Web Mapping.docx
+++ b/Dokumentation/Abschlussprojekt Web Mapping.docx
@@ -47,16 +47,8 @@
             </w:numPr>
             <w:spacing w:line="360" w:lineRule="auto"/>
             <w:jc w:val="both"/>
-            <w:rPr>
-              <w:sz w:val="24"/>
-              <w:szCs w:val="24"/>
-            </w:rPr>
           </w:pPr>
           <w:r>
-            <w:rPr>
-              <w:sz w:val="24"/>
-              <w:szCs w:val="24"/>
-            </w:rPr>
             <w:t>Projektbeschreibung</w:t>
           </w:r>
         </w:p>
@@ -69,16 +61,8 @@
             </w:numPr>
             <w:spacing w:line="360" w:lineRule="auto"/>
             <w:jc w:val="both"/>
-            <w:rPr>
-              <w:sz w:val="24"/>
-              <w:szCs w:val="24"/>
-            </w:rPr>
           </w:pPr>
           <w:r>
-            <w:rPr>
-              <w:sz w:val="24"/>
-              <w:szCs w:val="24"/>
-            </w:rPr>
             <w:t>Arbeitsdokumentation</w:t>
           </w:r>
         </w:p>
@@ -91,23 +75,11 @@
             </w:numPr>
             <w:spacing w:line="360" w:lineRule="auto"/>
             <w:jc w:val="both"/>
-            <w:rPr>
-              <w:sz w:val="24"/>
-              <w:szCs w:val="24"/>
-            </w:rPr>
           </w:pPr>
           <w:r>
-            <w:rPr>
-              <w:sz w:val="24"/>
-              <w:szCs w:val="24"/>
-            </w:rPr>
             <w:t>Implementierungsschritte</w:t>
           </w:r>
           <w:r>
-            <w:rPr>
-              <w:sz w:val="24"/>
-              <w:szCs w:val="24"/>
-            </w:rPr>
             <w:t xml:space="preserve"> und verwendete Techniken</w:t>
           </w:r>
         </w:p>
@@ -120,16 +92,8 @@
             </w:numPr>
             <w:spacing w:line="360" w:lineRule="auto"/>
             <w:jc w:val="both"/>
-            <w:rPr>
-              <w:sz w:val="24"/>
-              <w:szCs w:val="24"/>
-            </w:rPr>
           </w:pPr>
           <w:r>
-            <w:rPr>
-              <w:sz w:val="24"/>
-              <w:szCs w:val="24"/>
-            </w:rPr>
             <w:t>Homepage</w:t>
           </w:r>
         </w:p>
@@ -142,16 +106,8 @@
             </w:numPr>
             <w:spacing w:line="360" w:lineRule="auto"/>
             <w:jc w:val="both"/>
-            <w:rPr>
-              <w:sz w:val="24"/>
-              <w:szCs w:val="24"/>
-            </w:rPr>
           </w:pPr>
           <w:r>
-            <w:rPr>
-              <w:sz w:val="24"/>
-              <w:szCs w:val="24"/>
-            </w:rPr>
             <w:t>Unterseiten</w:t>
           </w:r>
         </w:p>
@@ -164,16 +120,8 @@
             </w:numPr>
             <w:spacing w:line="360" w:lineRule="auto"/>
             <w:jc w:val="both"/>
-            <w:rPr>
-              <w:sz w:val="24"/>
-              <w:szCs w:val="24"/>
-            </w:rPr>
           </w:pPr>
           <w:r>
-            <w:rPr>
-              <w:sz w:val="24"/>
-              <w:szCs w:val="24"/>
-            </w:rPr>
             <w:t>Styles und .css</w:t>
           </w:r>
         </w:p>
@@ -186,16 +134,8 @@
             </w:numPr>
             <w:spacing w:line="360" w:lineRule="auto"/>
             <w:jc w:val="both"/>
-            <w:rPr>
-              <w:sz w:val="24"/>
-              <w:szCs w:val="24"/>
-            </w:rPr>
           </w:pPr>
           <w:r>
-            <w:rPr>
-              <w:sz w:val="24"/>
-              <w:szCs w:val="24"/>
-            </w:rPr>
             <w:t>Problematiken</w:t>
           </w:r>
         </w:p>
@@ -210,10 +150,6 @@
             <w:jc w:val="both"/>
           </w:pPr>
           <w:r>
-            <w:rPr>
-              <w:sz w:val="24"/>
-              <w:szCs w:val="24"/>
-            </w:rPr>
             <w:t>Literaturverzeichnis</w:t>
           </w:r>
         </w:p>
@@ -237,417 +173,147 @@
       <w:pPr>
         <w:spacing w:line="360" w:lineRule="auto"/>
         <w:jc w:val="both"/>
-        <w:rPr>
-          <w:sz w:val="24"/>
-          <w:szCs w:val="24"/>
-        </w:rPr>
-      </w:pPr>
-      <w:r>
-        <w:rPr>
-          <w:sz w:val="24"/>
-          <w:szCs w:val="24"/>
-        </w:rPr>
-        <w:t xml:space="preserve">Abbildung 1: </w:t>
-      </w:r>
-      <w:r>
-        <w:rPr>
-          <w:sz w:val="24"/>
-          <w:szCs w:val="24"/>
-        </w:rPr>
-        <w:t>Ordnerstruktur des Repository</w:t>
-      </w:r>
-    </w:p>
-    <w:p>
-      <w:pPr>
-        <w:spacing w:line="360" w:lineRule="auto"/>
-        <w:jc w:val="both"/>
-        <w:rPr>
-          <w:sz w:val="24"/>
-          <w:szCs w:val="24"/>
-        </w:rPr>
-      </w:pPr>
-      <w:r>
-        <w:rPr>
-          <w:sz w:val="24"/>
-          <w:szCs w:val="24"/>
-        </w:rPr>
-        <w:t>Abbildung</w:t>
-      </w:r>
-      <w:r>
-        <w:rPr>
-          <w:sz w:val="24"/>
-          <w:szCs w:val="24"/>
-        </w:rPr>
-        <w:t xml:space="preserve"> 2: </w:t>
-      </w:r>
-      <w:r>
-        <w:rPr>
-          <w:sz w:val="24"/>
-          <w:szCs w:val="24"/>
-        </w:rPr>
-        <w:t>Zwischenschritt der .html Datei der Startseite</w:t>
-      </w:r>
-    </w:p>
-    <w:p>
-      <w:pPr>
-        <w:spacing w:line="360" w:lineRule="auto"/>
-        <w:jc w:val="both"/>
-        <w:rPr>
-          <w:sz w:val="24"/>
-          <w:szCs w:val="24"/>
-        </w:rPr>
-      </w:pPr>
-      <w:r>
-        <w:rPr>
-          <w:sz w:val="24"/>
-          <w:szCs w:val="24"/>
-        </w:rPr>
-        <w:t>Abbildung</w:t>
-      </w:r>
-      <w:r>
-        <w:rPr>
-          <w:sz w:val="24"/>
-          <w:szCs w:val="24"/>
-        </w:rPr>
-        <w:t xml:space="preserve"> 3: </w:t>
-      </w:r>
-      <w:r>
-        <w:rPr>
-          <w:sz w:val="24"/>
-          <w:szCs w:val="24"/>
-        </w:rPr>
-        <w:t>Startseite des Projekts</w:t>
-      </w:r>
-    </w:p>
-    <w:p>
-      <w:pPr>
-        <w:spacing w:line="360" w:lineRule="auto"/>
-        <w:jc w:val="both"/>
-        <w:rPr>
-          <w:sz w:val="24"/>
-          <w:szCs w:val="24"/>
-        </w:rPr>
-      </w:pPr>
-      <w:r>
-        <w:rPr>
-          <w:sz w:val="24"/>
-          <w:szCs w:val="24"/>
-        </w:rPr>
-        <w:t>Abbildung</w:t>
-      </w:r>
-      <w:r>
-        <w:rPr>
-          <w:sz w:val="24"/>
-          <w:szCs w:val="24"/>
-        </w:rPr>
-        <w:t xml:space="preserve"> 4: </w:t>
-      </w:r>
-      <w:r>
-        <w:rPr>
-          <w:sz w:val="24"/>
-          <w:szCs w:val="24"/>
-        </w:rPr>
-        <w:t>Auszug aus dem .html Head der Unterseiten mit verwendeten Leaflet-Plugins</w:t>
-      </w:r>
-    </w:p>
-    <w:p>
-      <w:pPr>
-        <w:spacing w:line="360" w:lineRule="auto"/>
-        <w:jc w:val="both"/>
-        <w:rPr>
-          <w:sz w:val="24"/>
-          <w:szCs w:val="24"/>
-        </w:rPr>
-      </w:pPr>
-      <w:r>
-        <w:rPr>
-          <w:sz w:val="24"/>
-          <w:szCs w:val="24"/>
-        </w:rPr>
-        <w:t>Abbildung</w:t>
-      </w:r>
-      <w:r>
-        <w:rPr>
-          <w:sz w:val="24"/>
-          <w:szCs w:val="24"/>
-        </w:rPr>
-        <w:t xml:space="preserve"> 5: </w:t>
-      </w:r>
-      <w:r>
-        <w:rPr>
-          <w:sz w:val="24"/>
-          <w:szCs w:val="24"/>
-        </w:rPr>
-        <w:t>Code der Navigationsleiste</w:t>
-      </w:r>
-    </w:p>
-    <w:p>
-      <w:pPr>
-        <w:spacing w:line="360" w:lineRule="auto"/>
-        <w:jc w:val="both"/>
-        <w:rPr>
-          <w:sz w:val="24"/>
-          <w:szCs w:val="24"/>
-        </w:rPr>
-      </w:pPr>
-      <w:r>
-        <w:rPr>
-          <w:sz w:val="24"/>
-          <w:szCs w:val="24"/>
-        </w:rPr>
-        <w:t>Abbildung</w:t>
-      </w:r>
-      <w:r>
-        <w:rPr>
-          <w:sz w:val="24"/>
-          <w:szCs w:val="24"/>
-        </w:rPr>
-        <w:t xml:space="preserve"> 6: </w:t>
-      </w:r>
-      <w:r>
-        <w:rPr>
-          <w:sz w:val="24"/>
-          <w:szCs w:val="24"/>
-        </w:rPr>
-        <w:t>Streckeninformationen auf der .html Seite</w:t>
-      </w:r>
-    </w:p>
-    <w:p>
-      <w:pPr>
-        <w:spacing w:line="360" w:lineRule="auto"/>
-        <w:jc w:val="both"/>
-        <w:rPr>
-          <w:sz w:val="24"/>
-          <w:szCs w:val="24"/>
-        </w:rPr>
-      </w:pPr>
-      <w:r>
-        <w:rPr>
-          <w:sz w:val="24"/>
-          <w:szCs w:val="24"/>
-        </w:rPr>
-        <w:t>Abbildung</w:t>
-      </w:r>
-      <w:r>
-        <w:rPr>
-          <w:sz w:val="24"/>
-          <w:szCs w:val="24"/>
-        </w:rPr>
-        <w:t xml:space="preserve"> 7: </w:t>
-      </w:r>
-      <w:r>
-        <w:rPr>
-          <w:sz w:val="24"/>
-          <w:szCs w:val="24"/>
-        </w:rPr>
-        <w:t>Ausschnitt der beschriebenen Codierung</w:t>
-      </w:r>
-    </w:p>
-    <w:p>
-      <w:pPr>
-        <w:spacing w:line="360" w:lineRule="auto"/>
-        <w:jc w:val="both"/>
-        <w:rPr>
-          <w:sz w:val="24"/>
-          <w:szCs w:val="24"/>
-        </w:rPr>
-      </w:pPr>
-      <w:r>
-        <w:rPr>
-          <w:sz w:val="24"/>
-          <w:szCs w:val="24"/>
-        </w:rPr>
-        <w:t>Abbildung</w:t>
-      </w:r>
-      <w:r>
-        <w:rPr>
-          <w:sz w:val="24"/>
-          <w:szCs w:val="24"/>
-        </w:rPr>
-        <w:t xml:space="preserve"> 8: </w:t>
-      </w:r>
-      <w:r>
-        <w:rPr>
-          <w:sz w:val="24"/>
-          <w:szCs w:val="24"/>
-        </w:rPr>
-        <w:t>: Abrufen der Streckendetails</w:t>
-      </w:r>
-    </w:p>
-    <w:p>
-      <w:pPr>
-        <w:spacing w:line="360" w:lineRule="auto"/>
-        <w:jc w:val="both"/>
-        <w:rPr>
-          <w:sz w:val="24"/>
-          <w:szCs w:val="24"/>
-        </w:rPr>
-      </w:pPr>
-      <w:r>
-        <w:rPr>
-          <w:sz w:val="24"/>
-          <w:szCs w:val="24"/>
-        </w:rPr>
-        <w:t>Abbildung</w:t>
-      </w:r>
-      <w:r>
-        <w:rPr>
-          <w:sz w:val="24"/>
-          <w:szCs w:val="24"/>
-        </w:rPr>
-        <w:t xml:space="preserve"> 9: </w:t>
-      </w:r>
-      <w:r>
-        <w:rPr>
-          <w:sz w:val="24"/>
-          <w:szCs w:val="24"/>
-        </w:rPr>
-        <w:t>Beispielhafte Kartendarstellung</w:t>
-      </w:r>
-    </w:p>
-    <w:p>
-      <w:pPr>
-        <w:spacing w:line="360" w:lineRule="auto"/>
-        <w:jc w:val="both"/>
-        <w:rPr>
-          <w:sz w:val="24"/>
-          <w:szCs w:val="24"/>
-        </w:rPr>
-      </w:pPr>
-      <w:r>
-        <w:rPr>
-          <w:sz w:val="24"/>
-          <w:szCs w:val="24"/>
-        </w:rPr>
-        <w:t>Abbildung</w:t>
-      </w:r>
-      <w:r>
-        <w:rPr>
-          <w:sz w:val="24"/>
-          <w:szCs w:val="24"/>
-        </w:rPr>
-        <w:t xml:space="preserve"> 10: </w:t>
-      </w:r>
-      <w:r>
-        <w:rPr>
-          <w:sz w:val="24"/>
-          <w:szCs w:val="24"/>
-        </w:rPr>
-        <w:t>Beispielhafte Kartendarstellung</w:t>
-      </w:r>
-    </w:p>
-    <w:p>
-      <w:pPr>
-        <w:spacing w:line="360" w:lineRule="auto"/>
-        <w:jc w:val="both"/>
-        <w:rPr>
-          <w:sz w:val="24"/>
-          <w:szCs w:val="24"/>
-        </w:rPr>
-      </w:pPr>
-      <w:r>
-        <w:rPr>
-          <w:sz w:val="24"/>
-          <w:szCs w:val="24"/>
-        </w:rPr>
-        <w:t>Abbildung</w:t>
-      </w:r>
-      <w:r>
-        <w:rPr>
-          <w:sz w:val="24"/>
-          <w:szCs w:val="24"/>
-        </w:rPr>
-        <w:t xml:space="preserve"> 11:</w:t>
-      </w:r>
-      <w:r>
-        <w:rPr>
-          <w:sz w:val="24"/>
-          <w:szCs w:val="24"/>
-        </w:rPr>
+      </w:pPr>
+      <w:r>
+        <w:t>Abbildung 1: Ordnerstruktur des Repository</w:t>
+      </w:r>
+    </w:p>
+    <w:p>
+      <w:pPr>
+        <w:spacing w:line="360" w:lineRule="auto"/>
+        <w:jc w:val="both"/>
+      </w:pPr>
+      <w:r>
+        <w:t>Abbildung 2: Zwischenschritt der .html Datei der Startseite</w:t>
+      </w:r>
+    </w:p>
+    <w:p>
+      <w:pPr>
+        <w:spacing w:line="360" w:lineRule="auto"/>
+        <w:jc w:val="both"/>
+      </w:pPr>
+      <w:r>
+        <w:t>Abbildung 3: Startseite des Projekts</w:t>
+      </w:r>
+    </w:p>
+    <w:p>
+      <w:pPr>
+        <w:spacing w:line="360" w:lineRule="auto"/>
+        <w:jc w:val="both"/>
+      </w:pPr>
+      <w:r>
+        <w:t>Abbildung 4: Auszug aus dem .html Head der Unterseiten mit verwendeten Leaflet-Plugins</w:t>
+      </w:r>
+    </w:p>
+    <w:p>
+      <w:pPr>
+        <w:spacing w:line="360" w:lineRule="auto"/>
+        <w:jc w:val="both"/>
+      </w:pPr>
+      <w:r>
+        <w:t>Abbildung 5: Code der Navigationsleiste</w:t>
+      </w:r>
+    </w:p>
+    <w:p>
+      <w:pPr>
+        <w:spacing w:line="360" w:lineRule="auto"/>
+        <w:jc w:val="both"/>
+      </w:pPr>
+      <w:r>
+        <w:t>Abbildung 6: Streckeninformationen auf der .html Seite</w:t>
+      </w:r>
+    </w:p>
+    <w:p>
+      <w:pPr>
+        <w:spacing w:line="360" w:lineRule="auto"/>
+        <w:jc w:val="both"/>
+      </w:pPr>
+      <w:r>
+        <w:t>Abbildung 7: Ausschnitt der beschriebenen Codierung</w:t>
+      </w:r>
+    </w:p>
+    <w:p>
+      <w:pPr>
+        <w:spacing w:line="360" w:lineRule="auto"/>
+        <w:jc w:val="both"/>
+      </w:pPr>
+      <w:r>
+        <w:t>Abbildung 8: : Abrufen der Streckendetails</w:t>
+      </w:r>
+    </w:p>
+    <w:p>
+      <w:pPr>
+        <w:spacing w:line="360" w:lineRule="auto"/>
+        <w:jc w:val="both"/>
+      </w:pPr>
+      <w:r>
+        <w:t>Abbildung 9: Beispielhafte Kartendarstellung</w:t>
+      </w:r>
+    </w:p>
+    <w:p>
+      <w:pPr>
+        <w:spacing w:line="360" w:lineRule="auto"/>
+        <w:jc w:val="both"/>
+      </w:pPr>
+      <w:r>
+        <w:t>Abbildung 10: Beispielhafte Kartendarstellung</w:t>
+      </w:r>
+    </w:p>
+    <w:p>
+      <w:pPr>
+        <w:spacing w:line="360" w:lineRule="auto"/>
+        <w:jc w:val="both"/>
+      </w:pPr>
+      <w:r>
+        <w:t xml:space="preserve">Abbildung 11: </w:t>
+      </w:r>
+      <w:r>
+        <w:t>Beispielhafte Darstellung der Popups der Icons mit Verlinkungen</w:t>
+      </w:r>
+    </w:p>
+    <w:p>
+      <w:pPr>
+        <w:spacing w:line="360" w:lineRule="auto"/>
+        <w:jc w:val="both"/>
+      </w:pPr>
+      <w:r>
+        <w:t>Abbildung 12</w:t>
+      </w:r>
+      <w:r>
+        <w:t>:</w:t>
+      </w:r>
+      <w:r>
+        <w:t xml:space="preserve"> Ausschnitt der .css Codierung der Navigationsleiste</w:t>
+      </w:r>
+      <w:r>
         <w:t xml:space="preserve"> </w:t>
       </w:r>
-      <w:r>
-        <w:rPr>
-          <w:sz w:val="24"/>
-          <w:szCs w:val="24"/>
-        </w:rPr>
-        <w:t>Ausschnitt der .css Codierung der Navigationsleiste</w:t>
-      </w:r>
-      <w:r>
-        <w:rPr>
-          <w:sz w:val="24"/>
-          <w:szCs w:val="24"/>
-        </w:rPr>
-        <w:t xml:space="preserve"> </w:t>
-      </w:r>
-    </w:p>
-    <w:p>
-      <w:pPr>
-        <w:spacing w:line="360" w:lineRule="auto"/>
-        <w:jc w:val="both"/>
-        <w:rPr>
-          <w:sz w:val="24"/>
-          <w:szCs w:val="24"/>
-        </w:rPr>
-      </w:pPr>
-      <w:r>
-        <w:rPr>
-          <w:sz w:val="24"/>
-          <w:szCs w:val="24"/>
-        </w:rPr>
-        <w:t>Abbildung</w:t>
-      </w:r>
-      <w:r>
-        <w:rPr>
-          <w:sz w:val="24"/>
-          <w:szCs w:val="24"/>
-        </w:rPr>
-        <w:t xml:space="preserve"> 12:</w:t>
-      </w:r>
-      <w:r>
-        <w:rPr>
-          <w:sz w:val="24"/>
-          <w:szCs w:val="24"/>
-        </w:rPr>
-        <w:t xml:space="preserve"> </w:t>
-      </w:r>
-      <w:r>
-        <w:rPr>
-          <w:sz w:val="24"/>
-          <w:szCs w:val="24"/>
-        </w:rPr>
-        <w:t>: Auschnitt der .css Codierung der Bilddarstellung auf der Homepage</w:t>
-      </w:r>
-    </w:p>
-    <w:p>
-      <w:pPr>
-        <w:spacing w:line="360" w:lineRule="auto"/>
-        <w:jc w:val="both"/>
-        <w:rPr>
-          <w:sz w:val="24"/>
-          <w:szCs w:val="24"/>
-        </w:rPr>
-      </w:pPr>
-      <w:r>
-        <w:rPr>
-          <w:sz w:val="24"/>
-          <w:szCs w:val="24"/>
-        </w:rPr>
-        <w:t>Abbildung</w:t>
-      </w:r>
-      <w:r>
-        <w:rPr>
-          <w:sz w:val="24"/>
-          <w:szCs w:val="24"/>
-        </w:rPr>
-        <w:t xml:space="preserve"> 13: </w:t>
-      </w:r>
-      <w:r>
-        <w:rPr>
-          <w:sz w:val="24"/>
-          <w:szCs w:val="24"/>
-        </w:rPr>
-        <w:t>Fehlermeldung Plug-In „Draw“</w:t>
+    </w:p>
+    <w:p>
+      <w:pPr>
+        <w:spacing w:line="360" w:lineRule="auto"/>
+        <w:jc w:val="both"/>
+      </w:pPr>
+      <w:r>
+        <w:t>Abbildung 13</w:t>
+      </w:r>
+      <w:r>
+        <w:t>:</w:t>
+      </w:r>
+      <w:r>
+        <w:t xml:space="preserve"> : Auschnitt der .css Codierung der Bilddarstellung auf der Homepage</w:t>
+      </w:r>
+    </w:p>
+    <w:p>
+      <w:pPr>
+        <w:spacing w:line="360" w:lineRule="auto"/>
+        <w:jc w:val="both"/>
+      </w:pPr>
+      <w:r>
+        <w:t>Abbildung 14</w:t>
+      </w:r>
+      <w:r>
+        <w:t>: Fehlermeldung Plug-In „Draw“</w:t>
       </w:r>
     </w:p>
     <w:p>
@@ -1140,14 +806,7 @@
           <w:sz w:val="16"/>
           <w:szCs w:val="16"/>
         </w:rPr>
-        <w:t xml:space="preserve"> </w:t>
-      </w:r>
-      <w:r>
-        <w:rPr>
-          <w:sz w:val="16"/>
-          <w:szCs w:val="16"/>
-        </w:rPr>
-        <w:t>(eigene Darstellung)</w:t>
+        <w:t xml:space="preserve"> (eigene Darstellung)</w:t>
       </w:r>
     </w:p>
     <w:p>
@@ -1297,14 +956,7 @@
           <w:sz w:val="16"/>
           <w:szCs w:val="16"/>
         </w:rPr>
-        <w:t xml:space="preserve"> </w:t>
-      </w:r>
-      <w:r>
-        <w:rPr>
-          <w:sz w:val="16"/>
-          <w:szCs w:val="16"/>
-        </w:rPr>
-        <w:t>(eigene Darstellung)</w:t>
+        <w:t xml:space="preserve"> (eigene Darstellung)</w:t>
       </w:r>
     </w:p>
     <w:p>
@@ -1451,14 +1103,7 @@
           <w:sz w:val="16"/>
           <w:szCs w:val="16"/>
         </w:rPr>
-        <w:t xml:space="preserve"> </w:t>
-      </w:r>
-      <w:r>
-        <w:rPr>
-          <w:sz w:val="16"/>
-          <w:szCs w:val="16"/>
-        </w:rPr>
-        <w:t>(eigene Darstellung)</w:t>
+        <w:t xml:space="preserve"> (eigene Darstellung)</w:t>
       </w:r>
     </w:p>
     <w:p>
@@ -2109,14 +1754,7 @@
           <w:sz w:val="16"/>
           <w:szCs w:val="16"/>
         </w:rPr>
-        <w:t xml:space="preserve"> </w:t>
-      </w:r>
-      <w:r>
-        <w:rPr>
-          <w:sz w:val="16"/>
-          <w:szCs w:val="16"/>
-        </w:rPr>
-        <w:t>(eigene Darstellung)</w:t>
+        <w:t xml:space="preserve"> (eigene Darstellung)</w:t>
       </w:r>
     </w:p>
     <w:p>
@@ -2230,14 +1868,7 @@
           <w:sz w:val="16"/>
           <w:szCs w:val="16"/>
         </w:rPr>
-        <w:t xml:space="preserve"> </w:t>
-      </w:r>
-      <w:r>
-        <w:rPr>
-          <w:sz w:val="16"/>
-          <w:szCs w:val="16"/>
-        </w:rPr>
-        <w:t>(eigene Darstellung)</w:t>
+        <w:t xml:space="preserve"> (eigene Darstellung)</w:t>
       </w:r>
     </w:p>
     <w:p>
@@ -2256,16 +1887,6 @@
         </w:rPr>
         <w:t>Das Textfeld in der .html Datei enthält eine Beschreibung der jeweiligen Radroute. Abgerundet werden die .html Seiten mit Links zu den weiteren dargestellten Radrouten.</w:t>
       </w:r>
-    </w:p>
-    <w:p>
-      <w:pPr>
-        <w:spacing w:line="360" w:lineRule="auto"/>
-        <w:jc w:val="both"/>
-        <w:rPr>
-          <w:sz w:val="24"/>
-          <w:szCs w:val="24"/>
-        </w:rPr>
-      </w:pPr>
     </w:p>
     <w:p>
       <w:pPr>
@@ -2415,14 +2036,7 @@
           <w:sz w:val="16"/>
           <w:szCs w:val="16"/>
         </w:rPr>
-        <w:t xml:space="preserve"> </w:t>
-      </w:r>
-      <w:r>
-        <w:rPr>
-          <w:sz w:val="16"/>
-          <w:szCs w:val="16"/>
-        </w:rPr>
-        <w:t>(eigene Darstellung)</w:t>
+        <w:t xml:space="preserve"> (eigene Darstellung)</w:t>
       </w:r>
     </w:p>
     <w:p>
@@ -2521,14 +2135,7 @@
           <w:sz w:val="16"/>
           <w:szCs w:val="16"/>
         </w:rPr>
-        <w:t xml:space="preserve"> </w:t>
-      </w:r>
-      <w:r>
-        <w:rPr>
-          <w:sz w:val="16"/>
-          <w:szCs w:val="16"/>
-        </w:rPr>
-        <w:t>(eigene Darstellung)</w:t>
+        <w:t xml:space="preserve"> (eigene Darstellung)</w:t>
       </w:r>
     </w:p>
     <w:p>
@@ -2648,14 +2255,7 @@
           <w:sz w:val="16"/>
           <w:szCs w:val="16"/>
         </w:rPr>
-        <w:t xml:space="preserve"> </w:t>
-      </w:r>
-      <w:r>
-        <w:rPr>
-          <w:sz w:val="16"/>
-          <w:szCs w:val="16"/>
-        </w:rPr>
-        <w:t>(eigene Darstellung)</w:t>
+        <w:t xml:space="preserve"> (eigene Darstellung)</w:t>
       </w:r>
     </w:p>
     <w:p>
@@ -2748,44 +2348,16 @@
         <w:spacing w:line="360" w:lineRule="auto"/>
         <w:jc w:val="both"/>
         <w:rPr>
-          <w:sz w:val="16"/>
-          <w:szCs w:val="16"/>
-        </w:rPr>
-      </w:pPr>
-    </w:p>
-    <w:p>
-      <w:pPr>
-        <w:pStyle w:val="berschrift2"/>
-        <w:spacing w:line="360" w:lineRule="auto"/>
-        <w:jc w:val="both"/>
-      </w:pPr>
-      <w:r>
-        <w:tab/>
-        <w:t>2.1.3 Styles und .css</w:t>
-      </w:r>
-    </w:p>
-    <w:p>
-      <w:pPr>
-        <w:spacing w:line="360" w:lineRule="auto"/>
-        <w:jc w:val="both"/>
-        <w:rPr>
-          <w:sz w:val="24"/>
-          <w:szCs w:val="24"/>
-        </w:rPr>
-      </w:pPr>
-      <w:r>
-        <w:rPr>
-          <w:sz w:val="24"/>
-          <w:szCs w:val="24"/>
-        </w:rPr>
-        <w:t xml:space="preserve">Um die erstellten Seiten nun in eine ansehnliche Darstellungsweise zu übertragen, werden die Styles in einer .css Datei angelegt. In dieser Datei werden die Styles aller Pages programmiert und festgelegt. </w:t>
-      </w:r>
-      <w:r>
-        <w:rPr>
-          <w:sz w:val="24"/>
-          <w:szCs w:val="24"/>
-        </w:rPr>
-        <w:t xml:space="preserve">Zuerst wird der Style des gesamten Bodys bestimmt. Dazu gehören Größe, Schriftart und Hintergrundfarbe. Im nächsten Schritt werden die Styles für die Navigationsleiste bestimmt. Hier werden Größen, Farben, Positionen und Schriftarten der Leiste selbst, der enthaltenen Links und des Dropdown Menüs mit Links und Inhalten festgelegt. </w:t>
+          <w:sz w:val="24"/>
+          <w:szCs w:val="24"/>
+        </w:rPr>
+      </w:pPr>
+      <w:r>
+        <w:rPr>
+          <w:sz w:val="24"/>
+          <w:szCs w:val="24"/>
+        </w:rPr>
+        <w:t>Als letzter Arbeitsabschnitt wurden den Start- und Zielicons noch kleine Popups hinzugefügt, welche die Städte am Anfang und am Ende des Radweges zeigen und einen Link zu näheren Informationen zu der jeweiligen Stadt beinhalten.</w:t>
       </w:r>
     </w:p>
     <w:p>
@@ -2803,10 +2375,10 @@
           <w:lang w:eastAsia="de-DE"/>
         </w:rPr>
         <w:drawing>
-          <wp:inline distT="0" distB="0" distL="0" distR="0" wp14:anchorId="108A416D" wp14:editId="294C353E">
-            <wp:extent cx="3093720" cy="3686410"/>
-            <wp:effectExtent l="0" t="0" r="0" b="9525"/>
-            <wp:docPr id="11" name="Grafik 11"/>
+          <wp:inline distT="0" distB="0" distL="0" distR="0" wp14:anchorId="58EE37E3" wp14:editId="680D1D02">
+            <wp:extent cx="1722120" cy="2045796"/>
+            <wp:effectExtent l="0" t="0" r="0" b="0"/>
+            <wp:docPr id="14" name="Grafik 14"/>
             <wp:cNvGraphicFramePr>
               <a:graphicFrameLocks xmlns:a="http://schemas.openxmlformats.org/drawingml/2006/main" noChangeAspect="1"/>
             </wp:cNvGraphicFramePr>
@@ -2826,7 +2398,7 @@
                   <pic:spPr>
                     <a:xfrm>
                       <a:off x="0" y="0"/>
-                      <a:ext cx="3096902" cy="3690201"/>
+                      <a:ext cx="1726557" cy="2051067"/>
                     </a:xfrm>
                     <a:prstGeom prst="rect">
                       <a:avLst/>
@@ -2853,45 +2425,52 @@
           <w:sz w:val="16"/>
           <w:szCs w:val="16"/>
         </w:rPr>
-        <w:t>Abb. 11</w:t>
-      </w:r>
-      <w:r>
-        <w:rPr>
-          <w:sz w:val="16"/>
-          <w:szCs w:val="16"/>
-        </w:rPr>
-        <w:t>: Ausschnitt der .css Codierung der Navigationsleiste</w:t>
-      </w:r>
-      <w:r>
-        <w:rPr>
-          <w:sz w:val="16"/>
-          <w:szCs w:val="16"/>
-        </w:rPr>
-        <w:t xml:space="preserve"> </w:t>
-      </w:r>
-      <w:r>
-        <w:rPr>
-          <w:sz w:val="16"/>
-          <w:szCs w:val="16"/>
-        </w:rPr>
-        <w:t>(eigene Darstellung)</w:t>
-      </w:r>
-    </w:p>
-    <w:p>
-      <w:pPr>
-        <w:spacing w:line="360" w:lineRule="auto"/>
-        <w:jc w:val="both"/>
-        <w:rPr>
-          <w:sz w:val="24"/>
-          <w:szCs w:val="24"/>
-        </w:rPr>
-      </w:pPr>
-      <w:r>
-        <w:rPr>
-          <w:sz w:val="24"/>
-          <w:szCs w:val="24"/>
-        </w:rPr>
-        <w:t>Der nächste Schritt beinhaltet die Stylecodierung der Hauptbeschreibung. Hier werden beispielsweise die Bilderanordnungen in zwei Spalten eingeteilt und die Größe, Farbe und Position festgelegt.</w:t>
+        <w:t>Abb. 11: Beispielhafte Darstellung der Popups der Icons mit Verlinkungen</w:t>
+      </w:r>
+    </w:p>
+    <w:p>
+      <w:pPr>
+        <w:spacing w:line="360" w:lineRule="auto"/>
+        <w:jc w:val="both"/>
+        <w:rPr>
+          <w:sz w:val="16"/>
+          <w:szCs w:val="16"/>
+        </w:rPr>
+      </w:pPr>
+    </w:p>
+    <w:p>
+      <w:pPr>
+        <w:pStyle w:val="berschrift2"/>
+        <w:spacing w:line="360" w:lineRule="auto"/>
+        <w:jc w:val="both"/>
+      </w:pPr>
+      <w:r>
+        <w:tab/>
+        <w:t>2.1.3 Styles und .css</w:t>
+      </w:r>
+    </w:p>
+    <w:p>
+      <w:pPr>
+        <w:spacing w:line="360" w:lineRule="auto"/>
+        <w:jc w:val="both"/>
+        <w:rPr>
+          <w:sz w:val="24"/>
+          <w:szCs w:val="24"/>
+        </w:rPr>
+      </w:pPr>
+      <w:r>
+        <w:rPr>
+          <w:sz w:val="24"/>
+          <w:szCs w:val="24"/>
+        </w:rPr>
+        <w:t xml:space="preserve">Um die erstellten Seiten nun in eine ansehnliche Darstellungsweise zu übertragen, werden die Styles in einer .css Datei angelegt. In dieser Datei werden die Styles aller Pages programmiert und festgelegt. </w:t>
+      </w:r>
+      <w:r>
+        <w:rPr>
+          <w:sz w:val="24"/>
+          <w:szCs w:val="24"/>
+        </w:rPr>
+        <w:t xml:space="preserve">Zuerst wird der Style des gesamten Bodys bestimmt. Dazu gehören Größe, Schriftart und Hintergrundfarbe. Im nächsten Schritt werden die Styles für die Navigationsleiste bestimmt. Hier werden Größen, Farben, Positionen und Schriftarten der Leiste selbst, der enthaltenen Links und des Dropdown Menüs mit Links und Inhalten festgelegt. </w:t>
       </w:r>
     </w:p>
     <w:p>
@@ -2909,10 +2488,10 @@
           <w:lang w:eastAsia="de-DE"/>
         </w:rPr>
         <w:drawing>
-          <wp:inline distT="0" distB="0" distL="0" distR="0" wp14:anchorId="4B2DE600" wp14:editId="7108A00D">
-            <wp:extent cx="3208020" cy="3150380"/>
-            <wp:effectExtent l="0" t="0" r="0" b="0"/>
-            <wp:docPr id="12" name="Grafik 12"/>
+          <wp:inline distT="0" distB="0" distL="0" distR="0" wp14:anchorId="108A416D" wp14:editId="294C353E">
+            <wp:extent cx="3093720" cy="3686410"/>
+            <wp:effectExtent l="0" t="0" r="0" b="9525"/>
+            <wp:docPr id="11" name="Grafik 11"/>
             <wp:cNvGraphicFramePr>
               <a:graphicFrameLocks xmlns:a="http://schemas.openxmlformats.org/drawingml/2006/main" noChangeAspect="1"/>
             </wp:cNvGraphicFramePr>
@@ -2932,6 +2511,105 @@
                   <pic:spPr>
                     <a:xfrm>
                       <a:off x="0" y="0"/>
+                      <a:ext cx="3096902" cy="3690201"/>
+                    </a:xfrm>
+                    <a:prstGeom prst="rect">
+                      <a:avLst/>
+                    </a:prstGeom>
+                  </pic:spPr>
+                </pic:pic>
+              </a:graphicData>
+            </a:graphic>
+          </wp:inline>
+        </w:drawing>
+      </w:r>
+    </w:p>
+    <w:p>
+      <w:pPr>
+        <w:spacing w:line="360" w:lineRule="auto"/>
+        <w:jc w:val="both"/>
+        <w:rPr>
+          <w:sz w:val="16"/>
+          <w:szCs w:val="16"/>
+        </w:rPr>
+      </w:pPr>
+      <w:r>
+        <w:rPr>
+          <w:sz w:val="16"/>
+          <w:szCs w:val="16"/>
+        </w:rPr>
+        <w:t>Abb. 12</w:t>
+      </w:r>
+      <w:r>
+        <w:rPr>
+          <w:sz w:val="16"/>
+          <w:szCs w:val="16"/>
+        </w:rPr>
+        <w:t>: Ausschnitt der .css Codierung der Navigationsleiste</w:t>
+      </w:r>
+      <w:r>
+        <w:rPr>
+          <w:sz w:val="16"/>
+          <w:szCs w:val="16"/>
+        </w:rPr>
+        <w:t xml:space="preserve"> (eigene Darstellung)</w:t>
+      </w:r>
+    </w:p>
+    <w:p>
+      <w:pPr>
+        <w:spacing w:line="360" w:lineRule="auto"/>
+        <w:jc w:val="both"/>
+        <w:rPr>
+          <w:sz w:val="24"/>
+          <w:szCs w:val="24"/>
+        </w:rPr>
+      </w:pPr>
+      <w:r>
+        <w:rPr>
+          <w:sz w:val="24"/>
+          <w:szCs w:val="24"/>
+        </w:rPr>
+        <w:t>Der nächste Schritt beinhaltet die Stylecodierung der Hauptbeschreibung. Hier werden beispielsweise die Bilderanordnungen in zwei Spalten eingeteilt und die Größe, Farbe und Position festgelegt.</w:t>
+      </w:r>
+    </w:p>
+    <w:p>
+      <w:pPr>
+        <w:spacing w:line="360" w:lineRule="auto"/>
+        <w:jc w:val="both"/>
+        <w:rPr>
+          <w:sz w:val="24"/>
+          <w:szCs w:val="24"/>
+        </w:rPr>
+      </w:pPr>
+      <w:r>
+        <w:rPr>
+          <w:noProof/>
+          <w:lang w:eastAsia="de-DE"/>
+        </w:rPr>
+        <w:drawing>
+          <wp:inline distT="0" distB="0" distL="0" distR="0" wp14:anchorId="4B2DE600" wp14:editId="7108A00D">
+            <wp:extent cx="3208020" cy="3150380"/>
+            <wp:effectExtent l="0" t="0" r="0" b="0"/>
+            <wp:docPr id="12" name="Grafik 12"/>
+            <wp:cNvGraphicFramePr>
+              <a:graphicFrameLocks xmlns:a="http://schemas.openxmlformats.org/drawingml/2006/main" noChangeAspect="1"/>
+            </wp:cNvGraphicFramePr>
+            <a:graphic xmlns:a="http://schemas.openxmlformats.org/drawingml/2006/main">
+              <a:graphicData uri="http://schemas.openxmlformats.org/drawingml/2006/picture">
+                <pic:pic xmlns:pic="http://schemas.openxmlformats.org/drawingml/2006/picture">
+                  <pic:nvPicPr>
+                    <pic:cNvPr id="1" name=""/>
+                    <pic:cNvPicPr/>
+                  </pic:nvPicPr>
+                  <pic:blipFill>
+                    <a:blip r:embed="rId22"/>
+                    <a:stretch>
+                      <a:fillRect/>
+                    </a:stretch>
+                  </pic:blipFill>
+                  <pic:spPr>
+                    <a:xfrm>
+                      <a:off x="0" y="0"/>
                       <a:ext cx="3210312" cy="3152631"/>
                     </a:xfrm>
                     <a:prstGeom prst="rect">
@@ -2959,7 +2637,7 @@
           <w:sz w:val="16"/>
           <w:szCs w:val="16"/>
         </w:rPr>
-        <w:t>Abb. 12</w:t>
+        <w:t>Abb. 13</w:t>
       </w:r>
       <w:r>
         <w:rPr>
@@ -2987,14 +2665,7 @@
           <w:sz w:val="16"/>
           <w:szCs w:val="16"/>
         </w:rPr>
-        <w:t xml:space="preserve"> </w:t>
-      </w:r>
-      <w:r>
-        <w:rPr>
-          <w:sz w:val="16"/>
-          <w:szCs w:val="16"/>
-        </w:rPr>
-        <w:t>(eigene Darstellung)</w:t>
+        <w:t xml:space="preserve"> (eigene Darstellung)</w:t>
       </w:r>
     </w:p>
     <w:p>
@@ -3039,6 +2710,7 @@
           <w:ilvl w:val="1"/>
           <w:numId w:val="2"/>
         </w:numPr>
+        <w:spacing w:line="360" w:lineRule="auto"/>
       </w:pPr>
       <w:r>
         <w:t>Problematiken</w:t>
@@ -3049,18 +2721,6 @@
         <w:spacing w:line="360" w:lineRule="auto"/>
         <w:jc w:val="both"/>
         <w:rPr>
-          <w:rFonts w:asciiTheme="majorHAnsi" w:eastAsiaTheme="majorEastAsia" w:hAnsiTheme="majorHAnsi" w:cstheme="majorBidi"/>
-          <w:color w:val="2E74B5" w:themeColor="accent1" w:themeShade="BF"/>
-          <w:sz w:val="32"/>
-          <w:szCs w:val="32"/>
-        </w:rPr>
-      </w:pPr>
-    </w:p>
-    <w:p>
-      <w:pPr>
-        <w:spacing w:line="360" w:lineRule="auto"/>
-        <w:jc w:val="both"/>
-        <w:rPr>
           <w:sz w:val="24"/>
           <w:szCs w:val="24"/>
         </w:rPr>
@@ -3164,7 +2824,7 @@
         </w:rPr>
         <w:t xml:space="preserve">Eine weitere Problematik hat sich bei der Einbindung des Plug-Ins „Draw“ ergeben. Hier wurde nach der Einbindung in die .js Datei auf der Repository-Ansicht auf </w:t>
       </w:r>
-      <w:hyperlink r:id="rId22" w:history="1">
+      <w:hyperlink r:id="rId23" w:history="1">
         <w:r>
           <w:rPr>
             <w:rStyle w:val="Hyperlink"/>
@@ -3212,7 +2872,7 @@
                     <pic:cNvPicPr/>
                   </pic:nvPicPr>
                   <pic:blipFill>
-                    <a:blip r:embed="rId23"/>
+                    <a:blip r:embed="rId24"/>
                     <a:stretch>
                       <a:fillRect/>
                     </a:stretch>
@@ -3247,7 +2907,7 @@
           <w:sz w:val="16"/>
           <w:szCs w:val="16"/>
         </w:rPr>
-        <w:t>Abb. 13</w:t>
+        <w:t>Abb. 14</w:t>
       </w:r>
       <w:r>
         <w:rPr>
@@ -3268,26 +2928,87 @@
           <w:sz w:val="16"/>
           <w:szCs w:val="16"/>
         </w:rPr>
-        <w:t xml:space="preserve"> </w:t>
-      </w:r>
-      <w:r>
-        <w:rPr>
-          <w:sz w:val="16"/>
-          <w:szCs w:val="16"/>
-        </w:rPr>
-        <w:t>(eigene Darstellung)</w:t>
-      </w:r>
-    </w:p>
-    <w:p>
-      <w:pPr>
-        <w:jc w:val="both"/>
-      </w:pPr>
-    </w:p>
-    <w:p>
-      <w:pPr>
-        <w:spacing w:line="360" w:lineRule="auto"/>
-        <w:jc w:val="both"/>
-      </w:pPr>
+        <w:t xml:space="preserve"> (eigene Darstellung)</w:t>
+      </w:r>
+    </w:p>
+    <w:p>
+      <w:pPr>
+        <w:jc w:val="both"/>
+      </w:pPr>
+    </w:p>
+    <w:p>
+      <w:pPr>
+        <w:spacing w:line="360" w:lineRule="auto"/>
+        <w:jc w:val="both"/>
+      </w:pPr>
+    </w:p>
+    <w:p>
+      <w:pPr>
+        <w:spacing w:line="360" w:lineRule="auto"/>
+        <w:jc w:val="both"/>
+      </w:pPr>
+    </w:p>
+    <w:p>
+      <w:pPr>
+        <w:spacing w:line="360" w:lineRule="auto"/>
+        <w:jc w:val="both"/>
+      </w:pPr>
+    </w:p>
+    <w:p>
+      <w:pPr>
+        <w:spacing w:line="360" w:lineRule="auto"/>
+        <w:jc w:val="both"/>
+      </w:pPr>
+    </w:p>
+    <w:p>
+      <w:pPr>
+        <w:spacing w:line="360" w:lineRule="auto"/>
+        <w:jc w:val="both"/>
+      </w:pPr>
+    </w:p>
+    <w:p>
+      <w:pPr>
+        <w:spacing w:line="360" w:lineRule="auto"/>
+        <w:jc w:val="both"/>
+      </w:pPr>
+    </w:p>
+    <w:p>
+      <w:pPr>
+        <w:spacing w:line="360" w:lineRule="auto"/>
+        <w:jc w:val="both"/>
+      </w:pPr>
+    </w:p>
+    <w:p>
+      <w:pPr>
+        <w:spacing w:line="360" w:lineRule="auto"/>
+        <w:jc w:val="both"/>
+      </w:pPr>
+    </w:p>
+    <w:p>
+      <w:pPr>
+        <w:spacing w:line="360" w:lineRule="auto"/>
+        <w:jc w:val="both"/>
+      </w:pPr>
+    </w:p>
+    <w:p>
+      <w:pPr>
+        <w:spacing w:line="360" w:lineRule="auto"/>
+        <w:jc w:val="both"/>
+      </w:pPr>
+    </w:p>
+    <w:p>
+      <w:pPr>
+        <w:spacing w:line="360" w:lineRule="auto"/>
+        <w:jc w:val="both"/>
+      </w:pPr>
+    </w:p>
+    <w:p>
+      <w:pPr>
+        <w:spacing w:line="360" w:lineRule="auto"/>
+        <w:jc w:val="both"/>
+      </w:pPr>
+      <w:bookmarkStart w:id="0" w:name="_GoBack"/>
+      <w:bookmarkEnd w:id="0"/>
     </w:p>
     <w:p>
       <w:pPr>
@@ -3341,68 +3062,7 @@
           <w:sz w:val="24"/>
           <w:szCs w:val="24"/>
         </w:rPr>
-        <w:t>W3 Schools 2018: The World’s large</w:t>
-      </w:r>
-      <w:bookmarkStart w:id="0" w:name="_GoBack"/>
-      <w:bookmarkEnd w:id="0"/>
-      <w:r>
-        <w:rPr>
-          <w:sz w:val="24"/>
-          <w:szCs w:val="24"/>
-        </w:rPr>
-        <w:t xml:space="preserve">st Web Developer Site. Abgerufen von </w:t>
-      </w:r>
-      <w:hyperlink r:id="rId24" w:history="1">
-        <w:r>
-          <w:rPr>
-            <w:rStyle w:val="Hyperlink"/>
-            <w:color w:val="auto"/>
-            <w:sz w:val="24"/>
-            <w:szCs w:val="24"/>
-          </w:rPr>
-          <w:t>https://www.w3schools.com/css/tryi</w:t>
-        </w:r>
-        <w:r>
-          <w:rPr>
-            <w:rStyle w:val="Hyperlink"/>
-            <w:color w:val="auto"/>
-            <w:sz w:val="24"/>
-            <w:szCs w:val="24"/>
-          </w:rPr>
-          <w:t>t</w:t>
-        </w:r>
-        <w:r>
-          <w:rPr>
-            <w:rStyle w:val="Hyperlink"/>
-            <w:color w:val="auto"/>
-            <w:sz w:val="24"/>
-            <w:szCs w:val="24"/>
-          </w:rPr>
-          <w:t>.asp?filename=trycss_website_layout_grid</w:t>
-        </w:r>
-      </w:hyperlink>
-      <w:r>
-        <w:rPr>
-          <w:sz w:val="24"/>
-          <w:szCs w:val="24"/>
-        </w:rPr>
-        <w:t xml:space="preserve"> (zugegriffen am 10.06.2018)</w:t>
-      </w:r>
-    </w:p>
-    <w:p>
-      <w:pPr>
-        <w:spacing w:line="360" w:lineRule="auto"/>
-        <w:rPr>
-          <w:sz w:val="24"/>
-          <w:szCs w:val="24"/>
-        </w:rPr>
-      </w:pPr>
-      <w:r>
-        <w:rPr>
-          <w:sz w:val="24"/>
-          <w:szCs w:val="24"/>
-        </w:rPr>
-        <w:t xml:space="preserve">Github 2018:Github. Abgerufen von </w:t>
+        <w:t xml:space="preserve">W3 Schools 2018: The World’s largest Web Developer Site. Abgerufen von </w:t>
       </w:r>
       <w:hyperlink r:id="rId25" w:history="1">
         <w:r>
@@ -3412,8 +3072,33 @@
             <w:sz w:val="24"/>
             <w:szCs w:val="24"/>
           </w:rPr>
-          <w:t>https://github.</w:t>
+          <w:t>https://www.w3schools.com/css/tryit.asp?filename=trycss_website_layout_grid</w:t>
         </w:r>
+      </w:hyperlink>
+      <w:r>
+        <w:rPr>
+          <w:sz w:val="24"/>
+          <w:szCs w:val="24"/>
+        </w:rPr>
+        <w:t xml:space="preserve"> (zugegriffen am 10.06.2018)</w:t>
+      </w:r>
+    </w:p>
+    <w:p>
+      <w:pPr>
+        <w:spacing w:line="360" w:lineRule="auto"/>
+        <w:rPr>
+          <w:sz w:val="24"/>
+          <w:szCs w:val="24"/>
+        </w:rPr>
+      </w:pPr>
+      <w:r>
+        <w:rPr>
+          <w:sz w:val="24"/>
+          <w:szCs w:val="24"/>
+        </w:rPr>
+        <w:t xml:space="preserve">Github 2018:Github. Abgerufen von </w:t>
+      </w:r>
+      <w:hyperlink r:id="rId26" w:history="1">
         <w:r>
           <w:rPr>
             <w:rStyle w:val="Hyperlink"/>
@@ -3421,16 +3106,7 @@
             <w:sz w:val="24"/>
             <w:szCs w:val="24"/>
           </w:rPr>
-          <w:t>c</w:t>
-        </w:r>
-        <w:r>
-          <w:rPr>
-            <w:rStyle w:val="Hyperlink"/>
-            <w:color w:val="auto"/>
-            <w:sz w:val="24"/>
-            <w:szCs w:val="24"/>
-          </w:rPr>
-          <w:t>om/GITBROS/GITBROS.github.io</w:t>
+          <w:t>https://github.com/GITBROS/GITBROS.github.io</w:t>
         </w:r>
       </w:hyperlink>
       <w:r>
@@ -3438,14 +3114,7 @@
           <w:sz w:val="24"/>
           <w:szCs w:val="24"/>
         </w:rPr>
-        <w:t xml:space="preserve"> </w:t>
-      </w:r>
-      <w:r>
-        <w:rPr>
-          <w:sz w:val="24"/>
-          <w:szCs w:val="24"/>
-        </w:rPr>
-        <w:t>(zugegriffen am 10.06.2018)</w:t>
+        <w:t xml:space="preserve"> (zugegriffen am 10.06.2018)</w:t>
       </w:r>
     </w:p>
     <w:p>
@@ -3463,7 +3132,7 @@
         </w:rPr>
         <w:t xml:space="preserve">Pixabay 2018: Pixabay – atemberaubende kostenlose Bilder. Abgerufen von </w:t>
       </w:r>
-      <w:hyperlink r:id="rId26" w:history="1">
+      <w:hyperlink r:id="rId27" w:history="1">
         <w:r>
           <w:rPr>
             <w:rStyle w:val="Hyperlink"/>
@@ -3511,7 +3180,7 @@
         </w:rPr>
         <w:t xml:space="preserve">Pixabay 2018: Pixabay – atemberaubende kostenlose Bilder. Abgerufen von </w:t>
       </w:r>
-      <w:hyperlink r:id="rId27" w:history="1">
+      <w:hyperlink r:id="rId28" w:history="1">
         <w:r>
           <w:rPr>
             <w:rStyle w:val="Hyperlink"/>
@@ -3527,14 +3196,7 @@
           <w:sz w:val="24"/>
           <w:szCs w:val="24"/>
         </w:rPr>
-        <w:t xml:space="preserve"> </w:t>
-      </w:r>
-      <w:r>
-        <w:rPr>
-          <w:sz w:val="24"/>
-          <w:szCs w:val="24"/>
-        </w:rPr>
-        <w:t>(zugegriffen am 10.06.2018)</w:t>
+        <w:t xml:space="preserve"> (zugegriffen am 10.06.2018)</w:t>
       </w:r>
     </w:p>
     <w:p>
@@ -3552,7 +3214,7 @@
         </w:rPr>
         <w:t xml:space="preserve">Pixabay 2018: Pixabay – atemberaubende kostenlose Bilder. Abgerufen von </w:t>
       </w:r>
-      <w:hyperlink r:id="rId28" w:history="1">
+      <w:hyperlink r:id="rId29" w:history="1">
         <w:r>
           <w:rPr>
             <w:rStyle w:val="Hyperlink"/>
@@ -3568,14 +3230,7 @@
           <w:sz w:val="24"/>
           <w:szCs w:val="24"/>
         </w:rPr>
-        <w:t xml:space="preserve"> </w:t>
-      </w:r>
-      <w:r>
-        <w:rPr>
-          <w:sz w:val="24"/>
-          <w:szCs w:val="24"/>
-        </w:rPr>
-        <w:t xml:space="preserve"> (zugegriffen am 10.06.2018)</w:t>
+        <w:t xml:space="preserve">  (zugegriffen am 10.06.2018)</w:t>
       </w:r>
     </w:p>
     <w:p>
@@ -3593,7 +3248,7 @@
         </w:rPr>
         <w:t xml:space="preserve">Pixabay 2018: Pixabay – atemberaubende kostenlose Bilder. Abgerufen von </w:t>
       </w:r>
-      <w:hyperlink r:id="rId29" w:history="1">
+      <w:hyperlink r:id="rId30" w:history="1">
         <w:r>
           <w:rPr>
             <w:rStyle w:val="Hyperlink"/>
@@ -3609,14 +3264,7 @@
           <w:sz w:val="24"/>
           <w:szCs w:val="24"/>
         </w:rPr>
-        <w:t xml:space="preserve"> </w:t>
-      </w:r>
-      <w:r>
-        <w:rPr>
-          <w:sz w:val="24"/>
-          <w:szCs w:val="24"/>
-        </w:rPr>
-        <w:t>(zugegriffen am 10.06.2018)</w:t>
+        <w:t xml:space="preserve"> (zugegriffen am 10.06.2018)</w:t>
       </w:r>
     </w:p>
     <w:p>
@@ -3634,7 +3282,7 @@
         </w:rPr>
         <w:t xml:space="preserve">Pixabay 2018: Pixabay – atemberaubende kostenlose Bilder. Abgerufen von </w:t>
       </w:r>
-      <w:hyperlink r:id="rId30" w:history="1">
+      <w:hyperlink r:id="rId31" w:history="1">
         <w:r>
           <w:rPr>
             <w:rStyle w:val="Hyperlink"/>
@@ -3650,46 +3298,25 @@
           <w:sz w:val="24"/>
           <w:szCs w:val="24"/>
         </w:rPr>
-        <w:t xml:space="preserve"> </w:t>
-      </w:r>
-      <w:r>
-        <w:rPr>
-          <w:sz w:val="24"/>
-          <w:szCs w:val="24"/>
-        </w:rPr>
-        <w:t>(zugegriffen am 10.06.2018)</w:t>
-      </w:r>
-    </w:p>
-    <w:p>
-      <w:pPr>
-        <w:spacing w:line="360" w:lineRule="auto"/>
-        <w:rPr>
-          <w:sz w:val="24"/>
-          <w:szCs w:val="24"/>
-        </w:rPr>
-      </w:pPr>
-      <w:r>
-        <w:rPr>
-          <w:sz w:val="24"/>
-          <w:szCs w:val="24"/>
-        </w:rPr>
-        <w:t xml:space="preserve">Leaflet 2017: Leaflet - </w:t>
-      </w:r>
-      <w:r>
-        <w:rPr>
-          <w:sz w:val="24"/>
-          <w:szCs w:val="24"/>
-        </w:rPr>
-        <w:t>Open Source Java Script Bibliothek</w:t>
-      </w:r>
-      <w:r>
-        <w:rPr>
-          <w:sz w:val="24"/>
-          <w:szCs w:val="24"/>
-        </w:rPr>
-        <w:t xml:space="preserve">. Abgerufen von </w:t>
-      </w:r>
-      <w:hyperlink r:id="rId31" w:history="1">
+        <w:t xml:space="preserve"> (zugegriffen am 10.06.2018)</w:t>
+      </w:r>
+    </w:p>
+    <w:p>
+      <w:pPr>
+        <w:spacing w:line="360" w:lineRule="auto"/>
+        <w:rPr>
+          <w:sz w:val="24"/>
+          <w:szCs w:val="24"/>
+        </w:rPr>
+      </w:pPr>
+      <w:r>
+        <w:rPr>
+          <w:sz w:val="24"/>
+          <w:szCs w:val="24"/>
+        </w:rPr>
+        <w:t xml:space="preserve">Leaflet 2017: Leaflet - Open Source Java Script Bibliothek. Abgerufen von </w:t>
+      </w:r>
+      <w:hyperlink r:id="rId32" w:history="1">
         <w:r>
           <w:rPr>
             <w:rStyle w:val="Hyperlink"/>
@@ -3705,14 +3332,7 @@
           <w:sz w:val="24"/>
           <w:szCs w:val="24"/>
         </w:rPr>
-        <w:t xml:space="preserve"> </w:t>
-      </w:r>
-      <w:r>
-        <w:rPr>
-          <w:sz w:val="24"/>
-          <w:szCs w:val="24"/>
-        </w:rPr>
-        <w:t>(zugegriffen am 10.06.2018)</w:t>
+        <w:t xml:space="preserve"> (zugegriffen am 10.06.2018)</w:t>
       </w:r>
     </w:p>
     <w:p>
@@ -3731,7 +3351,7 @@
         </w:rPr>
         <w:t xml:space="preserve">Leaflet 2018: d3 Plugin. Abgerufen von </w:t>
       </w:r>
-      <w:hyperlink r:id="rId32" w:history="1">
+      <w:hyperlink r:id="rId33" w:history="1">
         <w:r>
           <w:rPr>
             <w:rStyle w:val="Hyperlink"/>
@@ -3739,25 +3359,7 @@
             <w:sz w:val="24"/>
             <w:szCs w:val="24"/>
           </w:rPr>
-          <w:t>https://gith</w:t>
-        </w:r>
-        <w:r>
-          <w:rPr>
-            <w:rStyle w:val="Hyperlink"/>
-            <w:color w:val="auto"/>
-            <w:sz w:val="24"/>
-            <w:szCs w:val="24"/>
-          </w:rPr>
-          <w:t>u</w:t>
-        </w:r>
-        <w:r>
-          <w:rPr>
-            <w:rStyle w:val="Hyperlink"/>
-            <w:color w:val="auto"/>
-            <w:sz w:val="24"/>
-            <w:szCs w:val="24"/>
-          </w:rPr>
-          <w:t>b.com/d3/d3</w:t>
+          <w:t>https://github.com/d3/d3</w:t>
         </w:r>
       </w:hyperlink>
       <w:r>
@@ -3765,14 +3367,7 @@
           <w:sz w:val="24"/>
           <w:szCs w:val="24"/>
         </w:rPr>
-        <w:t xml:space="preserve"> </w:t>
-      </w:r>
-      <w:r>
-        <w:rPr>
-          <w:sz w:val="24"/>
-          <w:szCs w:val="24"/>
-        </w:rPr>
-        <w:t>(zugegriffen am 10.06.2018)</w:t>
+        <w:t xml:space="preserve"> (zugegriffen am 10.06.2018)</w:t>
       </w:r>
     </w:p>
     <w:p>
@@ -3790,7 +3385,7 @@
         </w:rPr>
         <w:t xml:space="preserve">Leaflet 2018: Leaflet Quick Start Plugin. Abgerufen von </w:t>
       </w:r>
-      <w:hyperlink r:id="rId33" w:history="1">
+      <w:hyperlink r:id="rId34" w:history="1">
         <w:r>
           <w:rPr>
             <w:rStyle w:val="Hyperlink"/>
@@ -3806,14 +3401,7 @@
           <w:sz w:val="24"/>
           <w:szCs w:val="24"/>
         </w:rPr>
-        <w:t xml:space="preserve"> </w:t>
-      </w:r>
-      <w:r>
-        <w:rPr>
-          <w:sz w:val="24"/>
-          <w:szCs w:val="24"/>
-        </w:rPr>
-        <w:t>(zugegriffen am 10.06.2018)</w:t>
+        <w:t xml:space="preserve"> (zugegriffen am 10.06.2018)</w:t>
       </w:r>
     </w:p>
     <w:p>
@@ -3831,7 +3419,7 @@
         </w:rPr>
         <w:t xml:space="preserve">Leaflet 2018: Draw Plugin. Abgerufen von </w:t>
       </w:r>
-      <w:hyperlink r:id="rId34" w:history="1">
+      <w:hyperlink r:id="rId35" w:history="1">
         <w:r>
           <w:rPr>
             <w:rStyle w:val="Hyperlink"/>
@@ -3847,14 +3435,7 @@
           <w:sz w:val="24"/>
           <w:szCs w:val="24"/>
         </w:rPr>
-        <w:t xml:space="preserve"> </w:t>
-      </w:r>
-      <w:r>
-        <w:rPr>
-          <w:sz w:val="24"/>
-          <w:szCs w:val="24"/>
-        </w:rPr>
-        <w:t>(zugegriffen am 10.06.2018)</w:t>
+        <w:t xml:space="preserve"> (zugegriffen am 10.06.2018)</w:t>
       </w:r>
     </w:p>
     <w:p>
@@ -3872,7 +3453,7 @@
         </w:rPr>
         <w:t xml:space="preserve">Leaflet 2018: Elevation Plugin. Abgerufen von </w:t>
       </w:r>
-      <w:hyperlink r:id="rId35" w:history="1">
+      <w:hyperlink r:id="rId36" w:history="1">
         <w:r>
           <w:rPr>
             <w:rStyle w:val="Hyperlink"/>
@@ -3888,14 +3469,7 @@
           <w:sz w:val="24"/>
           <w:szCs w:val="24"/>
         </w:rPr>
-        <w:t xml:space="preserve"> </w:t>
-      </w:r>
-      <w:r>
-        <w:rPr>
-          <w:sz w:val="24"/>
-          <w:szCs w:val="24"/>
-        </w:rPr>
-        <w:t>(zugegriffen am 10.06.2018)</w:t>
+        <w:t xml:space="preserve"> (zugegriffen am 10.06.2018)</w:t>
       </w:r>
     </w:p>
     <w:p>
@@ -3913,7 +3487,7 @@
         </w:rPr>
         <w:t xml:space="preserve">Leaflet 2018: Fullscreen Plugin. Abgerufen von </w:t>
       </w:r>
-      <w:hyperlink r:id="rId36" w:history="1">
+      <w:hyperlink r:id="rId37" w:history="1">
         <w:r>
           <w:rPr>
             <w:rStyle w:val="Hyperlink"/>
@@ -3929,14 +3503,7 @@
           <w:sz w:val="24"/>
           <w:szCs w:val="24"/>
         </w:rPr>
-        <w:t xml:space="preserve"> </w:t>
-      </w:r>
-      <w:r>
-        <w:rPr>
-          <w:sz w:val="24"/>
-          <w:szCs w:val="24"/>
-        </w:rPr>
-        <w:t>(zugegriffen am 10.06.2018)</w:t>
+        <w:t xml:space="preserve"> (zugegriffen am 10.06.2018)</w:t>
       </w:r>
     </w:p>
     <w:p>
@@ -3954,7 +3521,7 @@
         </w:rPr>
         <w:t xml:space="preserve">Leaflet 2018: GPX Plugin. Abgerufen von </w:t>
       </w:r>
-      <w:hyperlink r:id="rId37" w:history="1">
+      <w:hyperlink r:id="rId38" w:history="1">
         <w:r>
           <w:rPr>
             <w:rStyle w:val="Hyperlink"/>
@@ -3970,14 +3537,7 @@
           <w:sz w:val="24"/>
           <w:szCs w:val="24"/>
         </w:rPr>
-        <w:t xml:space="preserve"> </w:t>
-      </w:r>
-      <w:r>
-        <w:rPr>
-          <w:sz w:val="24"/>
-          <w:szCs w:val="24"/>
-        </w:rPr>
-        <w:t>(zugegriffen am 10.06.2018)</w:t>
+        <w:t xml:space="preserve"> (zugegriffen am 10.06.2018)</w:t>
       </w:r>
     </w:p>
     <w:p>
@@ -3995,7 +3555,7 @@
         </w:rPr>
         <w:t xml:space="preserve">Leaflet 2018: Hash Plugin. Abgerufen von </w:t>
       </w:r>
-      <w:hyperlink r:id="rId38" w:history="1">
+      <w:hyperlink r:id="rId39" w:history="1">
         <w:r>
           <w:rPr>
             <w:rStyle w:val="Hyperlink"/>
@@ -4011,14 +3571,7 @@
           <w:sz w:val="24"/>
           <w:szCs w:val="24"/>
         </w:rPr>
-        <w:t xml:space="preserve"> </w:t>
-      </w:r>
-      <w:r>
-        <w:rPr>
-          <w:sz w:val="24"/>
-          <w:szCs w:val="24"/>
-        </w:rPr>
-        <w:t>(zugegriffen am 10.06.2018)</w:t>
+        <w:t xml:space="preserve"> (zugegriffen am 10.06.2018)</w:t>
       </w:r>
     </w:p>
     <w:p>
@@ -4036,7 +3589,7 @@
         </w:rPr>
         <w:t xml:space="preserve">Leaflet 2018: Measure Plugin. Abgerufen von </w:t>
       </w:r>
-      <w:hyperlink r:id="rId39" w:history="1">
+      <w:hyperlink r:id="rId40" w:history="1">
         <w:r>
           <w:rPr>
             <w:rStyle w:val="Hyperlink"/>
@@ -4052,14 +3605,7 @@
           <w:sz w:val="24"/>
           <w:szCs w:val="24"/>
         </w:rPr>
-        <w:t xml:space="preserve"> </w:t>
-      </w:r>
-      <w:r>
-        <w:rPr>
-          <w:sz w:val="24"/>
-          <w:szCs w:val="24"/>
-        </w:rPr>
-        <w:t>(zugegriffen am 10.06.2018)</w:t>
+        <w:t xml:space="preserve"> (zugegriffen am 10.06.2018)</w:t>
       </w:r>
     </w:p>
     <w:p>
@@ -4077,7 +3623,7 @@
         </w:rPr>
         <w:t xml:space="preserve">Leaflet 2018: Mouse Position Plugin. Abgerufen von </w:t>
       </w:r>
-      <w:hyperlink r:id="rId40" w:history="1">
+      <w:hyperlink r:id="rId41" w:history="1">
         <w:r>
           <w:rPr>
             <w:rStyle w:val="Hyperlink"/>
@@ -4093,14 +3639,7 @@
           <w:sz w:val="24"/>
           <w:szCs w:val="24"/>
         </w:rPr>
-        <w:t xml:space="preserve"> </w:t>
-      </w:r>
-      <w:r>
-        <w:rPr>
-          <w:sz w:val="24"/>
-          <w:szCs w:val="24"/>
-        </w:rPr>
-        <w:t>(zugegriffen am 10.06.2018)</w:t>
+        <w:t xml:space="preserve"> (zugegriffen am 10.06.2018)</w:t>
       </w:r>
     </w:p>
     <w:p>
@@ -4117,86 +3656,6 @@
           <w:szCs w:val="24"/>
         </w:rPr>
         <w:t xml:space="preserve">Mapicons 2018: Map Icon Collection – Start Race. Abgerufen von </w:t>
-      </w:r>
-      <w:hyperlink r:id="rId41" w:history="1">
-        <w:r>
-          <w:rPr>
-            <w:rStyle w:val="Hyperlink"/>
-            <w:color w:val="auto"/>
-            <w:sz w:val="24"/>
-            <w:szCs w:val="24"/>
-          </w:rPr>
-          <w:t>https://mapicons.mapsmarker.com/</w:t>
-        </w:r>
-        <w:r>
-          <w:rPr>
-            <w:rStyle w:val="Hyperlink"/>
-            <w:color w:val="auto"/>
-            <w:sz w:val="24"/>
-            <w:szCs w:val="24"/>
-          </w:rPr>
-          <w:t>m</w:t>
-        </w:r>
-        <w:r>
-          <w:rPr>
-            <w:rStyle w:val="Hyperlink"/>
-            <w:color w:val="auto"/>
-            <w:sz w:val="24"/>
-            <w:szCs w:val="24"/>
-          </w:rPr>
-          <w:t>arkers/sports/start-race/?custom_color=b46914</w:t>
-        </w:r>
-      </w:hyperlink>
-      <w:r>
-        <w:rPr>
-          <w:sz w:val="24"/>
-          <w:szCs w:val="24"/>
-        </w:rPr>
-        <w:t xml:space="preserve"> </w:t>
-      </w:r>
-      <w:r>
-        <w:rPr>
-          <w:sz w:val="24"/>
-          <w:szCs w:val="24"/>
-        </w:rPr>
-        <w:t>(zugegriffen am 10.06.2018)</w:t>
-      </w:r>
-    </w:p>
-    <w:p>
-      <w:pPr>
-        <w:spacing w:line="360" w:lineRule="auto"/>
-        <w:rPr>
-          <w:sz w:val="24"/>
-          <w:szCs w:val="24"/>
-        </w:rPr>
-      </w:pPr>
-      <w:r>
-        <w:rPr>
-          <w:sz w:val="24"/>
-          <w:szCs w:val="24"/>
-        </w:rPr>
-        <w:t xml:space="preserve">Mapicons 2018: Map Icon Collection – </w:t>
-      </w:r>
-      <w:r>
-        <w:rPr>
-          <w:sz w:val="24"/>
-          <w:szCs w:val="24"/>
-        </w:rPr>
-        <w:t>Finish</w:t>
-      </w:r>
-      <w:r>
-        <w:rPr>
-          <w:sz w:val="24"/>
-          <w:szCs w:val="24"/>
-        </w:rPr>
-        <w:t xml:space="preserve"> Race. Abgerufen von</w:t>
-      </w:r>
-      <w:r>
-        <w:rPr>
-          <w:sz w:val="24"/>
-          <w:szCs w:val="24"/>
-        </w:rPr>
-        <w:t xml:space="preserve">  </w:t>
       </w:r>
       <w:hyperlink r:id="rId42" w:history="1">
         <w:r>
@@ -4206,8 +3665,33 @@
             <w:sz w:val="24"/>
             <w:szCs w:val="24"/>
           </w:rPr>
-          <w:t>https://mapicons.mapsmarker.com/</w:t>
+          <w:t>https://mapicons.mapsmarker.com/markers/sports/start-race/?custom_color=b46914</w:t>
         </w:r>
+      </w:hyperlink>
+      <w:r>
+        <w:rPr>
+          <w:sz w:val="24"/>
+          <w:szCs w:val="24"/>
+        </w:rPr>
+        <w:t xml:space="preserve"> (zugegriffen am 10.06.2018)</w:t>
+      </w:r>
+    </w:p>
+    <w:p>
+      <w:pPr>
+        <w:spacing w:line="360" w:lineRule="auto"/>
+        <w:rPr>
+          <w:sz w:val="24"/>
+          <w:szCs w:val="24"/>
+        </w:rPr>
+      </w:pPr>
+      <w:r>
+        <w:rPr>
+          <w:sz w:val="24"/>
+          <w:szCs w:val="24"/>
+        </w:rPr>
+        <w:t xml:space="preserve">Mapicons 2018: Map Icon Collection – Finish Race. Abgerufen von  </w:t>
+      </w:r>
+      <w:hyperlink r:id="rId43" w:history="1">
         <w:r>
           <w:rPr>
             <w:rStyle w:val="Hyperlink"/>
@@ -4215,16 +3699,7 @@
             <w:sz w:val="24"/>
             <w:szCs w:val="24"/>
           </w:rPr>
-          <w:t>m</w:t>
-        </w:r>
-        <w:r>
-          <w:rPr>
-            <w:rStyle w:val="Hyperlink"/>
-            <w:color w:val="auto"/>
-            <w:sz w:val="24"/>
-            <w:szCs w:val="24"/>
-          </w:rPr>
-          <w:t>arkers/sports/cycling/finish-race/</w:t>
+          <w:t>https://mapicons.mapsmarker.com/markers/sports/cycling/finish-race/</w:t>
         </w:r>
       </w:hyperlink>
       <w:r>
@@ -4232,14 +3707,7 @@
           <w:sz w:val="24"/>
           <w:szCs w:val="24"/>
         </w:rPr>
-        <w:t xml:space="preserve"> </w:t>
-      </w:r>
-      <w:r>
-        <w:rPr>
-          <w:sz w:val="24"/>
-          <w:szCs w:val="24"/>
-        </w:rPr>
-        <w:t>(zugegriffen am 10.06.2018)</w:t>
+        <w:t xml:space="preserve"> (zugegriffen am 10.06.2018)</w:t>
       </w:r>
     </w:p>
     <w:p>
@@ -4248,7 +3716,7 @@
       </w:pPr>
     </w:p>
     <w:sectPr>
-      <w:footerReference w:type="default" r:id="rId43"/>
+      <w:footerReference w:type="default" r:id="rId44"/>
       <w:pgSz w:w="11906" w:h="16838"/>
       <w:pgMar w:top="1417" w:right="1417" w:bottom="1134" w:left="1417" w:header="708" w:footer="708" w:gutter="0"/>
       <w:cols w:space="708"/>
@@ -5697,7 +5165,7 @@
 </file>
 
 <file path=customXml/itemProps1.xml><?xml version="1.0" encoding="utf-8"?>
-<ds:datastoreItem xmlns:ds="http://schemas.openxmlformats.org/officeDocument/2006/customXml" ds:itemID="{ED48F1FD-FDE9-4663-9C9E-B93E6BFC645E}">
+<ds:datastoreItem xmlns:ds="http://schemas.openxmlformats.org/officeDocument/2006/customXml" ds:itemID="{C2E1DA8C-90BD-47CA-95F9-0C8EA03F60D2}">
   <ds:schemaRefs>
     <ds:schemaRef ds:uri="http://schemas.openxmlformats.org/officeDocument/2006/bibliography"/>
   </ds:schemaRefs>

</xml_diff>